<commit_message>
Documentación de la 7ma entrega
</commit_message>
<xml_diff>
--- a/documentation/7ma entrega/7ma entrega.docx
+++ b/documentation/7ma entrega/7ma entrega.docx
@@ -1,6 +1,6 @@
 
 <file path=word/document.xml><?xml version="1.0" encoding="utf-8"?>
-<w:document xmlns:ve="http://schemas.openxmlformats.org/markup-compatibility/2006" xmlns:o="urn:schemas-microsoft-com:office:office" xmlns:r="http://schemas.openxmlformats.org/officeDocument/2006/relationships" xmlns:m="http://schemas.openxmlformats.org/officeDocument/2006/math" xmlns:v="urn:schemas-microsoft-com:vml" xmlns:wp="http://schemas.openxmlformats.org/drawingml/2006/wordprocessingDrawing" xmlns:w10="urn:schemas-microsoft-com:office:word" xmlns:w="http://schemas.openxmlformats.org/wordprocessingml/2006/main" xmlns:wne="http://schemas.microsoft.com/office/word/2006/wordml">
+<w:document xmlns:wpc="http://schemas.microsoft.com/office/word/2010/wordprocessingCanvas" xmlns:mc="http://schemas.openxmlformats.org/markup-compatibility/2006" xmlns:o="urn:schemas-microsoft-com:office:office" xmlns:r="http://schemas.openxmlformats.org/officeDocument/2006/relationships" xmlns:m="http://schemas.openxmlformats.org/officeDocument/2006/math" xmlns:v="urn:schemas-microsoft-com:vml" xmlns:wp14="http://schemas.microsoft.com/office/word/2010/wordprocessingDrawing" xmlns:wp="http://schemas.openxmlformats.org/drawingml/2006/wordprocessingDrawing" xmlns:w10="urn:schemas-microsoft-com:office:word" xmlns:w="http://schemas.openxmlformats.org/wordprocessingml/2006/main" xmlns:w14="http://schemas.microsoft.com/office/word/2010/wordml" xmlns:w15="http://schemas.microsoft.com/office/word/2012/wordml" xmlns:wpg="http://schemas.microsoft.com/office/word/2010/wordprocessingGroup" xmlns:wpi="http://schemas.microsoft.com/office/word/2010/wordprocessingInk" xmlns:wne="http://schemas.microsoft.com/office/word/2006/wordml" xmlns:wps="http://schemas.microsoft.com/office/word/2010/wordprocessingShape" mc:Ignorable="w14 w15 wp14">
   <w:body>
     <w:tbl>
       <w:tblPr>
@@ -8,7 +8,7 @@
         <w:tblpPr w:leftFromText="142" w:rightFromText="142" w:vertAnchor="text" w:horzAnchor="margin" w:tblpX="108" w:tblpY="6629"/>
         <w:tblOverlap w:val="never"/>
         <w:tblW w:w="5920" w:type="dxa"/>
-        <w:tblLook w:val="04A0"/>
+        <w:tblLook w:val="04A0" w:firstRow="1" w:lastRow="0" w:firstColumn="1" w:lastColumn="0" w:noHBand="0" w:noVBand="1"/>
       </w:tblPr>
       <w:tblGrid>
         <w:gridCol w:w="5920"/>
@@ -32,6 +32,7 @@
                 <w:szCs w:val="24"/>
               </w:rPr>
             </w:pPr>
+            <w:proofErr w:type="spellStart"/>
             <w:r>
               <w:rPr>
                 <w:rFonts w:ascii="Arial" w:hAnsi="Arial" w:cs="Arial"/>
@@ -39,7 +40,26 @@
                 <w:sz w:val="24"/>
                 <w:szCs w:val="24"/>
               </w:rPr>
-              <w:t>Nombre y Apellido</w:t>
+              <w:t>verg</w:t>
+            </w:r>
+            <w:r>
+              <w:rPr>
+                <w:rFonts w:ascii="Arial" w:hAnsi="Arial" w:cs="Arial"/>
+                <w:b/>
+                <w:sz w:val="24"/>
+                <w:szCs w:val="24"/>
+              </w:rPr>
+              <w:t>Nombre</w:t>
+            </w:r>
+            <w:proofErr w:type="spellEnd"/>
+            <w:r>
+              <w:rPr>
+                <w:rFonts w:ascii="Arial" w:hAnsi="Arial" w:cs="Arial"/>
+                <w:b/>
+                <w:sz w:val="24"/>
+                <w:szCs w:val="24"/>
+              </w:rPr>
+              <w:t xml:space="preserve"> y Apellido</w:t>
             </w:r>
           </w:p>
         </w:tc>
@@ -141,7 +161,7 @@
         <w:tblpPr w:leftFromText="142" w:rightFromText="142" w:vertAnchor="text" w:horzAnchor="margin" w:tblpX="1141" w:tblpY="9484"/>
         <w:tblOverlap w:val="never"/>
         <w:tblW w:w="6628" w:type="dxa"/>
-        <w:tblLook w:val="04A0"/>
+        <w:tblLook w:val="04A0" w:firstRow="1" w:lastRow="0" w:firstColumn="1" w:lastColumn="0" w:noHBand="0" w:noVBand="1"/>
       </w:tblPr>
       <w:tblGrid>
         <w:gridCol w:w="2943"/>
@@ -436,7 +456,7 @@
       <w:r>
         <w:rPr>
           <w:noProof/>
-          <w:lang w:eastAsia="ja-JP"/>
+          <w:lang w:eastAsia="es-AR"/>
         </w:rPr>
         <w:drawing>
           <wp:anchor distT="0" distB="0" distL="114300" distR="114300" simplePos="0" relativeHeight="251658240" behindDoc="1" locked="0" layoutInCell="1" allowOverlap="1">
@@ -467,7 +487,7 @@
                     <a:blip r:embed="rId8" cstate="print">
                       <a:extLst>
                         <a:ext uri="{28A0092B-C50C-407E-A947-70E740481C1C}">
-                          <a14:useLocalDpi xmlns:a14="http://schemas.microsoft.com/office/drawing/2010/main" xmlns:wps="http://schemas.microsoft.com/office/word/2010/wordprocessingShape" xmlns:wpi="http://schemas.microsoft.com/office/word/2010/wordprocessingInk" xmlns:wpg="http://schemas.microsoft.com/office/word/2010/wordprocessingGroup" xmlns:w15="http://schemas.microsoft.com/office/word/2012/wordml" xmlns:w14="http://schemas.microsoft.com/office/word/2010/wordml" xmlns:w="http://schemas.openxmlformats.org/wordprocessingml/2006/main" xmlns:w10="urn:schemas-microsoft-com:office:word" xmlns:wp14="http://schemas.microsoft.com/office/word/2010/wordprocessingDrawing" xmlns:v="urn:schemas-microsoft-com:vml" xmlns:o="urn:schemas-microsoft-com:office:office" xmlns:mc="http://schemas.openxmlformats.org/markup-compatibility/2006" xmlns:wpc="http://schemas.microsoft.com/office/word/2010/wordprocessingCanvas" xmlns="" val="0"/>
+                          <a14:useLocalDpi xmlns:a14="http://schemas.microsoft.com/office/drawing/2010/main" val="0"/>
                         </a:ext>
                       </a:extLst>
                     </a:blip>
@@ -633,8 +653,316 @@
           <w:noProof/>
           <w:lang w:eastAsia="es-AR"/>
         </w:rPr>
-        <w:t>*escena perdida*</w:t>
-      </w:r>
+        <w:t>Se creo una</w:t>
+      </w:r>
+      <w:r>
+        <w:rPr>
+          <w:rFonts w:cs="Arial"/>
+          <w:bCs/>
+          <w:noProof/>
+          <w:lang w:eastAsia="es-AR"/>
+        </w:rPr>
+        <w:t xml:space="preserve"> Home de Comunidad para poder manejar</w:t>
+      </w:r>
+      <w:r>
+        <w:rPr>
+          <w:rFonts w:cs="Arial"/>
+          <w:bCs/>
+          <w:noProof/>
+          <w:lang w:eastAsia="es-AR"/>
+        </w:rPr>
+        <w:t xml:space="preserve">la dentro de la aplicación. Ésta misma engloba las otras dos Home (Jugadores y Partido), </w:t>
+      </w:r>
+      <w:r>
+        <w:rPr>
+          <w:rFonts w:cs="Arial"/>
+          <w:bCs/>
+          <w:noProof/>
+          <w:lang w:eastAsia="es-AR"/>
+        </w:rPr>
+        <w:t>que se eliminan</w:t>
+      </w:r>
+      <w:r>
+        <w:rPr>
+          <w:rFonts w:cs="Arial"/>
+          <w:bCs/>
+          <w:noProof/>
+          <w:lang w:eastAsia="es-AR"/>
+        </w:rPr>
+        <w:t xml:space="preserve">. </w:t>
+      </w:r>
+    </w:p>
+    <w:p>
+      <w:pPr>
+        <w:rPr>
+          <w:rFonts w:cs="Arial"/>
+          <w:bCs/>
+          <w:noProof/>
+          <w:lang w:eastAsia="es-AR"/>
+        </w:rPr>
+      </w:pPr>
+      <w:r>
+        <w:rPr>
+          <w:rFonts w:cs="Arial"/>
+          <w:bCs/>
+          <w:noProof/>
+          <w:lang w:eastAsia="es-AR"/>
+        </w:rPr>
+        <w:t xml:space="preserve">Se crea con el objetivo de </w:t>
+      </w:r>
+      <w:r>
+        <w:rPr>
+          <w:rFonts w:cs="Arial"/>
+          <w:bCs/>
+          <w:noProof/>
+          <w:lang w:eastAsia="es-AR"/>
+        </w:rPr>
+        <w:t>tener</w:t>
+      </w:r>
+      <w:r>
+        <w:rPr>
+          <w:rFonts w:cs="Arial"/>
+          <w:bCs/>
+          <w:noProof/>
+          <w:lang w:eastAsia="es-AR"/>
+        </w:rPr>
+        <w:t xml:space="preserve"> un único ambiente para todos los jugadores y los partidos que se van jugando,</w:t>
+      </w:r>
+      <w:r>
+        <w:rPr>
+          <w:rFonts w:cs="Arial"/>
+          <w:bCs/>
+          <w:noProof/>
+          <w:lang w:eastAsia="es-AR"/>
+        </w:rPr>
+        <w:t xml:space="preserve"> aprovechando el concepto propio de la comunidad, permitiendonos</w:t>
+      </w:r>
+      <w:r>
+        <w:rPr>
+          <w:rFonts w:cs="Arial"/>
+          <w:bCs/>
+          <w:noProof/>
+          <w:lang w:eastAsia="es-AR"/>
+        </w:rPr>
+        <w:t xml:space="preserve"> utilizar adecuadamente todos los criterios de búsqueda y de generación de equipos.</w:t>
+      </w:r>
+    </w:p>
+    <w:p>
+      <w:pPr>
+        <w:rPr>
+          <w:rFonts w:cs="Arial"/>
+          <w:bCs/>
+          <w:noProof/>
+          <w:lang w:eastAsia="es-AR"/>
+        </w:rPr>
+      </w:pPr>
+      <w:r>
+        <w:rPr>
+          <w:rFonts w:cs="Arial"/>
+          <w:bCs/>
+          <w:noProof/>
+          <w:lang w:eastAsia="es-AR"/>
+        </w:rPr>
+        <w:t>Esta Home permite:</w:t>
+      </w:r>
+    </w:p>
+    <w:p>
+      <w:pPr>
+        <w:pStyle w:val="Prrafodelista"/>
+        <w:numPr>
+          <w:ilvl w:val="0"/>
+          <w:numId w:val="8"/>
+        </w:numPr>
+        <w:rPr>
+          <w:rFonts w:cs="Arial"/>
+          <w:bCs/>
+          <w:noProof/>
+          <w:lang w:eastAsia="es-AR"/>
+        </w:rPr>
+      </w:pPr>
+      <w:r>
+        <w:rPr>
+          <w:rFonts w:cs="Arial"/>
+          <w:bCs/>
+          <w:noProof/>
+          <w:lang w:eastAsia="es-AR"/>
+        </w:rPr>
+        <w:t>Conocer todos los jugadores dentro de la comunidad.</w:t>
+      </w:r>
+    </w:p>
+    <w:p>
+      <w:pPr>
+        <w:pStyle w:val="Prrafodelista"/>
+        <w:numPr>
+          <w:ilvl w:val="0"/>
+          <w:numId w:val="8"/>
+        </w:numPr>
+        <w:rPr>
+          <w:rFonts w:cs="Arial"/>
+          <w:bCs/>
+          <w:noProof/>
+          <w:lang w:eastAsia="es-AR"/>
+        </w:rPr>
+      </w:pPr>
+      <w:r>
+        <w:rPr>
+          <w:rFonts w:cs="Arial"/>
+          <w:bCs/>
+          <w:noProof/>
+          <w:lang w:eastAsia="es-AR"/>
+        </w:rPr>
+        <w:t>Crear partidos para inscribir estos jugadores.</w:t>
+      </w:r>
+    </w:p>
+    <w:p>
+      <w:pPr>
+        <w:pStyle w:val="Prrafodelista"/>
+        <w:numPr>
+          <w:ilvl w:val="0"/>
+          <w:numId w:val="8"/>
+        </w:numPr>
+        <w:rPr>
+          <w:rFonts w:cs="Arial"/>
+          <w:bCs/>
+          <w:noProof/>
+          <w:lang w:eastAsia="es-AR"/>
+        </w:rPr>
+      </w:pPr>
+      <w:r>
+        <w:rPr>
+          <w:rFonts w:cs="Arial"/>
+          <w:bCs/>
+          <w:noProof/>
+          <w:lang w:eastAsia="es-AR"/>
+        </w:rPr>
+        <w:t>Setear a cada jugador un valor de “Handicap” (para el criterio de selección por handicap).</w:t>
+      </w:r>
+    </w:p>
+    <w:p>
+      <w:pPr>
+        <w:pStyle w:val="Prrafodelista"/>
+        <w:numPr>
+          <w:ilvl w:val="0"/>
+          <w:numId w:val="8"/>
+        </w:numPr>
+        <w:rPr>
+          <w:rFonts w:cs="Arial"/>
+          <w:bCs/>
+          <w:noProof/>
+          <w:lang w:eastAsia="es-AR"/>
+        </w:rPr>
+      </w:pPr>
+      <w:r>
+        <w:rPr>
+          <w:rFonts w:cs="Arial"/>
+          <w:bCs/>
+          <w:noProof/>
+          <w:lang w:eastAsia="es-AR"/>
+        </w:rPr>
+        <w:t>Setear a cada jugador un apodo (para la búsqueda por apodo).</w:t>
+      </w:r>
+    </w:p>
+    <w:p>
+      <w:pPr>
+        <w:pStyle w:val="Prrafodelista"/>
+        <w:numPr>
+          <w:ilvl w:val="0"/>
+          <w:numId w:val="8"/>
+        </w:numPr>
+        <w:rPr>
+          <w:rFonts w:cs="Arial"/>
+          <w:bCs/>
+          <w:noProof/>
+          <w:lang w:eastAsia="es-AR"/>
+        </w:rPr>
+      </w:pPr>
+      <w:r>
+        <w:rPr>
+          <w:rFonts w:cs="Arial"/>
+          <w:bCs/>
+          <w:noProof/>
+          <w:lang w:eastAsia="es-AR"/>
+        </w:rPr>
+        <w:t>Crear amistades entre los distintos jugadores dentro de la comunidad (para el detalle de cada jugador -&gt; lista de amigos).</w:t>
+      </w:r>
+    </w:p>
+    <w:p>
+      <w:pPr>
+        <w:pStyle w:val="Prrafodelista"/>
+        <w:numPr>
+          <w:ilvl w:val="0"/>
+          <w:numId w:val="8"/>
+        </w:numPr>
+        <w:rPr>
+          <w:rFonts w:cs="Arial"/>
+          <w:bCs/>
+          <w:noProof/>
+          <w:lang w:eastAsia="es-AR"/>
+        </w:rPr>
+      </w:pPr>
+      <w:r>
+        <w:rPr>
+          <w:rFonts w:cs="Arial"/>
+          <w:bCs/>
+          <w:noProof/>
+          <w:lang w:eastAsia="es-AR"/>
+        </w:rPr>
+        <w:t>Aplicar infracciones a cada jugador (para el detalle de cada jugador -&gt; infracciones).</w:t>
+      </w:r>
+    </w:p>
+    <w:p>
+      <w:pPr>
+        <w:pStyle w:val="Prrafodelista"/>
+        <w:numPr>
+          <w:ilvl w:val="0"/>
+          <w:numId w:val="8"/>
+        </w:numPr>
+        <w:rPr>
+          <w:rFonts w:cs="Arial"/>
+          <w:bCs/>
+          <w:noProof/>
+          <w:lang w:eastAsia="es-AR"/>
+        </w:rPr>
+      </w:pPr>
+      <w:r>
+        <w:rPr>
+          <w:rFonts w:cs="Arial"/>
+          <w:bCs/>
+          <w:noProof/>
+          <w:lang w:eastAsia="es-AR"/>
+        </w:rPr>
+        <w:t>Calificar entre jugadores (para generar los promedios generales y del último partido).</w:t>
+      </w:r>
+    </w:p>
+    <w:p>
+      <w:pPr>
+        <w:rPr>
+          <w:rFonts w:cs="Arial"/>
+          <w:bCs/>
+          <w:noProof/>
+          <w:lang w:eastAsia="es-AR"/>
+        </w:rPr>
+      </w:pPr>
+      <w:r>
+        <w:rPr>
+          <w:rFonts w:cs="Arial"/>
+          <w:bCs/>
+          <w:noProof/>
+          <w:lang w:eastAsia="es-AR"/>
+        </w:rPr>
+        <w:t>Todas estas consideraciones que nos permiten la nueva Home, no se estaban teniendo en la entrega</w:t>
+      </w:r>
+      <w:r>
+        <w:rPr>
+          <w:rFonts w:cs="Arial"/>
+          <w:bCs/>
+          <w:noProof/>
+          <w:lang w:eastAsia="es-AR"/>
+        </w:rPr>
+        <w:t xml:space="preserve"> anterior, pero uniendo todo en una sola, pudimos reutilizar lo generado en entregas anteriores.</w:t>
+      </w:r>
+      <w:bookmarkStart w:id="0" w:name="_GoBack"/>
+      <w:bookmarkEnd w:id="0"/>
     </w:p>
     <w:p>
       <w:pPr>
@@ -851,7 +1179,14 @@
         <w:rPr>
           <w:lang w:eastAsia="es-AR"/>
         </w:rPr>
-        <w:t xml:space="preserve"> tiene mecanismos transparentes para nosotros que permiten guardar todo el estado de los objetos de dominio que se creen y utilicen durante una sesión.</w:t>
+        <w:t xml:space="preserve"> tiene </w:t>
+      </w:r>
+      <w:r>
+        <w:rPr>
+          <w:lang w:eastAsia="es-AR"/>
+        </w:rPr>
+        <w:lastRenderedPageBreak/>
+        <w:t>mecanismos transparentes para nosotros que permiten guardar todo el estado de los objetos de dominio que se creen y utilicen durante una sesión.</w:t>
       </w:r>
     </w:p>
     <w:p>
@@ -1094,7 +1429,6 @@
           <w:u w:val="single"/>
           <w:lang w:eastAsia="es-AR"/>
         </w:rPr>
-        <w:lastRenderedPageBreak/>
         <w:t>Navegación</w:t>
       </w:r>
     </w:p>
@@ -1456,7 +1790,7 @@
 </file>
 
 <file path=word/endnotes.xml><?xml version="1.0" encoding="utf-8"?>
-<w:endnotes xmlns:ve="http://schemas.openxmlformats.org/markup-compatibility/2006" xmlns:o="urn:schemas-microsoft-com:office:office" xmlns:r="http://schemas.openxmlformats.org/officeDocument/2006/relationships" xmlns:m="http://schemas.openxmlformats.org/officeDocument/2006/math" xmlns:v="urn:schemas-microsoft-com:vml" xmlns:wp="http://schemas.openxmlformats.org/drawingml/2006/wordprocessingDrawing" xmlns:w10="urn:schemas-microsoft-com:office:word" xmlns:w="http://schemas.openxmlformats.org/wordprocessingml/2006/main" xmlns:wne="http://schemas.microsoft.com/office/word/2006/wordml">
+<w:endnotes xmlns:wpc="http://schemas.microsoft.com/office/word/2010/wordprocessingCanvas" xmlns:mc="http://schemas.openxmlformats.org/markup-compatibility/2006" xmlns:o="urn:schemas-microsoft-com:office:office" xmlns:r="http://schemas.openxmlformats.org/officeDocument/2006/relationships" xmlns:m="http://schemas.openxmlformats.org/officeDocument/2006/math" xmlns:v="urn:schemas-microsoft-com:vml" xmlns:wp14="http://schemas.microsoft.com/office/word/2010/wordprocessingDrawing" xmlns:wp="http://schemas.openxmlformats.org/drawingml/2006/wordprocessingDrawing" xmlns:w10="urn:schemas-microsoft-com:office:word" xmlns:w="http://schemas.openxmlformats.org/wordprocessingml/2006/main" xmlns:w14="http://schemas.microsoft.com/office/word/2010/wordml" xmlns:w15="http://schemas.microsoft.com/office/word/2012/wordml" xmlns:wpg="http://schemas.microsoft.com/office/word/2010/wordprocessingGroup" xmlns:wpi="http://schemas.microsoft.com/office/word/2010/wordprocessingInk" xmlns:wne="http://schemas.microsoft.com/office/word/2006/wordml" xmlns:wps="http://schemas.microsoft.com/office/word/2010/wordprocessingShape" mc:Ignorable="w14 w15 wp14">
   <w:endnote w:type="separator" w:id="-1">
     <w:p>
       <w:pPr>
@@ -1481,7 +1815,7 @@
 </file>
 
 <file path=word/footer1.xml><?xml version="1.0" encoding="utf-8"?>
-<w:ftr xmlns:ve="http://schemas.openxmlformats.org/markup-compatibility/2006" xmlns:o="urn:schemas-microsoft-com:office:office" xmlns:r="http://schemas.openxmlformats.org/officeDocument/2006/relationships" xmlns:m="http://schemas.openxmlformats.org/officeDocument/2006/math" xmlns:v="urn:schemas-microsoft-com:vml" xmlns:wp="http://schemas.openxmlformats.org/drawingml/2006/wordprocessingDrawing" xmlns:w10="urn:schemas-microsoft-com:office:word" xmlns:w="http://schemas.openxmlformats.org/wordprocessingml/2006/main" xmlns:wne="http://schemas.microsoft.com/office/word/2006/wordml">
+<w:ftr xmlns:wpc="http://schemas.microsoft.com/office/word/2010/wordprocessingCanvas" xmlns:mc="http://schemas.openxmlformats.org/markup-compatibility/2006" xmlns:o="urn:schemas-microsoft-com:office:office" xmlns:r="http://schemas.openxmlformats.org/officeDocument/2006/relationships" xmlns:m="http://schemas.openxmlformats.org/officeDocument/2006/math" xmlns:v="urn:schemas-microsoft-com:vml" xmlns:wp14="http://schemas.microsoft.com/office/word/2010/wordprocessingDrawing" xmlns:wp="http://schemas.openxmlformats.org/drawingml/2006/wordprocessingDrawing" xmlns:w10="urn:schemas-microsoft-com:office:word" xmlns:w="http://schemas.openxmlformats.org/wordprocessingml/2006/main" xmlns:w14="http://schemas.microsoft.com/office/word/2010/wordml" xmlns:w15="http://schemas.microsoft.com/office/word/2012/wordml" xmlns:wpg="http://schemas.microsoft.com/office/word/2010/wordprocessingGroup" xmlns:wpi="http://schemas.microsoft.com/office/word/2010/wordprocessingInk" xmlns:wne="http://schemas.microsoft.com/office/word/2006/wordml" xmlns:wps="http://schemas.microsoft.com/office/word/2010/wordprocessingShape" mc:Ignorable="w14 w15 wp14">
   <w:p>
     <w:pPr>
       <w:pStyle w:val="Piedepgina"/>
@@ -1496,7 +1830,7 @@
           <v:stroke joinstyle="miter"/>
           <v:path gradientshapeok="t" o:connecttype="rect"/>
         </v:shapetype>
-        <v:shape id="_x0000_s4104" type="#_x0000_t202" style="position:absolute;margin-left:371.8pt;margin-top:-10.7pt;width:89.3pt;height:23.6pt;z-index:251667456;visibility:visible;mso-width-relative:margin;mso-height-relative:margin" o:gfxdata="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" stroked="f">
+        <v:shape id="_x0000_s2056" type="#_x0000_t202" style="position:absolute;margin-left:371.8pt;margin-top:-10.7pt;width:89.3pt;height:23.6pt;z-index:251667456;visibility:visible;mso-width-relative:margin;mso-height-relative:margin" o:gfxdata="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" stroked="f">
           <v:textbox>
             <w:txbxContent>
               <w:p>
@@ -1560,17 +1894,33 @@
                   </w:rPr>
                   <w:t xml:space="preserve"> de </w:t>
                 </w:r>
-                <w:fldSimple w:instr="NUMPAGES  \* Arabic  \* MERGEFORMAT">
-                  <w:r>
-                    <w:rPr>
-                      <w:rFonts w:ascii="Arial" w:hAnsi="Arial" w:cs="Arial"/>
-                      <w:b/>
-                      <w:noProof/>
-                      <w:lang w:val="es-ES"/>
-                    </w:rPr>
-                    <w:t>3</w:t>
-                  </w:r>
-                </w:fldSimple>
+                <w:r>
+                  <w:fldChar w:fldCharType="begin"/>
+                </w:r>
+                <w:r>
+                  <w:instrText>NUMPAGES  \* Arabic  \* MERGEFORMAT</w:instrText>
+                </w:r>
+                <w:r>
+                  <w:fldChar w:fldCharType="separate"/>
+                </w:r>
+                <w:r>
+                  <w:rPr>
+                    <w:rFonts w:ascii="Arial" w:hAnsi="Arial" w:cs="Arial"/>
+                    <w:b/>
+                    <w:noProof/>
+                    <w:lang w:val="es-ES"/>
+                  </w:rPr>
+                  <w:t>4</w:t>
+                </w:r>
+                <w:r>
+                  <w:rPr>
+                    <w:rFonts w:ascii="Arial" w:hAnsi="Arial" w:cs="Arial"/>
+                    <w:b/>
+                    <w:noProof/>
+                    <w:lang w:val="es-ES"/>
+                  </w:rPr>
+                  <w:fldChar w:fldCharType="end"/>
+                </w:r>
               </w:p>
             </w:txbxContent>
           </v:textbox>
@@ -1580,7 +1930,7 @@
     <w:r>
       <w:rPr>
         <w:noProof/>
-        <w:lang w:eastAsia="ja-JP"/>
+        <w:lang w:eastAsia="es-AR"/>
       </w:rPr>
       <w:drawing>
         <wp:anchor distT="0" distB="0" distL="114300" distR="114300" simplePos="0" relativeHeight="251664384" behindDoc="1" locked="0" layoutInCell="1" allowOverlap="1">
@@ -1611,7 +1961,7 @@
                   <a:blip r:embed="rId1">
                     <a:extLst>
                       <a:ext uri="{28A0092B-C50C-407E-A947-70E740481C1C}">
-                        <a14:useLocalDpi xmlns:a14="http://schemas.microsoft.com/office/drawing/2010/main" xmlns:wps="http://schemas.microsoft.com/office/word/2010/wordprocessingShape" xmlns:wpi="http://schemas.microsoft.com/office/word/2010/wordprocessingInk" xmlns:wpg="http://schemas.microsoft.com/office/word/2010/wordprocessingGroup" xmlns:w15="http://schemas.microsoft.com/office/word/2012/wordml" xmlns:w14="http://schemas.microsoft.com/office/word/2010/wordml" xmlns:w="http://schemas.openxmlformats.org/wordprocessingml/2006/main" xmlns:w10="urn:schemas-microsoft-com:office:word" xmlns:wp14="http://schemas.microsoft.com/office/word/2010/wordprocessingDrawing" xmlns:v="urn:schemas-microsoft-com:vml" xmlns:o="urn:schemas-microsoft-com:office:office" xmlns:mc="http://schemas.openxmlformats.org/markup-compatibility/2006" xmlns:wpc="http://schemas.microsoft.com/office/word/2010/wordprocessingCanvas" xmlns="" val="0"/>
+                        <a14:useLocalDpi xmlns:a14="http://schemas.microsoft.com/office/drawing/2010/main" val="0"/>
                       </a:ext>
                     </a:extLst>
                   </a:blip>
@@ -1645,7 +1995,7 @@
         <w:lang w:eastAsia="es-AR"/>
       </w:rPr>
       <w:pict>
-        <v:shape id="_x0000_s4103" type="#_x0000_t202" style="position:absolute;margin-left:9.55pt;margin-top:-13.6pt;width:247.75pt;height:38.3pt;z-index:251665408;visibility:visible;mso-position-horizontal-relative:text;mso-position-vertical-relative:text;mso-width-relative:margin;mso-height-relative:margin" o:gfxdata="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" stroked="f">
+        <v:shape id="_x0000_s2055" type="#_x0000_t202" style="position:absolute;margin-left:9.55pt;margin-top:-13.6pt;width:247.75pt;height:38.3pt;z-index:251665408;visibility:visible;mso-position-horizontal-relative:text;mso-position-vertical-relative:text;mso-width-relative:margin;mso-height-relative:margin" o:gfxdata="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" stroked="f">
           <v:textbox>
             <w:txbxContent>
               <w:p>
@@ -1686,7 +2036,7 @@
         <w:lang w:eastAsia="es-AR"/>
       </w:rPr>
       <w:pict>
-        <v:line id="7 Conector recto" o:spid="_x0000_s4102" style="position:absolute;z-index:251663360;visibility:visible;mso-wrap-distance-top:-3e-5mm;mso-wrap-distance-bottom:-3e-5mm;mso-position-horizontal-relative:text;mso-position-vertical-relative:text;mso-width-relative:margin" from="-36.65pt,-14.4pt" to="461.15pt,-14.4pt" o:gfxdata="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" strokecolor="black [3040]">
+        <v:line id="7 Conector recto" o:spid="_x0000_s2054" style="position:absolute;z-index:251663360;visibility:visible;mso-wrap-distance-top:-3e-5mm;mso-wrap-distance-bottom:-3e-5mm;mso-position-horizontal-relative:text;mso-position-vertical-relative:text;mso-width-relative:margin" from="-36.65pt,-14.4pt" to="461.15pt,-14.4pt" o:gfxdata="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" strokecolor="black [3040]">
           <o:lock v:ext="edit" shapetype="f"/>
         </v:line>
       </w:pict>
@@ -1696,7 +2046,7 @@
 </file>
 
 <file path=word/footer2.xml><?xml version="1.0" encoding="utf-8"?>
-<w:ftr xmlns:ve="http://schemas.openxmlformats.org/markup-compatibility/2006" xmlns:o="urn:schemas-microsoft-com:office:office" xmlns:r="http://schemas.openxmlformats.org/officeDocument/2006/relationships" xmlns:m="http://schemas.openxmlformats.org/officeDocument/2006/math" xmlns:v="urn:schemas-microsoft-com:vml" xmlns:wp="http://schemas.openxmlformats.org/drawingml/2006/wordprocessingDrawing" xmlns:w10="urn:schemas-microsoft-com:office:word" xmlns:w="http://schemas.openxmlformats.org/wordprocessingml/2006/main" xmlns:wne="http://schemas.microsoft.com/office/word/2006/wordml">
+<w:ftr xmlns:wpc="http://schemas.microsoft.com/office/word/2010/wordprocessingCanvas" xmlns:mc="http://schemas.openxmlformats.org/markup-compatibility/2006" xmlns:o="urn:schemas-microsoft-com:office:office" xmlns:r="http://schemas.openxmlformats.org/officeDocument/2006/relationships" xmlns:m="http://schemas.openxmlformats.org/officeDocument/2006/math" xmlns:v="urn:schemas-microsoft-com:vml" xmlns:wp14="http://schemas.microsoft.com/office/word/2010/wordprocessingDrawing" xmlns:wp="http://schemas.openxmlformats.org/drawingml/2006/wordprocessingDrawing" xmlns:w10="urn:schemas-microsoft-com:office:word" xmlns:w="http://schemas.openxmlformats.org/wordprocessingml/2006/main" xmlns:w14="http://schemas.microsoft.com/office/word/2010/wordml" xmlns:w15="http://schemas.microsoft.com/office/word/2012/wordml" xmlns:wpg="http://schemas.microsoft.com/office/word/2010/wordprocessingGroup" xmlns:wpi="http://schemas.microsoft.com/office/word/2010/wordprocessingInk" xmlns:wne="http://schemas.microsoft.com/office/word/2006/wordml" xmlns:wps="http://schemas.microsoft.com/office/word/2010/wordprocessingShape" mc:Ignorable="w14 w15 wp14">
   <w:p>
     <w:pPr>
       <w:pStyle w:val="Piedepgina"/>
@@ -1711,7 +2061,7 @@
           <v:stroke joinstyle="miter"/>
           <v:path gradientshapeok="t" o:connecttype="rect"/>
         </v:shapetype>
-        <v:shape id="_x0000_s4101" type="#_x0000_t202" style="position:absolute;margin-left:21.5pt;margin-top:-11.7pt;width:247.75pt;height:38.3pt;z-index:251671552;visibility:visible;mso-width-relative:margin;mso-height-relative:margin" o:gfxdata="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" stroked="f">
+        <v:shape id="_x0000_s2053" type="#_x0000_t202" style="position:absolute;margin-left:21.5pt;margin-top:-11.7pt;width:247.75pt;height:38.3pt;z-index:251671552;visibility:visible;mso-width-relative:margin;mso-height-relative:margin" o:gfxdata="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" stroked="f">
           <v:textbox>
             <w:txbxContent>
               <w:p>
@@ -1752,7 +2102,7 @@
         <w:lang w:eastAsia="es-AR"/>
       </w:rPr>
       <w:pict>
-        <v:line id="17 Conector recto" o:spid="_x0000_s4100" style="position:absolute;z-index:251669504;visibility:visible;mso-wrap-distance-top:-3e-5mm;mso-wrap-distance-bottom:-3e-5mm;mso-width-relative:margin" from="-24.6pt,-16.1pt" to="473.15pt,-16.1pt" o:gfxdata="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" strokecolor="black [3040]">
+        <v:line id="17 Conector recto" o:spid="_x0000_s2052" style="position:absolute;z-index:251669504;visibility:visible;mso-wrap-distance-top:-3e-5mm;mso-wrap-distance-bottom:-3e-5mm;mso-width-relative:margin" from="-24.6pt,-16.1pt" to="473.15pt,-16.1pt" o:gfxdata="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" strokecolor="black [3040]">
           <o:lock v:ext="edit" shapetype="f"/>
         </v:line>
       </w:pict>
@@ -1760,7 +2110,7 @@
     <w:r>
       <w:rPr>
         <w:noProof/>
-        <w:lang w:eastAsia="ja-JP"/>
+        <w:lang w:eastAsia="es-AR"/>
       </w:rPr>
       <w:drawing>
         <wp:anchor distT="0" distB="0" distL="114300" distR="114300" simplePos="0" relativeHeight="251670528" behindDoc="1" locked="0" layoutInCell="1" allowOverlap="1">
@@ -1791,7 +2141,7 @@
                   <a:blip r:embed="rId1">
                     <a:extLst>
                       <a:ext uri="{28A0092B-C50C-407E-A947-70E740481C1C}">
-                        <a14:useLocalDpi xmlns:a14="http://schemas.microsoft.com/office/drawing/2010/main" xmlns:wps="http://schemas.microsoft.com/office/word/2010/wordprocessingShape" xmlns:wpi="http://schemas.microsoft.com/office/word/2010/wordprocessingInk" xmlns:wpg="http://schemas.microsoft.com/office/word/2010/wordprocessingGroup" xmlns:w15="http://schemas.microsoft.com/office/word/2012/wordml" xmlns:w14="http://schemas.microsoft.com/office/word/2010/wordml" xmlns:w="http://schemas.openxmlformats.org/wordprocessingml/2006/main" xmlns:w10="urn:schemas-microsoft-com:office:word" xmlns:wp14="http://schemas.microsoft.com/office/word/2010/wordprocessingDrawing" xmlns:v="urn:schemas-microsoft-com:vml" xmlns:o="urn:schemas-microsoft-com:office:office" xmlns:mc="http://schemas.openxmlformats.org/markup-compatibility/2006" xmlns:wpc="http://schemas.microsoft.com/office/word/2010/wordprocessingCanvas" xmlns="" val="0"/>
+                        <a14:useLocalDpi xmlns:a14="http://schemas.microsoft.com/office/drawing/2010/main" val="0"/>
                       </a:ext>
                     </a:extLst>
                   </a:blip>
@@ -1825,7 +2175,7 @@
         <w:lang w:eastAsia="es-AR"/>
       </w:rPr>
       <w:pict>
-        <v:shape id="_x0000_s4099" type="#_x0000_t202" style="position:absolute;margin-left:383.75pt;margin-top:-12.35pt;width:89.25pt;height:23.55pt;z-index:251672576;visibility:visible;mso-position-horizontal-relative:text;mso-position-vertical-relative:text;mso-width-relative:margin;mso-height-relative:margin" o:gfxdata="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" stroked="f">
+        <v:shape id="_x0000_s2051" type="#_x0000_t202" style="position:absolute;margin-left:383.75pt;margin-top:-12.35pt;width:89.25pt;height:23.55pt;z-index:251672576;visibility:visible;mso-position-horizontal-relative:text;mso-position-vertical-relative:text;mso-width-relative:margin;mso-height-relative:margin" o:gfxdata="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" stroked="f">
           <v:textbox>
             <w:txbxContent>
               <w:p>
@@ -1889,17 +2239,33 @@
                   </w:rPr>
                   <w:t xml:space="preserve"> de </w:t>
                 </w:r>
-                <w:fldSimple w:instr="NUMPAGES  \* Arabic  \* MERGEFORMAT">
-                  <w:r>
-                    <w:rPr>
-                      <w:rFonts w:ascii="Arial" w:hAnsi="Arial" w:cs="Arial"/>
-                      <w:b/>
-                      <w:noProof/>
-                      <w:lang w:val="es-ES"/>
-                    </w:rPr>
-                    <w:t>3</w:t>
-                  </w:r>
-                </w:fldSimple>
+                <w:r>
+                  <w:fldChar w:fldCharType="begin"/>
+                </w:r>
+                <w:r>
+                  <w:instrText>NUMPAGES  \* Arabic  \* MERGEFORMAT</w:instrText>
+                </w:r>
+                <w:r>
+                  <w:fldChar w:fldCharType="separate"/>
+                </w:r>
+                <w:r>
+                  <w:rPr>
+                    <w:rFonts w:ascii="Arial" w:hAnsi="Arial" w:cs="Arial"/>
+                    <w:b/>
+                    <w:noProof/>
+                    <w:lang w:val="es-ES"/>
+                  </w:rPr>
+                  <w:t>4</w:t>
+                </w:r>
+                <w:r>
+                  <w:rPr>
+                    <w:rFonts w:ascii="Arial" w:hAnsi="Arial" w:cs="Arial"/>
+                    <w:b/>
+                    <w:noProof/>
+                    <w:lang w:val="es-ES"/>
+                  </w:rPr>
+                  <w:fldChar w:fldCharType="end"/>
+                </w:r>
               </w:p>
             </w:txbxContent>
           </v:textbox>
@@ -1911,7 +2277,7 @@
 </file>
 
 <file path=word/footer3.xml><?xml version="1.0" encoding="utf-8"?>
-<w:ftr xmlns:ve="http://schemas.openxmlformats.org/markup-compatibility/2006" xmlns:o="urn:schemas-microsoft-com:office:office" xmlns:r="http://schemas.openxmlformats.org/officeDocument/2006/relationships" xmlns:m="http://schemas.openxmlformats.org/officeDocument/2006/math" xmlns:v="urn:schemas-microsoft-com:vml" xmlns:wp="http://schemas.openxmlformats.org/drawingml/2006/wordprocessingDrawing" xmlns:w10="urn:schemas-microsoft-com:office:word" xmlns:w="http://schemas.openxmlformats.org/wordprocessingml/2006/main" xmlns:wne="http://schemas.microsoft.com/office/word/2006/wordml">
+<w:ftr xmlns:wpc="http://schemas.microsoft.com/office/word/2010/wordprocessingCanvas" xmlns:mc="http://schemas.openxmlformats.org/markup-compatibility/2006" xmlns:o="urn:schemas-microsoft-com:office:office" xmlns:r="http://schemas.openxmlformats.org/officeDocument/2006/relationships" xmlns:m="http://schemas.openxmlformats.org/officeDocument/2006/math" xmlns:v="urn:schemas-microsoft-com:vml" xmlns:wp14="http://schemas.microsoft.com/office/word/2010/wordprocessingDrawing" xmlns:wp="http://schemas.openxmlformats.org/drawingml/2006/wordprocessingDrawing" xmlns:w10="urn:schemas-microsoft-com:office:word" xmlns:w="http://schemas.openxmlformats.org/wordprocessingml/2006/main" xmlns:w14="http://schemas.microsoft.com/office/word/2010/wordml" xmlns:w15="http://schemas.microsoft.com/office/word/2012/wordml" xmlns:wpg="http://schemas.microsoft.com/office/word/2010/wordprocessingGroup" xmlns:wpi="http://schemas.microsoft.com/office/word/2010/wordprocessingInk" xmlns:wne="http://schemas.microsoft.com/office/word/2006/wordml" xmlns:wps="http://schemas.microsoft.com/office/word/2010/wordprocessingShape" mc:Ignorable="w14 w15 wp14">
   <w:p>
     <w:pPr>
       <w:pStyle w:val="Piedepgina"/>
@@ -1926,7 +2292,7 @@
           <v:stroke joinstyle="miter"/>
           <v:path gradientshapeok="t" o:connecttype="rect"/>
         </v:shapetype>
-        <v:shape id="_x0000_s4098" type="#_x0000_t202" style="position:absolute;margin-left:134.65pt;margin-top:-33pt;width:201.1pt;height:36pt;z-index:251661312;visibility:visible;mso-width-relative:margin;mso-height-relative:margin" o:gfxdata="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" stroked="f">
+        <v:shape id="_x0000_s2050" type="#_x0000_t202" style="position:absolute;margin-left:134.65pt;margin-top:-33pt;width:201.1pt;height:36pt;z-index:251661312;visibility:visible;mso-width-relative:margin;mso-height-relative:margin" o:gfxdata="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" stroked="f">
           <v:textbox>
             <w:txbxContent>
               <w:p>
@@ -1976,7 +2342,7 @@
         <w:lang w:eastAsia="es-AR"/>
       </w:rPr>
       <w:pict>
-        <v:line id="4 Conector recto" o:spid="_x0000_s4097" style="position:absolute;z-index:251659264;visibility:visible;mso-wrap-distance-top:-3e-5mm;mso-wrap-distance-bottom:-3e-5mm;mso-width-relative:margin" from="-12.2pt,-37.05pt" to="476.9pt,-37.05pt" o:gfxdata="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" strokecolor="black [3040]">
+        <v:line id="4 Conector recto" o:spid="_x0000_s2049" style="position:absolute;z-index:251659264;visibility:visible;mso-wrap-distance-top:-3e-5mm;mso-wrap-distance-bottom:-3e-5mm;mso-width-relative:margin" from="-12.2pt,-37.05pt" to="476.9pt,-37.05pt" o:gfxdata="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" strokecolor="black [3040]">
           <o:lock v:ext="edit" shapetype="f"/>
         </v:line>
       </w:pict>
@@ -1984,7 +2350,7 @@
     <w:r>
       <w:rPr>
         <w:noProof/>
-        <w:lang w:eastAsia="ja-JP"/>
+        <w:lang w:eastAsia="es-AR"/>
       </w:rPr>
       <w:drawing>
         <wp:anchor distT="0" distB="0" distL="114300" distR="114300" simplePos="0" relativeHeight="251660288" behindDoc="1" locked="0" layoutInCell="1" allowOverlap="1">
@@ -2015,7 +2381,7 @@
                   <a:blip r:embed="rId1">
                     <a:extLst>
                       <a:ext uri="{28A0092B-C50C-407E-A947-70E740481C1C}">
-                        <a14:useLocalDpi xmlns:a14="http://schemas.microsoft.com/office/drawing/2010/main" xmlns:wps="http://schemas.microsoft.com/office/word/2010/wordprocessingShape" xmlns:wpi="http://schemas.microsoft.com/office/word/2010/wordprocessingInk" xmlns:wpg="http://schemas.microsoft.com/office/word/2010/wordprocessingGroup" xmlns:w15="http://schemas.microsoft.com/office/word/2012/wordml" xmlns:w14="http://schemas.microsoft.com/office/word/2010/wordml" xmlns:w="http://schemas.openxmlformats.org/wordprocessingml/2006/main" xmlns:w10="urn:schemas-microsoft-com:office:word" xmlns:wp14="http://schemas.microsoft.com/office/word/2010/wordprocessingDrawing" xmlns:v="urn:schemas-microsoft-com:vml" xmlns:o="urn:schemas-microsoft-com:office:office" xmlns:mc="http://schemas.openxmlformats.org/markup-compatibility/2006" xmlns:wpc="http://schemas.microsoft.com/office/word/2010/wordprocessingCanvas" xmlns="" val="0"/>
+                        <a14:useLocalDpi xmlns:a14="http://schemas.microsoft.com/office/drawing/2010/main" val="0"/>
                       </a:ext>
                     </a:extLst>
                   </a:blip>
@@ -2048,7 +2414,7 @@
 </file>
 
 <file path=word/footnotes.xml><?xml version="1.0" encoding="utf-8"?>
-<w:footnotes xmlns:ve="http://schemas.openxmlformats.org/markup-compatibility/2006" xmlns:o="urn:schemas-microsoft-com:office:office" xmlns:r="http://schemas.openxmlformats.org/officeDocument/2006/relationships" xmlns:m="http://schemas.openxmlformats.org/officeDocument/2006/math" xmlns:v="urn:schemas-microsoft-com:vml" xmlns:wp="http://schemas.openxmlformats.org/drawingml/2006/wordprocessingDrawing" xmlns:w10="urn:schemas-microsoft-com:office:word" xmlns:w="http://schemas.openxmlformats.org/wordprocessingml/2006/main" xmlns:wne="http://schemas.microsoft.com/office/word/2006/wordml">
+<w:footnotes xmlns:wpc="http://schemas.microsoft.com/office/word/2010/wordprocessingCanvas" xmlns:mc="http://schemas.openxmlformats.org/markup-compatibility/2006" xmlns:o="urn:schemas-microsoft-com:office:office" xmlns:r="http://schemas.openxmlformats.org/officeDocument/2006/relationships" xmlns:m="http://schemas.openxmlformats.org/officeDocument/2006/math" xmlns:v="urn:schemas-microsoft-com:vml" xmlns:wp14="http://schemas.microsoft.com/office/word/2010/wordprocessingDrawing" xmlns:wp="http://schemas.openxmlformats.org/drawingml/2006/wordprocessingDrawing" xmlns:w10="urn:schemas-microsoft-com:office:word" xmlns:w="http://schemas.openxmlformats.org/wordprocessingml/2006/main" xmlns:w14="http://schemas.microsoft.com/office/word/2010/wordml" xmlns:w15="http://schemas.microsoft.com/office/word/2012/wordml" xmlns:wpg="http://schemas.microsoft.com/office/word/2010/wordprocessingGroup" xmlns:wpi="http://schemas.microsoft.com/office/word/2010/wordprocessingInk" xmlns:wne="http://schemas.microsoft.com/office/word/2006/wordml" xmlns:wps="http://schemas.microsoft.com/office/word/2010/wordprocessingShape" mc:Ignorable="w14 w15 wp14">
   <w:footnote w:type="separator" w:id="-1">
     <w:p>
       <w:pPr>
@@ -2073,8 +2439,120 @@
 </file>
 
 <file path=word/numbering.xml><?xml version="1.0" encoding="utf-8"?>
-<w:numbering xmlns:ve="http://schemas.openxmlformats.org/markup-compatibility/2006" xmlns:o="urn:schemas-microsoft-com:office:office" xmlns:r="http://schemas.openxmlformats.org/officeDocument/2006/relationships" xmlns:m="http://schemas.openxmlformats.org/officeDocument/2006/math" xmlns:v="urn:schemas-microsoft-com:vml" xmlns:wp="http://schemas.openxmlformats.org/drawingml/2006/wordprocessingDrawing" xmlns:w10="urn:schemas-microsoft-com:office:word" xmlns:w="http://schemas.openxmlformats.org/wordprocessingml/2006/main" xmlns:wne="http://schemas.microsoft.com/office/word/2006/wordml">
+<w:numbering xmlns:wpc="http://schemas.microsoft.com/office/word/2010/wordprocessingCanvas" xmlns:mc="http://schemas.openxmlformats.org/markup-compatibility/2006" xmlns:o="urn:schemas-microsoft-com:office:office" xmlns:r="http://schemas.openxmlformats.org/officeDocument/2006/relationships" xmlns:m="http://schemas.openxmlformats.org/officeDocument/2006/math" xmlns:v="urn:schemas-microsoft-com:vml" xmlns:wp14="http://schemas.microsoft.com/office/word/2010/wordprocessingDrawing" xmlns:wp="http://schemas.openxmlformats.org/drawingml/2006/wordprocessingDrawing" xmlns:w10="urn:schemas-microsoft-com:office:word" xmlns:w="http://schemas.openxmlformats.org/wordprocessingml/2006/main" xmlns:w14="http://schemas.microsoft.com/office/word/2010/wordml" xmlns:w15="http://schemas.microsoft.com/office/word/2012/wordml" xmlns:wpg="http://schemas.microsoft.com/office/word/2010/wordprocessingGroup" xmlns:wpi="http://schemas.microsoft.com/office/word/2010/wordprocessingInk" xmlns:wne="http://schemas.microsoft.com/office/word/2006/wordml" xmlns:wps="http://schemas.microsoft.com/office/word/2010/wordprocessingShape" mc:Ignorable="w14 w15 wp14">
   <w:abstractNum w:abstractNumId="0">
+    <w:nsid w:val="1D544A12"/>
+    <w:multiLevelType w:val="hybridMultilevel"/>
+    <w:tmpl w:val="A6988C18"/>
+    <w:lvl w:ilvl="0" w:tplc="8C2AA162">
+      <w:numFmt w:val="bullet"/>
+      <w:lvlText w:val="-"/>
+      <w:lvlJc w:val="left"/>
+      <w:pPr>
+        <w:ind w:left="720" w:hanging="360"/>
+      </w:pPr>
+      <w:rPr>
+        <w:rFonts w:ascii="Calibri" w:eastAsiaTheme="minorHAnsi" w:hAnsi="Calibri" w:cs="Arial" w:hint="default"/>
+      </w:rPr>
+    </w:lvl>
+    <w:lvl w:ilvl="1" w:tplc="2C0A0003" w:tentative="1">
+      <w:start w:val="1"/>
+      <w:numFmt w:val="bullet"/>
+      <w:lvlText w:val="o"/>
+      <w:lvlJc w:val="left"/>
+      <w:pPr>
+        <w:ind w:left="1440" w:hanging="360"/>
+      </w:pPr>
+      <w:rPr>
+        <w:rFonts w:ascii="Courier New" w:hAnsi="Courier New" w:cs="Courier New" w:hint="default"/>
+      </w:rPr>
+    </w:lvl>
+    <w:lvl w:ilvl="2" w:tplc="2C0A0005" w:tentative="1">
+      <w:start w:val="1"/>
+      <w:numFmt w:val="bullet"/>
+      <w:lvlText w:val=""/>
+      <w:lvlJc w:val="left"/>
+      <w:pPr>
+        <w:ind w:left="2160" w:hanging="360"/>
+      </w:pPr>
+      <w:rPr>
+        <w:rFonts w:ascii="Wingdings" w:hAnsi="Wingdings" w:hint="default"/>
+      </w:rPr>
+    </w:lvl>
+    <w:lvl w:ilvl="3" w:tplc="2C0A0001" w:tentative="1">
+      <w:start w:val="1"/>
+      <w:numFmt w:val="bullet"/>
+      <w:lvlText w:val=""/>
+      <w:lvlJc w:val="left"/>
+      <w:pPr>
+        <w:ind w:left="2880" w:hanging="360"/>
+      </w:pPr>
+      <w:rPr>
+        <w:rFonts w:ascii="Symbol" w:hAnsi="Symbol" w:hint="default"/>
+      </w:rPr>
+    </w:lvl>
+    <w:lvl w:ilvl="4" w:tplc="2C0A0003" w:tentative="1">
+      <w:start w:val="1"/>
+      <w:numFmt w:val="bullet"/>
+      <w:lvlText w:val="o"/>
+      <w:lvlJc w:val="left"/>
+      <w:pPr>
+        <w:ind w:left="3600" w:hanging="360"/>
+      </w:pPr>
+      <w:rPr>
+        <w:rFonts w:ascii="Courier New" w:hAnsi="Courier New" w:cs="Courier New" w:hint="default"/>
+      </w:rPr>
+    </w:lvl>
+    <w:lvl w:ilvl="5" w:tplc="2C0A0005" w:tentative="1">
+      <w:start w:val="1"/>
+      <w:numFmt w:val="bullet"/>
+      <w:lvlText w:val=""/>
+      <w:lvlJc w:val="left"/>
+      <w:pPr>
+        <w:ind w:left="4320" w:hanging="360"/>
+      </w:pPr>
+      <w:rPr>
+        <w:rFonts w:ascii="Wingdings" w:hAnsi="Wingdings" w:hint="default"/>
+      </w:rPr>
+    </w:lvl>
+    <w:lvl w:ilvl="6" w:tplc="2C0A0001" w:tentative="1">
+      <w:start w:val="1"/>
+      <w:numFmt w:val="bullet"/>
+      <w:lvlText w:val=""/>
+      <w:lvlJc w:val="left"/>
+      <w:pPr>
+        <w:ind w:left="5040" w:hanging="360"/>
+      </w:pPr>
+      <w:rPr>
+        <w:rFonts w:ascii="Symbol" w:hAnsi="Symbol" w:hint="default"/>
+      </w:rPr>
+    </w:lvl>
+    <w:lvl w:ilvl="7" w:tplc="2C0A0003" w:tentative="1">
+      <w:start w:val="1"/>
+      <w:numFmt w:val="bullet"/>
+      <w:lvlText w:val="o"/>
+      <w:lvlJc w:val="left"/>
+      <w:pPr>
+        <w:ind w:left="5760" w:hanging="360"/>
+      </w:pPr>
+      <w:rPr>
+        <w:rFonts w:ascii="Courier New" w:hAnsi="Courier New" w:cs="Courier New" w:hint="default"/>
+      </w:rPr>
+    </w:lvl>
+    <w:lvl w:ilvl="8" w:tplc="2C0A0005" w:tentative="1">
+      <w:start w:val="1"/>
+      <w:numFmt w:val="bullet"/>
+      <w:lvlText w:val=""/>
+      <w:lvlJc w:val="left"/>
+      <w:pPr>
+        <w:ind w:left="6480" w:hanging="360"/>
+      </w:pPr>
+      <w:rPr>
+        <w:rFonts w:ascii="Wingdings" w:hAnsi="Wingdings" w:hint="default"/>
+      </w:rPr>
+    </w:lvl>
+  </w:abstractNum>
+  <w:abstractNum w:abstractNumId="1">
     <w:nsid w:val="3ABA31EA"/>
     <w:multiLevelType w:val="hybridMultilevel"/>
     <w:tmpl w:val="71CC1FE2"/>
@@ -2187,7 +2665,7 @@
       </w:rPr>
     </w:lvl>
   </w:abstractNum>
-  <w:abstractNum w:abstractNumId="1">
+  <w:abstractNum w:abstractNumId="2">
     <w:nsid w:val="4B1F3A27"/>
     <w:multiLevelType w:val="hybridMultilevel"/>
     <w:tmpl w:val="3DF68260"/>
@@ -2300,7 +2778,7 @@
       </w:rPr>
     </w:lvl>
   </w:abstractNum>
-  <w:abstractNum w:abstractNumId="2">
+  <w:abstractNum w:abstractNumId="3">
     <w:nsid w:val="4F703822"/>
     <w:multiLevelType w:val="hybridMultilevel"/>
     <w:tmpl w:val="668C97F2"/>
@@ -2413,7 +2891,7 @@
       </w:rPr>
     </w:lvl>
   </w:abstractNum>
-  <w:abstractNum w:abstractNumId="3">
+  <w:abstractNum w:abstractNumId="4">
     <w:nsid w:val="56CE6D43"/>
     <w:multiLevelType w:val="hybridMultilevel"/>
     <w:tmpl w:val="010453EC"/>
@@ -2526,7 +3004,7 @@
       </w:rPr>
     </w:lvl>
   </w:abstractNum>
-  <w:abstractNum w:abstractNumId="4">
+  <w:abstractNum w:abstractNumId="5">
     <w:nsid w:val="67114F0C"/>
     <w:multiLevelType w:val="hybridMultilevel"/>
     <w:tmpl w:val="7C94B9B6"/>
@@ -2615,7 +3093,7 @@
       </w:pPr>
     </w:lvl>
   </w:abstractNum>
-  <w:abstractNum w:abstractNumId="5">
+  <w:abstractNum w:abstractNumId="6">
     <w:nsid w:val="6C0E264F"/>
     <w:multiLevelType w:val="hybridMultilevel"/>
     <w:tmpl w:val="CCD818EA"/>
@@ -2728,7 +3206,7 @@
       </w:rPr>
     </w:lvl>
   </w:abstractNum>
-  <w:abstractNum w:abstractNumId="6">
+  <w:abstractNum w:abstractNumId="7">
     <w:nsid w:val="7FFB2392"/>
     <w:multiLevelType w:val="hybridMultilevel"/>
     <w:tmpl w:val="B6A46042"/>
@@ -2842,31 +3320,34 @@
     </w:lvl>
   </w:abstractNum>
   <w:num w:numId="1">
-    <w:abstractNumId w:val="0"/>
+    <w:abstractNumId w:val="1"/>
   </w:num>
   <w:num w:numId="2">
+    <w:abstractNumId w:val="6"/>
+  </w:num>
+  <w:num w:numId="3">
     <w:abstractNumId w:val="5"/>
   </w:num>
-  <w:num w:numId="3">
+  <w:num w:numId="4">
+    <w:abstractNumId w:val="3"/>
+  </w:num>
+  <w:num w:numId="5">
     <w:abstractNumId w:val="4"/>
   </w:num>
-  <w:num w:numId="4">
+  <w:num w:numId="6">
+    <w:abstractNumId w:val="7"/>
+  </w:num>
+  <w:num w:numId="7">
     <w:abstractNumId w:val="2"/>
   </w:num>
-  <w:num w:numId="5">
-    <w:abstractNumId w:val="3"/>
-  </w:num>
-  <w:num w:numId="6">
-    <w:abstractNumId w:val="6"/>
-  </w:num>
-  <w:num w:numId="7">
-    <w:abstractNumId w:val="1"/>
+  <w:num w:numId="8">
+    <w:abstractNumId w:val="0"/>
   </w:num>
 </w:numbering>
 </file>
 
 <file path=word/styles.xml><?xml version="1.0" encoding="utf-8"?>
-<w:styles xmlns:r="http://schemas.openxmlformats.org/officeDocument/2006/relationships" xmlns:w="http://schemas.openxmlformats.org/wordprocessingml/2006/main">
+<w:styles xmlns:mc="http://schemas.openxmlformats.org/markup-compatibility/2006" xmlns:r="http://schemas.openxmlformats.org/officeDocument/2006/relationships" xmlns:w="http://schemas.openxmlformats.org/wordprocessingml/2006/main" xmlns:w14="http://schemas.microsoft.com/office/word/2010/wordml" xmlns:w15="http://schemas.microsoft.com/office/word/2012/wordml" mc:Ignorable="w14 w15">
   <w:docDefaults>
     <w:rPrDefault>
       <w:rPr>
@@ -2882,144 +3363,378 @@
       </w:pPr>
     </w:pPrDefault>
   </w:docDefaults>
-  <w:latentStyles w:defLockedState="0" w:defUIPriority="99" w:defSemiHidden="1" w:defUnhideWhenUsed="1" w:defQFormat="0" w:count="267">
-    <w:lsdException w:name="Normal" w:semiHidden="0" w:uiPriority="0" w:unhideWhenUsed="0" w:qFormat="1"/>
-    <w:lsdException w:name="heading 1" w:semiHidden="0" w:uiPriority="9" w:unhideWhenUsed="0" w:qFormat="1"/>
-    <w:lsdException w:name="heading 2" w:uiPriority="9" w:qFormat="1"/>
-    <w:lsdException w:name="heading 3" w:uiPriority="9" w:qFormat="1"/>
-    <w:lsdException w:name="heading 4" w:uiPriority="9" w:qFormat="1"/>
-    <w:lsdException w:name="heading 5" w:uiPriority="9" w:qFormat="1"/>
-    <w:lsdException w:name="heading 6" w:uiPriority="9" w:qFormat="1"/>
-    <w:lsdException w:name="heading 7" w:uiPriority="9" w:qFormat="1"/>
-    <w:lsdException w:name="heading 8" w:uiPriority="9" w:qFormat="1"/>
-    <w:lsdException w:name="heading 9" w:uiPriority="9" w:qFormat="1"/>
-    <w:lsdException w:name="toc 1" w:uiPriority="39"/>
-    <w:lsdException w:name="toc 2" w:uiPriority="39"/>
-    <w:lsdException w:name="toc 3" w:uiPriority="39"/>
-    <w:lsdException w:name="toc 4" w:uiPriority="39"/>
-    <w:lsdException w:name="toc 5" w:uiPriority="39"/>
-    <w:lsdException w:name="toc 6" w:uiPriority="39"/>
-    <w:lsdException w:name="toc 7" w:uiPriority="39"/>
-    <w:lsdException w:name="toc 8" w:uiPriority="39"/>
-    <w:lsdException w:name="toc 9" w:uiPriority="39"/>
-    <w:lsdException w:name="caption" w:uiPriority="35" w:qFormat="1"/>
-    <w:lsdException w:name="Title" w:semiHidden="0" w:uiPriority="10" w:unhideWhenUsed="0" w:qFormat="1"/>
-    <w:lsdException w:name="Default Paragraph Font" w:uiPriority="1"/>
-    <w:lsdException w:name="Subtitle" w:semiHidden="0" w:uiPriority="11" w:unhideWhenUsed="0" w:qFormat="1"/>
-    <w:lsdException w:name="Strong" w:semiHidden="0" w:uiPriority="22" w:unhideWhenUsed="0" w:qFormat="1"/>
-    <w:lsdException w:name="Emphasis" w:semiHidden="0" w:uiPriority="20" w:unhideWhenUsed="0" w:qFormat="1"/>
-    <w:lsdException w:name="Table Grid" w:semiHidden="0" w:uiPriority="59" w:unhideWhenUsed="0"/>
-    <w:lsdException w:name="Placeholder Text" w:unhideWhenUsed="0"/>
-    <w:lsdException w:name="No Spacing" w:semiHidden="0" w:uiPriority="1" w:unhideWhenUsed="0" w:qFormat="1"/>
-    <w:lsdException w:name="Light Shading" w:semiHidden="0" w:uiPriority="60" w:unhideWhenUsed="0"/>
-    <w:lsdException w:name="Light List" w:semiHidden="0" w:uiPriority="61" w:unhideWhenUsed="0"/>
-    <w:lsdException w:name="Light Grid" w:semiHidden="0" w:uiPriority="62" w:unhideWhenUsed="0"/>
-    <w:lsdException w:name="Medium Shading 1" w:semiHidden="0" w:uiPriority="63" w:unhideWhenUsed="0"/>
-    <w:lsdException w:name="Medium Shading 2" w:semiHidden="0" w:uiPriority="64" w:unhideWhenUsed="0"/>
-    <w:lsdException w:name="Medium List 1" w:semiHidden="0" w:uiPriority="65" w:unhideWhenUsed="0"/>
-    <w:lsdException w:name="Medium List 2" w:semiHidden="0" w:uiPriority="66" w:unhideWhenUsed="0"/>
-    <w:lsdException w:name="Medium Grid 1" w:semiHidden="0" w:uiPriority="67" w:unhideWhenUsed="0"/>
-    <w:lsdException w:name="Medium Grid 2" w:semiHidden="0" w:uiPriority="68" w:unhideWhenUsed="0"/>
-    <w:lsdException w:name="Medium Grid 3" w:semiHidden="0" w:uiPriority="69" w:unhideWhenUsed="0"/>
-    <w:lsdException w:name="Dark List" w:semiHidden="0" w:uiPriority="70" w:unhideWhenUsed="0"/>
-    <w:lsdException w:name="Colorful Shading" w:semiHidden="0" w:uiPriority="71" w:unhideWhenUsed="0"/>
-    <w:lsdException w:name="Colorful List" w:semiHidden="0" w:uiPriority="72" w:unhideWhenUsed="0"/>
-    <w:lsdException w:name="Colorful Grid" w:semiHidden="0" w:uiPriority="73" w:unhideWhenUsed="0"/>
-    <w:lsdException w:name="Light Shading Accent 1" w:semiHidden="0" w:uiPriority="60" w:unhideWhenUsed="0"/>
-    <w:lsdException w:name="Light List Accent 1" w:semiHidden="0" w:uiPriority="61" w:unhideWhenUsed="0"/>
-    <w:lsdException w:name="Light Grid Accent 1" w:semiHidden="0" w:uiPriority="62" w:unhideWhenUsed="0"/>
-    <w:lsdException w:name="Medium Shading 1 Accent 1" w:semiHidden="0" w:uiPriority="63" w:unhideWhenUsed="0"/>
-    <w:lsdException w:name="Medium Shading 2 Accent 1" w:semiHidden="0" w:uiPriority="64" w:unhideWhenUsed="0"/>
-    <w:lsdException w:name="Medium List 1 Accent 1" w:semiHidden="0" w:uiPriority="65" w:unhideWhenUsed="0"/>
-    <w:lsdException w:name="Revision" w:unhideWhenUsed="0"/>
-    <w:lsdException w:name="List Paragraph" w:semiHidden="0" w:uiPriority="34" w:unhideWhenUsed="0" w:qFormat="1"/>
-    <w:lsdException w:name="Quote" w:semiHidden="0" w:uiPriority="29" w:unhideWhenUsed="0" w:qFormat="1"/>
-    <w:lsdException w:name="Intense Quote" w:semiHidden="0" w:uiPriority="30" w:unhideWhenUsed="0" w:qFormat="1"/>
-    <w:lsdException w:name="Medium List 2 Accent 1" w:semiHidden="0" w:uiPriority="66" w:unhideWhenUsed="0"/>
-    <w:lsdException w:name="Medium Grid 1 Accent 1" w:semiHidden="0" w:uiPriority="67" w:unhideWhenUsed="0"/>
-    <w:lsdException w:name="Medium Grid 2 Accent 1" w:semiHidden="0" w:uiPriority="68" w:unhideWhenUsed="0"/>
-    <w:lsdException w:name="Medium Grid 3 Accent 1" w:semiHidden="0" w:uiPriority="69" w:unhideWhenUsed="0"/>
-    <w:lsdException w:name="Dark List Accent 1" w:semiHidden="0" w:uiPriority="70" w:unhideWhenUsed="0"/>
-    <w:lsdException w:name="Colorful Shading Accent 1" w:semiHidden="0" w:uiPriority="71" w:unhideWhenUsed="0"/>
-    <w:lsdException w:name="Colorful List Accent 1" w:semiHidden="0" w:uiPriority="72" w:unhideWhenUsed="0"/>
-    <w:lsdException w:name="Colorful Grid Accent 1" w:semiHidden="0" w:uiPriority="73" w:unhideWhenUsed="0"/>
-    <w:lsdException w:name="Light Shading Accent 2" w:semiHidden="0" w:uiPriority="60" w:unhideWhenUsed="0"/>
-    <w:lsdException w:name="Light List Accent 2" w:semiHidden="0" w:uiPriority="61" w:unhideWhenUsed="0"/>
-    <w:lsdException w:name="Light Grid Accent 2" w:semiHidden="0" w:uiPriority="62" w:unhideWhenUsed="0"/>
-    <w:lsdException w:name="Medium Shading 1 Accent 2" w:semiHidden="0" w:uiPriority="63" w:unhideWhenUsed="0"/>
-    <w:lsdException w:name="Medium Shading 2 Accent 2" w:semiHidden="0" w:uiPriority="64" w:unhideWhenUsed="0"/>
-    <w:lsdException w:name="Medium List 1 Accent 2" w:semiHidden="0" w:uiPriority="65" w:unhideWhenUsed="0"/>
-    <w:lsdException w:name="Medium List 2 Accent 2" w:semiHidden="0" w:uiPriority="66" w:unhideWhenUsed="0"/>
-    <w:lsdException w:name="Medium Grid 1 Accent 2" w:semiHidden="0" w:uiPriority="67" w:unhideWhenUsed="0"/>
-    <w:lsdException w:name="Medium Grid 2 Accent 2" w:semiHidden="0" w:uiPriority="68" w:unhideWhenUsed="0"/>
-    <w:lsdException w:name="Medium Grid 3 Accent 2" w:semiHidden="0" w:uiPriority="69" w:unhideWhenUsed="0"/>
-    <w:lsdException w:name="Dark List Accent 2" w:semiHidden="0" w:uiPriority="70" w:unhideWhenUsed="0"/>
-    <w:lsdException w:name="Colorful Shading Accent 2" w:semiHidden="0" w:uiPriority="71" w:unhideWhenUsed="0"/>
-    <w:lsdException w:name="Colorful List Accent 2" w:semiHidden="0" w:uiPriority="72" w:unhideWhenUsed="0"/>
-    <w:lsdException w:name="Colorful Grid Accent 2" w:semiHidden="0" w:uiPriority="73" w:unhideWhenUsed="0"/>
-    <w:lsdException w:name="Light Shading Accent 3" w:semiHidden="0" w:uiPriority="60" w:unhideWhenUsed="0"/>
-    <w:lsdException w:name="Light List Accent 3" w:semiHidden="0" w:uiPriority="61" w:unhideWhenUsed="0"/>
-    <w:lsdException w:name="Light Grid Accent 3" w:semiHidden="0" w:uiPriority="62" w:unhideWhenUsed="0"/>
-    <w:lsdException w:name="Medium Shading 1 Accent 3" w:semiHidden="0" w:uiPriority="63" w:unhideWhenUsed="0"/>
-    <w:lsdException w:name="Medium Shading 2 Accent 3" w:semiHidden="0" w:uiPriority="64" w:unhideWhenUsed="0"/>
-    <w:lsdException w:name="Medium List 1 Accent 3" w:semiHidden="0" w:uiPriority="65" w:unhideWhenUsed="0"/>
-    <w:lsdException w:name="Medium List 2 Accent 3" w:semiHidden="0" w:uiPriority="66" w:unhideWhenUsed="0"/>
-    <w:lsdException w:name="Medium Grid 1 Accent 3" w:semiHidden="0" w:uiPriority="67" w:unhideWhenUsed="0"/>
-    <w:lsdException w:name="Medium Grid 2 Accent 3" w:semiHidden="0" w:uiPriority="68" w:unhideWhenUsed="0"/>
-    <w:lsdException w:name="Medium Grid 3 Accent 3" w:semiHidden="0" w:uiPriority="69" w:unhideWhenUsed="0"/>
-    <w:lsdException w:name="Dark List Accent 3" w:semiHidden="0" w:uiPriority="70" w:unhideWhenUsed="0"/>
-    <w:lsdException w:name="Colorful Shading Accent 3" w:semiHidden="0" w:uiPriority="71" w:unhideWhenUsed="0"/>
-    <w:lsdException w:name="Colorful List Accent 3" w:semiHidden="0" w:uiPriority="72" w:unhideWhenUsed="0"/>
-    <w:lsdException w:name="Colorful Grid Accent 3" w:semiHidden="0" w:uiPriority="73" w:unhideWhenUsed="0"/>
-    <w:lsdException w:name="Light Shading Accent 4" w:semiHidden="0" w:uiPriority="60" w:unhideWhenUsed="0"/>
-    <w:lsdException w:name="Light List Accent 4" w:semiHidden="0" w:uiPriority="61" w:unhideWhenUsed="0"/>
-    <w:lsdException w:name="Light Grid Accent 4" w:semiHidden="0" w:uiPriority="62" w:unhideWhenUsed="0"/>
-    <w:lsdException w:name="Medium Shading 1 Accent 4" w:semiHidden="0" w:uiPriority="63" w:unhideWhenUsed="0"/>
-    <w:lsdException w:name="Medium Shading 2 Accent 4" w:semiHidden="0" w:uiPriority="64" w:unhideWhenUsed="0"/>
-    <w:lsdException w:name="Medium List 1 Accent 4" w:semiHidden="0" w:uiPriority="65" w:unhideWhenUsed="0"/>
-    <w:lsdException w:name="Medium List 2 Accent 4" w:semiHidden="0" w:uiPriority="66" w:unhideWhenUsed="0"/>
-    <w:lsdException w:name="Medium Grid 1 Accent 4" w:semiHidden="0" w:uiPriority="67" w:unhideWhenUsed="0"/>
-    <w:lsdException w:name="Medium Grid 2 Accent 4" w:semiHidden="0" w:uiPriority="68" w:unhideWhenUsed="0"/>
-    <w:lsdException w:name="Medium Grid 3 Accent 4" w:semiHidden="0" w:uiPriority="69" w:unhideWhenUsed="0"/>
-    <w:lsdException w:name="Dark List Accent 4" w:semiHidden="0" w:uiPriority="70" w:unhideWhenUsed="0"/>
-    <w:lsdException w:name="Colorful Shading Accent 4" w:semiHidden="0" w:uiPriority="71" w:unhideWhenUsed="0"/>
-    <w:lsdException w:name="Colorful List Accent 4" w:semiHidden="0" w:uiPriority="72" w:unhideWhenUsed="0"/>
-    <w:lsdException w:name="Colorful Grid Accent 4" w:semiHidden="0" w:uiPriority="73" w:unhideWhenUsed="0"/>
-    <w:lsdException w:name="Light Shading Accent 5" w:semiHidden="0" w:uiPriority="60" w:unhideWhenUsed="0"/>
-    <w:lsdException w:name="Light List Accent 5" w:semiHidden="0" w:uiPriority="61" w:unhideWhenUsed="0"/>
-    <w:lsdException w:name="Light Grid Accent 5" w:semiHidden="0" w:uiPriority="62" w:unhideWhenUsed="0"/>
-    <w:lsdException w:name="Medium Shading 1 Accent 5" w:semiHidden="0" w:uiPriority="63" w:unhideWhenUsed="0"/>
-    <w:lsdException w:name="Medium Shading 2 Accent 5" w:semiHidden="0" w:uiPriority="64" w:unhideWhenUsed="0"/>
-    <w:lsdException w:name="Medium List 1 Accent 5" w:semiHidden="0" w:uiPriority="65" w:unhideWhenUsed="0"/>
-    <w:lsdException w:name="Medium List 2 Accent 5" w:semiHidden="0" w:uiPriority="66" w:unhideWhenUsed="0"/>
-    <w:lsdException w:name="Medium Grid 1 Accent 5" w:semiHidden="0" w:uiPriority="67" w:unhideWhenUsed="0"/>
-    <w:lsdException w:name="Medium Grid 2 Accent 5" w:semiHidden="0" w:uiPriority="68" w:unhideWhenUsed="0"/>
-    <w:lsdException w:name="Medium Grid 3 Accent 5" w:semiHidden="0" w:uiPriority="69" w:unhideWhenUsed="0"/>
-    <w:lsdException w:name="Dark List Accent 5" w:semiHidden="0" w:uiPriority="70" w:unhideWhenUsed="0"/>
-    <w:lsdException w:name="Colorful Shading Accent 5" w:semiHidden="0" w:uiPriority="71" w:unhideWhenUsed="0"/>
-    <w:lsdException w:name="Colorful List Accent 5" w:semiHidden="0" w:uiPriority="72" w:unhideWhenUsed="0"/>
-    <w:lsdException w:name="Colorful Grid Accent 5" w:semiHidden="0" w:uiPriority="73" w:unhideWhenUsed="0"/>
-    <w:lsdException w:name="Light Shading Accent 6" w:semiHidden="0" w:uiPriority="60" w:unhideWhenUsed="0"/>
-    <w:lsdException w:name="Light List Accent 6" w:semiHidden="0" w:uiPriority="61" w:unhideWhenUsed="0"/>
-    <w:lsdException w:name="Light Grid Accent 6" w:semiHidden="0" w:uiPriority="62" w:unhideWhenUsed="0"/>
-    <w:lsdException w:name="Medium Shading 1 Accent 6" w:semiHidden="0" w:uiPriority="63" w:unhideWhenUsed="0"/>
-    <w:lsdException w:name="Medium Shading 2 Accent 6" w:semiHidden="0" w:uiPriority="64" w:unhideWhenUsed="0"/>
-    <w:lsdException w:name="Medium List 1 Accent 6" w:semiHidden="0" w:uiPriority="65" w:unhideWhenUsed="0"/>
-    <w:lsdException w:name="Medium List 2 Accent 6" w:semiHidden="0" w:uiPriority="66" w:unhideWhenUsed="0"/>
-    <w:lsdException w:name="Medium Grid 1 Accent 6" w:semiHidden="0" w:uiPriority="67" w:unhideWhenUsed="0"/>
-    <w:lsdException w:name="Medium Grid 2 Accent 6" w:semiHidden="0" w:uiPriority="68" w:unhideWhenUsed="0"/>
-    <w:lsdException w:name="Medium Grid 3 Accent 6" w:semiHidden="0" w:uiPriority="69" w:unhideWhenUsed="0"/>
-    <w:lsdException w:name="Dark List Accent 6" w:semiHidden="0" w:uiPriority="70" w:unhideWhenUsed="0"/>
-    <w:lsdException w:name="Colorful Shading Accent 6" w:semiHidden="0" w:uiPriority="71" w:unhideWhenUsed="0"/>
-    <w:lsdException w:name="Colorful List Accent 6" w:semiHidden="0" w:uiPriority="72" w:unhideWhenUsed="0"/>
-    <w:lsdException w:name="Colorful Grid Accent 6" w:semiHidden="0" w:uiPriority="73" w:unhideWhenUsed="0"/>
-    <w:lsdException w:name="Subtle Emphasis" w:semiHidden="0" w:uiPriority="19" w:unhideWhenUsed="0" w:qFormat="1"/>
-    <w:lsdException w:name="Intense Emphasis" w:semiHidden="0" w:uiPriority="21" w:unhideWhenUsed="0" w:qFormat="1"/>
-    <w:lsdException w:name="Subtle Reference" w:semiHidden="0" w:uiPriority="31" w:unhideWhenUsed="0" w:qFormat="1"/>
-    <w:lsdException w:name="Intense Reference" w:semiHidden="0" w:uiPriority="32" w:unhideWhenUsed="0" w:qFormat="1"/>
-    <w:lsdException w:name="Book Title" w:semiHidden="0" w:uiPriority="33" w:unhideWhenUsed="0" w:qFormat="1"/>
-    <w:lsdException w:name="Bibliography" w:uiPriority="37"/>
-    <w:lsdException w:name="TOC Heading" w:uiPriority="39" w:qFormat="1"/>
+  <w:latentStyles w:defLockedState="0" w:defUIPriority="99" w:defSemiHidden="0" w:defUnhideWhenUsed="0" w:defQFormat="0" w:count="371">
+    <w:lsdException w:name="Normal" w:uiPriority="0" w:qFormat="1"/>
+    <w:lsdException w:name="heading 1" w:uiPriority="9" w:qFormat="1"/>
+    <w:lsdException w:name="heading 2" w:semiHidden="1" w:uiPriority="9" w:unhideWhenUsed="1" w:qFormat="1"/>
+    <w:lsdException w:name="heading 3" w:semiHidden="1" w:uiPriority="9" w:unhideWhenUsed="1" w:qFormat="1"/>
+    <w:lsdException w:name="heading 4" w:semiHidden="1" w:uiPriority="9" w:unhideWhenUsed="1" w:qFormat="1"/>
+    <w:lsdException w:name="heading 5" w:semiHidden="1" w:uiPriority="9" w:unhideWhenUsed="1" w:qFormat="1"/>
+    <w:lsdException w:name="heading 6" w:semiHidden="1" w:uiPriority="9" w:unhideWhenUsed="1" w:qFormat="1"/>
+    <w:lsdException w:name="heading 7" w:semiHidden="1" w:uiPriority="9" w:unhideWhenUsed="1" w:qFormat="1"/>
+    <w:lsdException w:name="heading 8" w:semiHidden="1" w:uiPriority="9" w:unhideWhenUsed="1" w:qFormat="1"/>
+    <w:lsdException w:name="heading 9" w:semiHidden="1" w:uiPriority="9" w:unhideWhenUsed="1" w:qFormat="1"/>
+    <w:lsdException w:name="index 1" w:semiHidden="1" w:unhideWhenUsed="1"/>
+    <w:lsdException w:name="index 2" w:semiHidden="1" w:unhideWhenUsed="1"/>
+    <w:lsdException w:name="index 3" w:semiHidden="1" w:unhideWhenUsed="1"/>
+    <w:lsdException w:name="index 4" w:semiHidden="1" w:unhideWhenUsed="1"/>
+    <w:lsdException w:name="index 5" w:semiHidden="1" w:unhideWhenUsed="1"/>
+    <w:lsdException w:name="index 6" w:semiHidden="1" w:unhideWhenUsed="1"/>
+    <w:lsdException w:name="index 7" w:semiHidden="1" w:unhideWhenUsed="1"/>
+    <w:lsdException w:name="index 8" w:semiHidden="1" w:unhideWhenUsed="1"/>
+    <w:lsdException w:name="index 9" w:semiHidden="1" w:unhideWhenUsed="1"/>
+    <w:lsdException w:name="toc 1" w:semiHidden="1" w:uiPriority="39" w:unhideWhenUsed="1"/>
+    <w:lsdException w:name="toc 2" w:semiHidden="1" w:uiPriority="39" w:unhideWhenUsed="1"/>
+    <w:lsdException w:name="toc 3" w:semiHidden="1" w:uiPriority="39" w:unhideWhenUsed="1"/>
+    <w:lsdException w:name="toc 4" w:semiHidden="1" w:uiPriority="39" w:unhideWhenUsed="1"/>
+    <w:lsdException w:name="toc 5" w:semiHidden="1" w:uiPriority="39" w:unhideWhenUsed="1"/>
+    <w:lsdException w:name="toc 6" w:semiHidden="1" w:uiPriority="39" w:unhideWhenUsed="1"/>
+    <w:lsdException w:name="toc 7" w:semiHidden="1" w:uiPriority="39" w:unhideWhenUsed="1"/>
+    <w:lsdException w:name="toc 8" w:semiHidden="1" w:uiPriority="39" w:unhideWhenUsed="1"/>
+    <w:lsdException w:name="toc 9" w:semiHidden="1" w:uiPriority="39" w:unhideWhenUsed="1"/>
+    <w:lsdException w:name="Normal Indent" w:semiHidden="1" w:unhideWhenUsed="1"/>
+    <w:lsdException w:name="footnote text" w:semiHidden="1" w:unhideWhenUsed="1"/>
+    <w:lsdException w:name="annotation text" w:semiHidden="1" w:unhideWhenUsed="1"/>
+    <w:lsdException w:name="header" w:semiHidden="1" w:unhideWhenUsed="1"/>
+    <w:lsdException w:name="footer" w:semiHidden="1" w:unhideWhenUsed="1"/>
+    <w:lsdException w:name="index heading" w:semiHidden="1" w:unhideWhenUsed="1"/>
+    <w:lsdException w:name="caption" w:semiHidden="1" w:uiPriority="35" w:unhideWhenUsed="1" w:qFormat="1"/>
+    <w:lsdException w:name="table of figures" w:semiHidden="1" w:unhideWhenUsed="1"/>
+    <w:lsdException w:name="envelope address" w:semiHidden="1" w:unhideWhenUsed="1"/>
+    <w:lsdException w:name="envelope return" w:semiHidden="1" w:unhideWhenUsed="1"/>
+    <w:lsdException w:name="footnote reference" w:semiHidden="1" w:unhideWhenUsed="1"/>
+    <w:lsdException w:name="annotation reference" w:semiHidden="1" w:unhideWhenUsed="1"/>
+    <w:lsdException w:name="line number" w:semiHidden="1" w:unhideWhenUsed="1"/>
+    <w:lsdException w:name="page number" w:semiHidden="1" w:unhideWhenUsed="1"/>
+    <w:lsdException w:name="endnote reference" w:semiHidden="1" w:unhideWhenUsed="1"/>
+    <w:lsdException w:name="endnote text" w:semiHidden="1" w:unhideWhenUsed="1"/>
+    <w:lsdException w:name="table of authorities" w:semiHidden="1" w:unhideWhenUsed="1"/>
+    <w:lsdException w:name="macro" w:semiHidden="1" w:unhideWhenUsed="1"/>
+    <w:lsdException w:name="toa heading" w:semiHidden="1" w:unhideWhenUsed="1"/>
+    <w:lsdException w:name="List" w:semiHidden="1" w:unhideWhenUsed="1"/>
+    <w:lsdException w:name="List Bullet" w:semiHidden="1" w:unhideWhenUsed="1"/>
+    <w:lsdException w:name="List Number" w:semiHidden="1" w:unhideWhenUsed="1"/>
+    <w:lsdException w:name="List 2" w:semiHidden="1" w:unhideWhenUsed="1"/>
+    <w:lsdException w:name="List 3" w:semiHidden="1" w:unhideWhenUsed="1"/>
+    <w:lsdException w:name="List 4" w:semiHidden="1" w:unhideWhenUsed="1"/>
+    <w:lsdException w:name="List 5" w:semiHidden="1" w:unhideWhenUsed="1"/>
+    <w:lsdException w:name="List Bullet 2" w:semiHidden="1" w:unhideWhenUsed="1"/>
+    <w:lsdException w:name="List Bullet 3" w:semiHidden="1" w:unhideWhenUsed="1"/>
+    <w:lsdException w:name="List Bullet 4" w:semiHidden="1" w:unhideWhenUsed="1"/>
+    <w:lsdException w:name="List Bullet 5" w:semiHidden="1" w:unhideWhenUsed="1"/>
+    <w:lsdException w:name="List Number 2" w:semiHidden="1" w:unhideWhenUsed="1"/>
+    <w:lsdException w:name="List Number 3" w:semiHidden="1" w:unhideWhenUsed="1"/>
+    <w:lsdException w:name="List Number 4" w:semiHidden="1" w:unhideWhenUsed="1"/>
+    <w:lsdException w:name="List Number 5" w:semiHidden="1" w:unhideWhenUsed="1"/>
+    <w:lsdException w:name="Title" w:uiPriority="10" w:qFormat="1"/>
+    <w:lsdException w:name="Closing" w:semiHidden="1" w:unhideWhenUsed="1"/>
+    <w:lsdException w:name="Signature" w:semiHidden="1" w:unhideWhenUsed="1"/>
+    <w:lsdException w:name="Default Paragraph Font" w:semiHidden="1" w:uiPriority="1" w:unhideWhenUsed="1"/>
+    <w:lsdException w:name="Body Text" w:semiHidden="1" w:unhideWhenUsed="1"/>
+    <w:lsdException w:name="Body Text Indent" w:semiHidden="1" w:unhideWhenUsed="1"/>
+    <w:lsdException w:name="List Continue" w:semiHidden="1" w:unhideWhenUsed="1"/>
+    <w:lsdException w:name="List Continue 2" w:semiHidden="1" w:unhideWhenUsed="1"/>
+    <w:lsdException w:name="List Continue 3" w:semiHidden="1" w:unhideWhenUsed="1"/>
+    <w:lsdException w:name="List Continue 4" w:semiHidden="1" w:unhideWhenUsed="1"/>
+    <w:lsdException w:name="List Continue 5" w:semiHidden="1" w:unhideWhenUsed="1"/>
+    <w:lsdException w:name="Message Header" w:semiHidden="1" w:unhideWhenUsed="1"/>
+    <w:lsdException w:name="Subtitle" w:uiPriority="11" w:qFormat="1"/>
+    <w:lsdException w:name="Salutation" w:semiHidden="1" w:unhideWhenUsed="1"/>
+    <w:lsdException w:name="Date" w:semiHidden="1" w:unhideWhenUsed="1"/>
+    <w:lsdException w:name="Body Text First Indent" w:semiHidden="1" w:unhideWhenUsed="1"/>
+    <w:lsdException w:name="Body Text First Indent 2" w:semiHidden="1" w:unhideWhenUsed="1"/>
+    <w:lsdException w:name="Note Heading" w:semiHidden="1" w:unhideWhenUsed="1"/>
+    <w:lsdException w:name="Body Text 2" w:semiHidden="1" w:unhideWhenUsed="1"/>
+    <w:lsdException w:name="Body Text 3" w:semiHidden="1" w:unhideWhenUsed="1"/>
+    <w:lsdException w:name="Body Text Indent 2" w:semiHidden="1" w:unhideWhenUsed="1"/>
+    <w:lsdException w:name="Body Text Indent 3" w:semiHidden="1" w:unhideWhenUsed="1"/>
+    <w:lsdException w:name="Block Text" w:semiHidden="1" w:unhideWhenUsed="1"/>
+    <w:lsdException w:name="Hyperlink" w:semiHidden="1" w:unhideWhenUsed="1"/>
+    <w:lsdException w:name="FollowedHyperlink" w:semiHidden="1" w:unhideWhenUsed="1"/>
+    <w:lsdException w:name="Strong" w:uiPriority="22" w:qFormat="1"/>
+    <w:lsdException w:name="Emphasis" w:uiPriority="20" w:qFormat="1"/>
+    <w:lsdException w:name="Document Map" w:semiHidden="1" w:unhideWhenUsed="1"/>
+    <w:lsdException w:name="Plain Text" w:semiHidden="1" w:unhideWhenUsed="1"/>
+    <w:lsdException w:name="E-mail Signature" w:semiHidden="1" w:unhideWhenUsed="1"/>
+    <w:lsdException w:name="HTML Top of Form" w:semiHidden="1" w:unhideWhenUsed="1"/>
+    <w:lsdException w:name="HTML Bottom of Form" w:semiHidden="1" w:unhideWhenUsed="1"/>
+    <w:lsdException w:name="Normal (Web)" w:semiHidden="1" w:unhideWhenUsed="1"/>
+    <w:lsdException w:name="HTML Acronym" w:semiHidden="1" w:unhideWhenUsed="1"/>
+    <w:lsdException w:name="HTML Address" w:semiHidden="1" w:unhideWhenUsed="1"/>
+    <w:lsdException w:name="HTML Cite" w:semiHidden="1" w:unhideWhenUsed="1"/>
+    <w:lsdException w:name="HTML Code" w:semiHidden="1" w:unhideWhenUsed="1"/>
+    <w:lsdException w:name="HTML Definition" w:semiHidden="1" w:unhideWhenUsed="1"/>
+    <w:lsdException w:name="HTML Keyboard" w:semiHidden="1" w:unhideWhenUsed="1"/>
+    <w:lsdException w:name="HTML Preformatted" w:semiHidden="1" w:unhideWhenUsed="1"/>
+    <w:lsdException w:name="HTML Sample" w:semiHidden="1" w:unhideWhenUsed="1"/>
+    <w:lsdException w:name="HTML Typewriter" w:semiHidden="1" w:unhideWhenUsed="1"/>
+    <w:lsdException w:name="HTML Variable" w:semiHidden="1" w:unhideWhenUsed="1"/>
+    <w:lsdException w:name="Normal Table" w:semiHidden="1" w:unhideWhenUsed="1"/>
+    <w:lsdException w:name="annotation subject" w:semiHidden="1" w:unhideWhenUsed="1"/>
+    <w:lsdException w:name="No List" w:semiHidden="1" w:unhideWhenUsed="1"/>
+    <w:lsdException w:name="Outline List 1" w:semiHidden="1" w:unhideWhenUsed="1"/>
+    <w:lsdException w:name="Outline List 2" w:semiHidden="1" w:unhideWhenUsed="1"/>
+    <w:lsdException w:name="Outline List 3" w:semiHidden="1" w:unhideWhenUsed="1"/>
+    <w:lsdException w:name="Table Simple 1" w:semiHidden="1" w:unhideWhenUsed="1"/>
+    <w:lsdException w:name="Table Simple 2" w:semiHidden="1" w:unhideWhenUsed="1"/>
+    <w:lsdException w:name="Table Simple 3" w:semiHidden="1" w:unhideWhenUsed="1"/>
+    <w:lsdException w:name="Table Classic 1" w:semiHidden="1" w:unhideWhenUsed="1"/>
+    <w:lsdException w:name="Table Classic 2" w:semiHidden="1" w:unhideWhenUsed="1"/>
+    <w:lsdException w:name="Table Classic 3" w:semiHidden="1" w:unhideWhenUsed="1"/>
+    <w:lsdException w:name="Table Classic 4" w:semiHidden="1" w:unhideWhenUsed="1"/>
+    <w:lsdException w:name="Table Colorful 1" w:semiHidden="1" w:unhideWhenUsed="1"/>
+    <w:lsdException w:name="Table Colorful 2" w:semiHidden="1" w:unhideWhenUsed="1"/>
+    <w:lsdException w:name="Table Colorful 3" w:semiHidden="1" w:unhideWhenUsed="1"/>
+    <w:lsdException w:name="Table Columns 1" w:semiHidden="1" w:unhideWhenUsed="1"/>
+    <w:lsdException w:name="Table Columns 2" w:semiHidden="1" w:unhideWhenUsed="1"/>
+    <w:lsdException w:name="Table Columns 3" w:semiHidden="1" w:unhideWhenUsed="1"/>
+    <w:lsdException w:name="Table Columns 4" w:semiHidden="1" w:unhideWhenUsed="1"/>
+    <w:lsdException w:name="Table Columns 5" w:semiHidden="1" w:unhideWhenUsed="1"/>
+    <w:lsdException w:name="Table Grid 1" w:semiHidden="1" w:unhideWhenUsed="1"/>
+    <w:lsdException w:name="Table Grid 2" w:semiHidden="1" w:unhideWhenUsed="1"/>
+    <w:lsdException w:name="Table Grid 3" w:semiHidden="1" w:unhideWhenUsed="1"/>
+    <w:lsdException w:name="Table Grid 4" w:semiHidden="1" w:unhideWhenUsed="1"/>
+    <w:lsdException w:name="Table Grid 5" w:semiHidden="1" w:unhideWhenUsed="1"/>
+    <w:lsdException w:name="Table Grid 6" w:semiHidden="1" w:unhideWhenUsed="1"/>
+    <w:lsdException w:name="Table Grid 7" w:semiHidden="1" w:unhideWhenUsed="1"/>
+    <w:lsdException w:name="Table Grid 8" w:semiHidden="1" w:unhideWhenUsed="1"/>
+    <w:lsdException w:name="Table List 1" w:semiHidden="1" w:unhideWhenUsed="1"/>
+    <w:lsdException w:name="Table List 2" w:semiHidden="1" w:unhideWhenUsed="1"/>
+    <w:lsdException w:name="Table List 3" w:semiHidden="1" w:unhideWhenUsed="1"/>
+    <w:lsdException w:name="Table List 4" w:semiHidden="1" w:unhideWhenUsed="1"/>
+    <w:lsdException w:name="Table List 5" w:semiHidden="1" w:unhideWhenUsed="1"/>
+    <w:lsdException w:name="Table List 6" w:semiHidden="1" w:unhideWhenUsed="1"/>
+    <w:lsdException w:name="Table List 7" w:semiHidden="1" w:unhideWhenUsed="1"/>
+    <w:lsdException w:name="Table List 8" w:semiHidden="1" w:unhideWhenUsed="1"/>
+    <w:lsdException w:name="Table 3D effects 1" w:semiHidden="1" w:unhideWhenUsed="1"/>
+    <w:lsdException w:name="Table 3D effects 2" w:semiHidden="1" w:unhideWhenUsed="1"/>
+    <w:lsdException w:name="Table 3D effects 3" w:semiHidden="1" w:unhideWhenUsed="1"/>
+    <w:lsdException w:name="Table Contemporary" w:semiHidden="1" w:unhideWhenUsed="1"/>
+    <w:lsdException w:name="Table Elegant" w:semiHidden="1" w:unhideWhenUsed="1"/>
+    <w:lsdException w:name="Table Professional" w:semiHidden="1" w:unhideWhenUsed="1"/>
+    <w:lsdException w:name="Table Subtle 1" w:semiHidden="1" w:unhideWhenUsed="1"/>
+    <w:lsdException w:name="Table Subtle 2" w:semiHidden="1" w:unhideWhenUsed="1"/>
+    <w:lsdException w:name="Table Web 1" w:semiHidden="1" w:unhideWhenUsed="1"/>
+    <w:lsdException w:name="Table Web 2" w:semiHidden="1" w:unhideWhenUsed="1"/>
+    <w:lsdException w:name="Table Web 3" w:semiHidden="1" w:unhideWhenUsed="1"/>
+    <w:lsdException w:name="Balloon Text" w:semiHidden="1" w:unhideWhenUsed="1"/>
+    <w:lsdException w:name="Table Grid" w:uiPriority="59"/>
+    <w:lsdException w:name="Table Theme" w:semiHidden="1" w:unhideWhenUsed="1"/>
+    <w:lsdException w:name="Placeholder Text" w:semiHidden="1"/>
+    <w:lsdException w:name="No Spacing" w:uiPriority="1" w:qFormat="1"/>
+    <w:lsdException w:name="Light Shading" w:uiPriority="60"/>
+    <w:lsdException w:name="Light List" w:uiPriority="61"/>
+    <w:lsdException w:name="Light Grid" w:uiPriority="62"/>
+    <w:lsdException w:name="Medium Shading 1" w:uiPriority="63"/>
+    <w:lsdException w:name="Medium Shading 2" w:uiPriority="64"/>
+    <w:lsdException w:name="Medium List 1" w:uiPriority="65"/>
+    <w:lsdException w:name="Medium List 2" w:uiPriority="66"/>
+    <w:lsdException w:name="Medium Grid 1" w:uiPriority="67"/>
+    <w:lsdException w:name="Medium Grid 2" w:uiPriority="68"/>
+    <w:lsdException w:name="Medium Grid 3" w:uiPriority="69"/>
+    <w:lsdException w:name="Dark List" w:uiPriority="70"/>
+    <w:lsdException w:name="Colorful Shading" w:uiPriority="71"/>
+    <w:lsdException w:name="Colorful List" w:uiPriority="72"/>
+    <w:lsdException w:name="Colorful Grid" w:uiPriority="73"/>
+    <w:lsdException w:name="Light Shading Accent 1" w:uiPriority="60"/>
+    <w:lsdException w:name="Light List Accent 1" w:uiPriority="61"/>
+    <w:lsdException w:name="Light Grid Accent 1" w:uiPriority="62"/>
+    <w:lsdException w:name="Medium Shading 1 Accent 1" w:uiPriority="63"/>
+    <w:lsdException w:name="Medium Shading 2 Accent 1" w:uiPriority="64"/>
+    <w:lsdException w:name="Medium List 1 Accent 1" w:uiPriority="65"/>
+    <w:lsdException w:name="Revision" w:semiHidden="1"/>
+    <w:lsdException w:name="List Paragraph" w:uiPriority="34" w:qFormat="1"/>
+    <w:lsdException w:name="Quote" w:uiPriority="29" w:qFormat="1"/>
+    <w:lsdException w:name="Intense Quote" w:uiPriority="30" w:qFormat="1"/>
+    <w:lsdException w:name="Medium List 2 Accent 1" w:uiPriority="66"/>
+    <w:lsdException w:name="Medium Grid 1 Accent 1" w:uiPriority="67"/>
+    <w:lsdException w:name="Medium Grid 2 Accent 1" w:uiPriority="68"/>
+    <w:lsdException w:name="Medium Grid 3 Accent 1" w:uiPriority="69"/>
+    <w:lsdException w:name="Dark List Accent 1" w:uiPriority="70"/>
+    <w:lsdException w:name="Colorful Shading Accent 1" w:uiPriority="71"/>
+    <w:lsdException w:name="Colorful List Accent 1" w:uiPriority="72"/>
+    <w:lsdException w:name="Colorful Grid Accent 1" w:uiPriority="73"/>
+    <w:lsdException w:name="Light Shading Accent 2" w:uiPriority="60"/>
+    <w:lsdException w:name="Light List Accent 2" w:uiPriority="61"/>
+    <w:lsdException w:name="Light Grid Accent 2" w:uiPriority="62"/>
+    <w:lsdException w:name="Medium Shading 1 Accent 2" w:uiPriority="63"/>
+    <w:lsdException w:name="Medium Shading 2 Accent 2" w:uiPriority="64"/>
+    <w:lsdException w:name="Medium List 1 Accent 2" w:uiPriority="65"/>
+    <w:lsdException w:name="Medium List 2 Accent 2" w:uiPriority="66"/>
+    <w:lsdException w:name="Medium Grid 1 Accent 2" w:uiPriority="67"/>
+    <w:lsdException w:name="Medium Grid 2 Accent 2" w:uiPriority="68"/>
+    <w:lsdException w:name="Medium Grid 3 Accent 2" w:uiPriority="69"/>
+    <w:lsdException w:name="Dark List Accent 2" w:uiPriority="70"/>
+    <w:lsdException w:name="Colorful Shading Accent 2" w:uiPriority="71"/>
+    <w:lsdException w:name="Colorful List Accent 2" w:uiPriority="72"/>
+    <w:lsdException w:name="Colorful Grid Accent 2" w:uiPriority="73"/>
+    <w:lsdException w:name="Light Shading Accent 3" w:uiPriority="60"/>
+    <w:lsdException w:name="Light List Accent 3" w:uiPriority="61"/>
+    <w:lsdException w:name="Light Grid Accent 3" w:uiPriority="62"/>
+    <w:lsdException w:name="Medium Shading 1 Accent 3" w:uiPriority="63"/>
+    <w:lsdException w:name="Medium Shading 2 Accent 3" w:uiPriority="64"/>
+    <w:lsdException w:name="Medium List 1 Accent 3" w:uiPriority="65"/>
+    <w:lsdException w:name="Medium List 2 Accent 3" w:uiPriority="66"/>
+    <w:lsdException w:name="Medium Grid 1 Accent 3" w:uiPriority="67"/>
+    <w:lsdException w:name="Medium Grid 2 Accent 3" w:uiPriority="68"/>
+    <w:lsdException w:name="Medium Grid 3 Accent 3" w:uiPriority="69"/>
+    <w:lsdException w:name="Dark List Accent 3" w:uiPriority="70"/>
+    <w:lsdException w:name="Colorful Shading Accent 3" w:uiPriority="71"/>
+    <w:lsdException w:name="Colorful List Accent 3" w:uiPriority="72"/>
+    <w:lsdException w:name="Colorful Grid Accent 3" w:uiPriority="73"/>
+    <w:lsdException w:name="Light Shading Accent 4" w:uiPriority="60"/>
+    <w:lsdException w:name="Light List Accent 4" w:uiPriority="61"/>
+    <w:lsdException w:name="Light Grid Accent 4" w:uiPriority="62"/>
+    <w:lsdException w:name="Medium Shading 1 Accent 4" w:uiPriority="63"/>
+    <w:lsdException w:name="Medium Shading 2 Accent 4" w:uiPriority="64"/>
+    <w:lsdException w:name="Medium List 1 Accent 4" w:uiPriority="65"/>
+    <w:lsdException w:name="Medium List 2 Accent 4" w:uiPriority="66"/>
+    <w:lsdException w:name="Medium Grid 1 Accent 4" w:uiPriority="67"/>
+    <w:lsdException w:name="Medium Grid 2 Accent 4" w:uiPriority="68"/>
+    <w:lsdException w:name="Medium Grid 3 Accent 4" w:uiPriority="69"/>
+    <w:lsdException w:name="Dark List Accent 4" w:uiPriority="70"/>
+    <w:lsdException w:name="Colorful Shading Accent 4" w:uiPriority="71"/>
+    <w:lsdException w:name="Colorful List Accent 4" w:uiPriority="72"/>
+    <w:lsdException w:name="Colorful Grid Accent 4" w:uiPriority="73"/>
+    <w:lsdException w:name="Light Shading Accent 5" w:uiPriority="60"/>
+    <w:lsdException w:name="Light List Accent 5" w:uiPriority="61"/>
+    <w:lsdException w:name="Light Grid Accent 5" w:uiPriority="62"/>
+    <w:lsdException w:name="Medium Shading 1 Accent 5" w:uiPriority="63"/>
+    <w:lsdException w:name="Medium Shading 2 Accent 5" w:uiPriority="64"/>
+    <w:lsdException w:name="Medium List 1 Accent 5" w:uiPriority="65"/>
+    <w:lsdException w:name="Medium List 2 Accent 5" w:uiPriority="66"/>
+    <w:lsdException w:name="Medium Grid 1 Accent 5" w:uiPriority="67"/>
+    <w:lsdException w:name="Medium Grid 2 Accent 5" w:uiPriority="68"/>
+    <w:lsdException w:name="Medium Grid 3 Accent 5" w:uiPriority="69"/>
+    <w:lsdException w:name="Dark List Accent 5" w:uiPriority="70"/>
+    <w:lsdException w:name="Colorful Shading Accent 5" w:uiPriority="71"/>
+    <w:lsdException w:name="Colorful List Accent 5" w:uiPriority="72"/>
+    <w:lsdException w:name="Colorful Grid Accent 5" w:uiPriority="73"/>
+    <w:lsdException w:name="Light Shading Accent 6" w:uiPriority="60"/>
+    <w:lsdException w:name="Light List Accent 6" w:uiPriority="61"/>
+    <w:lsdException w:name="Light Grid Accent 6" w:uiPriority="62"/>
+    <w:lsdException w:name="Medium Shading 1 Accent 6" w:uiPriority="63"/>
+    <w:lsdException w:name="Medium Shading 2 Accent 6" w:uiPriority="64"/>
+    <w:lsdException w:name="Medium List 1 Accent 6" w:uiPriority="65"/>
+    <w:lsdException w:name="Medium List 2 Accent 6" w:uiPriority="66"/>
+    <w:lsdException w:name="Medium Grid 1 Accent 6" w:uiPriority="67"/>
+    <w:lsdException w:name="Medium Grid 2 Accent 6" w:uiPriority="68"/>
+    <w:lsdException w:name="Medium Grid 3 Accent 6" w:uiPriority="69"/>
+    <w:lsdException w:name="Dark List Accent 6" w:uiPriority="70"/>
+    <w:lsdException w:name="Colorful Shading Accent 6" w:uiPriority="71"/>
+    <w:lsdException w:name="Colorful List Accent 6" w:uiPriority="72"/>
+    <w:lsdException w:name="Colorful Grid Accent 6" w:uiPriority="73"/>
+    <w:lsdException w:name="Subtle Emphasis" w:uiPriority="19" w:qFormat="1"/>
+    <w:lsdException w:name="Intense Emphasis" w:uiPriority="21" w:qFormat="1"/>
+    <w:lsdException w:name="Subtle Reference" w:uiPriority="31" w:qFormat="1"/>
+    <w:lsdException w:name="Intense Reference" w:uiPriority="32" w:qFormat="1"/>
+    <w:lsdException w:name="Book Title" w:uiPriority="33" w:qFormat="1"/>
+    <w:lsdException w:name="Bibliography" w:semiHidden="1" w:uiPriority="37" w:unhideWhenUsed="1"/>
+    <w:lsdException w:name="TOC Heading" w:semiHidden="1" w:uiPriority="39" w:unhideWhenUsed="1" w:qFormat="1"/>
+    <w:lsdException w:name="Plain Table 1" w:uiPriority="41"/>
+    <w:lsdException w:name="Plain Table 2" w:uiPriority="42"/>
+    <w:lsdException w:name="Plain Table 3" w:uiPriority="43"/>
+    <w:lsdException w:name="Plain Table 4" w:uiPriority="44"/>
+    <w:lsdException w:name="Plain Table 5" w:uiPriority="45"/>
+    <w:lsdException w:name="Grid Table Light" w:uiPriority="40"/>
+    <w:lsdException w:name="Grid Table 1 Light" w:uiPriority="46"/>
+    <w:lsdException w:name="Grid Table 2" w:uiPriority="47"/>
+    <w:lsdException w:name="Grid Table 3" w:uiPriority="48"/>
+    <w:lsdException w:name="Grid Table 4" w:uiPriority="49"/>
+    <w:lsdException w:name="Grid Table 5 Dark" w:uiPriority="50"/>
+    <w:lsdException w:name="Grid Table 6 Colorful" w:uiPriority="51"/>
+    <w:lsdException w:name="Grid Table 7 Colorful" w:uiPriority="52"/>
+    <w:lsdException w:name="Grid Table 1 Light Accent 1" w:uiPriority="46"/>
+    <w:lsdException w:name="Grid Table 2 Accent 1" w:uiPriority="47"/>
+    <w:lsdException w:name="Grid Table 3 Accent 1" w:uiPriority="48"/>
+    <w:lsdException w:name="Grid Table 4 Accent 1" w:uiPriority="49"/>
+    <w:lsdException w:name="Grid Table 5 Dark Accent 1" w:uiPriority="50"/>
+    <w:lsdException w:name="Grid Table 6 Colorful Accent 1" w:uiPriority="51"/>
+    <w:lsdException w:name="Grid Table 7 Colorful Accent 1" w:uiPriority="52"/>
+    <w:lsdException w:name="Grid Table 1 Light Accent 2" w:uiPriority="46"/>
+    <w:lsdException w:name="Grid Table 2 Accent 2" w:uiPriority="47"/>
+    <w:lsdException w:name="Grid Table 3 Accent 2" w:uiPriority="48"/>
+    <w:lsdException w:name="Grid Table 4 Accent 2" w:uiPriority="49"/>
+    <w:lsdException w:name="Grid Table 5 Dark Accent 2" w:uiPriority="50"/>
+    <w:lsdException w:name="Grid Table 6 Colorful Accent 2" w:uiPriority="51"/>
+    <w:lsdException w:name="Grid Table 7 Colorful Accent 2" w:uiPriority="52"/>
+    <w:lsdException w:name="Grid Table 1 Light Accent 3" w:uiPriority="46"/>
+    <w:lsdException w:name="Grid Table 2 Accent 3" w:uiPriority="47"/>
+    <w:lsdException w:name="Grid Table 3 Accent 3" w:uiPriority="48"/>
+    <w:lsdException w:name="Grid Table 4 Accent 3" w:uiPriority="49"/>
+    <w:lsdException w:name="Grid Table 5 Dark Accent 3" w:uiPriority="50"/>
+    <w:lsdException w:name="Grid Table 6 Colorful Accent 3" w:uiPriority="51"/>
+    <w:lsdException w:name="Grid Table 7 Colorful Accent 3" w:uiPriority="52"/>
+    <w:lsdException w:name="Grid Table 1 Light Accent 4" w:uiPriority="46"/>
+    <w:lsdException w:name="Grid Table 2 Accent 4" w:uiPriority="47"/>
+    <w:lsdException w:name="Grid Table 3 Accent 4" w:uiPriority="48"/>
+    <w:lsdException w:name="Grid Table 4 Accent 4" w:uiPriority="49"/>
+    <w:lsdException w:name="Grid Table 5 Dark Accent 4" w:uiPriority="50"/>
+    <w:lsdException w:name="Grid Table 6 Colorful Accent 4" w:uiPriority="51"/>
+    <w:lsdException w:name="Grid Table 7 Colorful Accent 4" w:uiPriority="52"/>
+    <w:lsdException w:name="Grid Table 1 Light Accent 5" w:uiPriority="46"/>
+    <w:lsdException w:name="Grid Table 2 Accent 5" w:uiPriority="47"/>
+    <w:lsdException w:name="Grid Table 3 Accent 5" w:uiPriority="48"/>
+    <w:lsdException w:name="Grid Table 4 Accent 5" w:uiPriority="49"/>
+    <w:lsdException w:name="Grid Table 5 Dark Accent 5" w:uiPriority="50"/>
+    <w:lsdException w:name="Grid Table 6 Colorful Accent 5" w:uiPriority="51"/>
+    <w:lsdException w:name="Grid Table 7 Colorful Accent 5" w:uiPriority="52"/>
+    <w:lsdException w:name="Grid Table 1 Light Accent 6" w:uiPriority="46"/>
+    <w:lsdException w:name="Grid Table 2 Accent 6" w:uiPriority="47"/>
+    <w:lsdException w:name="Grid Table 3 Accent 6" w:uiPriority="48"/>
+    <w:lsdException w:name="Grid Table 4 Accent 6" w:uiPriority="49"/>
+    <w:lsdException w:name="Grid Table 5 Dark Accent 6" w:uiPriority="50"/>
+    <w:lsdException w:name="Grid Table 6 Colorful Accent 6" w:uiPriority="51"/>
+    <w:lsdException w:name="Grid Table 7 Colorful Accent 6" w:uiPriority="52"/>
+    <w:lsdException w:name="List Table 1 Light" w:uiPriority="46"/>
+    <w:lsdException w:name="List Table 2" w:uiPriority="47"/>
+    <w:lsdException w:name="List Table 3" w:uiPriority="48"/>
+    <w:lsdException w:name="List Table 4" w:uiPriority="49"/>
+    <w:lsdException w:name="List Table 5 Dark" w:uiPriority="50"/>
+    <w:lsdException w:name="List Table 6 Colorful" w:uiPriority="51"/>
+    <w:lsdException w:name="List Table 7 Colorful" w:uiPriority="52"/>
+    <w:lsdException w:name="List Table 1 Light Accent 1" w:uiPriority="46"/>
+    <w:lsdException w:name="List Table 2 Accent 1" w:uiPriority="47"/>
+    <w:lsdException w:name="List Table 3 Accent 1" w:uiPriority="48"/>
+    <w:lsdException w:name="List Table 4 Accent 1" w:uiPriority="49"/>
+    <w:lsdException w:name="List Table 5 Dark Accent 1" w:uiPriority="50"/>
+    <w:lsdException w:name="List Table 6 Colorful Accent 1" w:uiPriority="51"/>
+    <w:lsdException w:name="List Table 7 Colorful Accent 1" w:uiPriority="52"/>
+    <w:lsdException w:name="List Table 1 Light Accent 2" w:uiPriority="46"/>
+    <w:lsdException w:name="List Table 2 Accent 2" w:uiPriority="47"/>
+    <w:lsdException w:name="List Table 3 Accent 2" w:uiPriority="48"/>
+    <w:lsdException w:name="List Table 4 Accent 2" w:uiPriority="49"/>
+    <w:lsdException w:name="List Table 5 Dark Accent 2" w:uiPriority="50"/>
+    <w:lsdException w:name="List Table 6 Colorful Accent 2" w:uiPriority="51"/>
+    <w:lsdException w:name="List Table 7 Colorful Accent 2" w:uiPriority="52"/>
+    <w:lsdException w:name="List Table 1 Light Accent 3" w:uiPriority="46"/>
+    <w:lsdException w:name="List Table 2 Accent 3" w:uiPriority="47"/>
+    <w:lsdException w:name="List Table 3 Accent 3" w:uiPriority="48"/>
+    <w:lsdException w:name="List Table 4 Accent 3" w:uiPriority="49"/>
+    <w:lsdException w:name="List Table 5 Dark Accent 3" w:uiPriority="50"/>
+    <w:lsdException w:name="List Table 6 Colorful Accent 3" w:uiPriority="51"/>
+    <w:lsdException w:name="List Table 7 Colorful Accent 3" w:uiPriority="52"/>
+    <w:lsdException w:name="List Table 1 Light Accent 4" w:uiPriority="46"/>
+    <w:lsdException w:name="List Table 2 Accent 4" w:uiPriority="47"/>
+    <w:lsdException w:name="List Table 3 Accent 4" w:uiPriority="48"/>
+    <w:lsdException w:name="List Table 4 Accent 4" w:uiPriority="49"/>
+    <w:lsdException w:name="List Table 5 Dark Accent 4" w:uiPriority="50"/>
+    <w:lsdException w:name="List Table 6 Colorful Accent 4" w:uiPriority="51"/>
+    <w:lsdException w:name="List Table 7 Colorful Accent 4" w:uiPriority="52"/>
+    <w:lsdException w:name="List Table 1 Light Accent 5" w:uiPriority="46"/>
+    <w:lsdException w:name="List Table 2 Accent 5" w:uiPriority="47"/>
+    <w:lsdException w:name="List Table 3 Accent 5" w:uiPriority="48"/>
+    <w:lsdException w:name="List Table 4 Accent 5" w:uiPriority="49"/>
+    <w:lsdException w:name="List Table 5 Dark Accent 5" w:uiPriority="50"/>
+    <w:lsdException w:name="List Table 6 Colorful Accent 5" w:uiPriority="51"/>
+    <w:lsdException w:name="List Table 7 Colorful Accent 5" w:uiPriority="52"/>
+    <w:lsdException w:name="List Table 1 Light Accent 6" w:uiPriority="46"/>
+    <w:lsdException w:name="List Table 2 Accent 6" w:uiPriority="47"/>
+    <w:lsdException w:name="List Table 3 Accent 6" w:uiPriority="48"/>
+    <w:lsdException w:name="List Table 4 Accent 6" w:uiPriority="49"/>
+    <w:lsdException w:name="List Table 5 Dark Accent 6" w:uiPriority="50"/>
+    <w:lsdException w:name="List Table 6 Colorful Accent 6" w:uiPriority="51"/>
+    <w:lsdException w:name="List Table 7 Colorful Accent 6" w:uiPriority="52"/>
   </w:latentStyles>
   <w:style w:type="paragraph" w:default="1" w:styleId="Normal">
     <w:name w:val="Normal"/>
@@ -3037,7 +3752,6 @@
     <w:uiPriority w:val="99"/>
     <w:semiHidden/>
     <w:unhideWhenUsed/>
-    <w:qFormat/>
     <w:tblPr>
       <w:tblInd w:w="0" w:type="dxa"/>
       <w:tblCellMar>
@@ -3093,7 +3807,6 @@
       <w:spacing w:after="0" w:line="240" w:lineRule="auto"/>
     </w:pPr>
     <w:tblPr>
-      <w:tblInd w:w="0" w:type="dxa"/>
       <w:tblBorders>
         <w:top w:val="single" w:sz="4" w:space="0" w:color="auto"/>
         <w:left w:val="single" w:sz="4" w:space="0" w:color="auto"/>
@@ -3102,12 +3815,6 @@
         <w:insideH w:val="single" w:sz="4" w:space="0" w:color="auto"/>
         <w:insideV w:val="single" w:sz="4" w:space="0" w:color="auto"/>
       </w:tblBorders>
-      <w:tblCellMar>
-        <w:top w:w="0" w:type="dxa"/>
-        <w:left w:w="108" w:type="dxa"/>
-        <w:bottom w:w="0" w:type="dxa"/>
-        <w:right w:w="108" w:type="dxa"/>
-      </w:tblCellMar>
     </w:tblPr>
   </w:style>
   <w:style w:type="paragraph" w:styleId="Encabezado">
@@ -3458,7 +4165,7 @@
 </file>
 
 <file path=customXml/itemProps1.xml><?xml version="1.0" encoding="utf-8"?>
-<ds:datastoreItem xmlns:ds="http://schemas.openxmlformats.org/officeDocument/2006/customXml" ds:itemID="{1999778D-EE58-4867-8244-1CFD108013E5}">
+<ds:datastoreItem xmlns:ds="http://schemas.openxmlformats.org/officeDocument/2006/customXml" ds:itemID="{62E4F0F4-B65D-4833-B07D-971AE012818C}">
   <ds:schemaRefs>
     <ds:schemaRef ds:uri="http://schemas.openxmlformats.org/officeDocument/2006/bibliography"/>
   </ds:schemaRefs>

</xml_diff>

<commit_message>
Agrego comentario sobre el último partido y realizo control parental.
</commit_message>
<xml_diff>
--- a/documentation/7ma entrega/7ma entrega.docx
+++ b/documentation/7ma entrega/7ma entrega.docx
@@ -1,6 +1,6 @@
 
 <file path=word/document.xml><?xml version="1.0" encoding="utf-8"?>
-<w:document xmlns:wpc="http://schemas.microsoft.com/office/word/2010/wordprocessingCanvas" xmlns:mc="http://schemas.openxmlformats.org/markup-compatibility/2006" xmlns:o="urn:schemas-microsoft-com:office:office" xmlns:r="http://schemas.openxmlformats.org/officeDocument/2006/relationships" xmlns:m="http://schemas.openxmlformats.org/officeDocument/2006/math" xmlns:v="urn:schemas-microsoft-com:vml" xmlns:wp14="http://schemas.microsoft.com/office/word/2010/wordprocessingDrawing" xmlns:wp="http://schemas.openxmlformats.org/drawingml/2006/wordprocessingDrawing" xmlns:w10="urn:schemas-microsoft-com:office:word" xmlns:w="http://schemas.openxmlformats.org/wordprocessingml/2006/main" xmlns:w14="http://schemas.microsoft.com/office/word/2010/wordml" xmlns:w15="http://schemas.microsoft.com/office/word/2012/wordml" xmlns:wpg="http://schemas.microsoft.com/office/word/2010/wordprocessingGroup" xmlns:wpi="http://schemas.microsoft.com/office/word/2010/wordprocessingInk" xmlns:wne="http://schemas.microsoft.com/office/word/2006/wordml" xmlns:wps="http://schemas.microsoft.com/office/word/2010/wordprocessingShape" mc:Ignorable="w14 w15 wp14">
+<w:document xmlns:ve="http://schemas.openxmlformats.org/markup-compatibility/2006" xmlns:o="urn:schemas-microsoft-com:office:office" xmlns:r="http://schemas.openxmlformats.org/officeDocument/2006/relationships" xmlns:m="http://schemas.openxmlformats.org/officeDocument/2006/math" xmlns:v="urn:schemas-microsoft-com:vml" xmlns:wp="http://schemas.openxmlformats.org/drawingml/2006/wordprocessingDrawing" xmlns:w10="urn:schemas-microsoft-com:office:word" xmlns:w="http://schemas.openxmlformats.org/wordprocessingml/2006/main" xmlns:wne="http://schemas.microsoft.com/office/word/2006/wordml">
   <w:body>
     <w:tbl>
       <w:tblPr>
@@ -8,7 +8,7 @@
         <w:tblpPr w:leftFromText="142" w:rightFromText="142" w:vertAnchor="text" w:horzAnchor="margin" w:tblpX="108" w:tblpY="6629"/>
         <w:tblOverlap w:val="never"/>
         <w:tblW w:w="5920" w:type="dxa"/>
-        <w:tblLook w:val="04A0" w:firstRow="1" w:lastRow="0" w:firstColumn="1" w:lastColumn="0" w:noHBand="0" w:noVBand="1"/>
+        <w:tblLook w:val="04A0"/>
       </w:tblPr>
       <w:tblGrid>
         <w:gridCol w:w="5920"/>
@@ -32,7 +32,6 @@
                 <w:szCs w:val="24"/>
               </w:rPr>
             </w:pPr>
-            <w:proofErr w:type="spellStart"/>
             <w:r>
               <w:rPr>
                 <w:rFonts w:ascii="Arial" w:hAnsi="Arial" w:cs="Arial"/>
@@ -40,26 +39,7 @@
                 <w:sz w:val="24"/>
                 <w:szCs w:val="24"/>
               </w:rPr>
-              <w:t>verg</w:t>
-            </w:r>
-            <w:r>
-              <w:rPr>
-                <w:rFonts w:ascii="Arial" w:hAnsi="Arial" w:cs="Arial"/>
-                <w:b/>
-                <w:sz w:val="24"/>
-                <w:szCs w:val="24"/>
-              </w:rPr>
-              <w:t>Nombre</w:t>
-            </w:r>
-            <w:proofErr w:type="spellEnd"/>
-            <w:r>
-              <w:rPr>
-                <w:rFonts w:ascii="Arial" w:hAnsi="Arial" w:cs="Arial"/>
-                <w:b/>
-                <w:sz w:val="24"/>
-                <w:szCs w:val="24"/>
-              </w:rPr>
-              <w:t xml:space="preserve"> y Apellido</w:t>
+              <w:t>Nombre y Apellido</w:t>
             </w:r>
           </w:p>
         </w:tc>
@@ -161,7 +141,7 @@
         <w:tblpPr w:leftFromText="142" w:rightFromText="142" w:vertAnchor="text" w:horzAnchor="margin" w:tblpX="1141" w:tblpY="9484"/>
         <w:tblOverlap w:val="never"/>
         <w:tblW w:w="6628" w:type="dxa"/>
-        <w:tblLook w:val="04A0" w:firstRow="1" w:lastRow="0" w:firstColumn="1" w:lastColumn="0" w:noHBand="0" w:noVBand="1"/>
+        <w:tblLook w:val="04A0"/>
       </w:tblPr>
       <w:tblGrid>
         <w:gridCol w:w="2943"/>
@@ -456,7 +436,7 @@
       <w:r>
         <w:rPr>
           <w:noProof/>
-          <w:lang w:eastAsia="es-AR"/>
+          <w:lang w:eastAsia="ja-JP"/>
         </w:rPr>
         <w:drawing>
           <wp:anchor distT="0" distB="0" distL="114300" distR="114300" simplePos="0" relativeHeight="251658240" behindDoc="1" locked="0" layoutInCell="1" allowOverlap="1">
@@ -487,7 +467,7 @@
                     <a:blip r:embed="rId8" cstate="print">
                       <a:extLst>
                         <a:ext uri="{28A0092B-C50C-407E-A947-70E740481C1C}">
-                          <a14:useLocalDpi xmlns:a14="http://schemas.microsoft.com/office/drawing/2010/main" val="0"/>
+                          <a14:useLocalDpi xmlns:a14="http://schemas.microsoft.com/office/drawing/2010/main" xmlns:wps="http://schemas.microsoft.com/office/word/2010/wordprocessingShape" xmlns:wpi="http://schemas.microsoft.com/office/word/2010/wordprocessingInk" xmlns:wpg="http://schemas.microsoft.com/office/word/2010/wordprocessingGroup" xmlns:w15="http://schemas.microsoft.com/office/word/2012/wordml" xmlns:w14="http://schemas.microsoft.com/office/word/2010/wordml" xmlns:w="http://schemas.openxmlformats.org/wordprocessingml/2006/main" xmlns:w10="urn:schemas-microsoft-com:office:word" xmlns:wp14="http://schemas.microsoft.com/office/word/2010/wordprocessingDrawing" xmlns:v="urn:schemas-microsoft-com:vml" xmlns:o="urn:schemas-microsoft-com:office:office" xmlns:mc="http://schemas.openxmlformats.org/markup-compatibility/2006" xmlns:wpc="http://schemas.microsoft.com/office/word/2010/wordprocessingCanvas" xmlns="" val="0"/>
                         </a:ext>
                       </a:extLst>
                     </a:blip>
@@ -813,6 +793,15 @@
         </w:rPr>
         <w:t>Crear partidos para inscribir estos jugadores.</w:t>
       </w:r>
+      <w:r>
+        <w:rPr>
+          <w:rFonts w:cs="Arial"/>
+          <w:bCs/>
+          <w:noProof/>
+          <w:lang w:eastAsia="es-AR"/>
+        </w:rPr>
+        <w:t xml:space="preserve"> Esto permite saber cuál fue el último partido.</w:t>
+      </w:r>
     </w:p>
     <w:p>
       <w:pPr>
@@ -1767,13 +1756,6 @@
         </w:rPr>
         <w:t xml:space="preserve"> necesaria para saber a dónde hay que volver.</w:t>
       </w:r>
-    </w:p>
-    <w:p>
-      <w:pPr>
-        <w:rPr>
-          <w:lang w:eastAsia="es-AR"/>
-        </w:rPr>
-      </w:pPr>
     </w:p>
     <w:sectPr>
       <w:footerReference w:type="even" r:id="rId9"/>
@@ -1790,7 +1772,7 @@
 </file>
 
 <file path=word/endnotes.xml><?xml version="1.0" encoding="utf-8"?>
-<w:endnotes xmlns:wpc="http://schemas.microsoft.com/office/word/2010/wordprocessingCanvas" xmlns:mc="http://schemas.openxmlformats.org/markup-compatibility/2006" xmlns:o="urn:schemas-microsoft-com:office:office" xmlns:r="http://schemas.openxmlformats.org/officeDocument/2006/relationships" xmlns:m="http://schemas.openxmlformats.org/officeDocument/2006/math" xmlns:v="urn:schemas-microsoft-com:vml" xmlns:wp14="http://schemas.microsoft.com/office/word/2010/wordprocessingDrawing" xmlns:wp="http://schemas.openxmlformats.org/drawingml/2006/wordprocessingDrawing" xmlns:w10="urn:schemas-microsoft-com:office:word" xmlns:w="http://schemas.openxmlformats.org/wordprocessingml/2006/main" xmlns:w14="http://schemas.microsoft.com/office/word/2010/wordml" xmlns:w15="http://schemas.microsoft.com/office/word/2012/wordml" xmlns:wpg="http://schemas.microsoft.com/office/word/2010/wordprocessingGroup" xmlns:wpi="http://schemas.microsoft.com/office/word/2010/wordprocessingInk" xmlns:wne="http://schemas.microsoft.com/office/word/2006/wordml" xmlns:wps="http://schemas.microsoft.com/office/word/2010/wordprocessingShape" mc:Ignorable="w14 w15 wp14">
+<w:endnotes xmlns:ve="http://schemas.openxmlformats.org/markup-compatibility/2006" xmlns:o="urn:schemas-microsoft-com:office:office" xmlns:r="http://schemas.openxmlformats.org/officeDocument/2006/relationships" xmlns:m="http://schemas.openxmlformats.org/officeDocument/2006/math" xmlns:v="urn:schemas-microsoft-com:vml" xmlns:wp="http://schemas.openxmlformats.org/drawingml/2006/wordprocessingDrawing" xmlns:w10="urn:schemas-microsoft-com:office:word" xmlns:w="http://schemas.openxmlformats.org/wordprocessingml/2006/main" xmlns:wne="http://schemas.microsoft.com/office/word/2006/wordml">
   <w:endnote w:type="separator" w:id="-1">
     <w:p>
       <w:pPr>
@@ -1815,7 +1797,7 @@
 </file>
 
 <file path=word/footer1.xml><?xml version="1.0" encoding="utf-8"?>
-<w:ftr xmlns:wpc="http://schemas.microsoft.com/office/word/2010/wordprocessingCanvas" xmlns:mc="http://schemas.openxmlformats.org/markup-compatibility/2006" xmlns:o="urn:schemas-microsoft-com:office:office" xmlns:r="http://schemas.openxmlformats.org/officeDocument/2006/relationships" xmlns:m="http://schemas.openxmlformats.org/officeDocument/2006/math" xmlns:v="urn:schemas-microsoft-com:vml" xmlns:wp14="http://schemas.microsoft.com/office/word/2010/wordprocessingDrawing" xmlns:wp="http://schemas.openxmlformats.org/drawingml/2006/wordprocessingDrawing" xmlns:w10="urn:schemas-microsoft-com:office:word" xmlns:w="http://schemas.openxmlformats.org/wordprocessingml/2006/main" xmlns:w14="http://schemas.microsoft.com/office/word/2010/wordml" xmlns:w15="http://schemas.microsoft.com/office/word/2012/wordml" xmlns:wpg="http://schemas.microsoft.com/office/word/2010/wordprocessingGroup" xmlns:wpi="http://schemas.microsoft.com/office/word/2010/wordprocessingInk" xmlns:wne="http://schemas.microsoft.com/office/word/2006/wordml" xmlns:wps="http://schemas.microsoft.com/office/word/2010/wordprocessingShape" mc:Ignorable="w14 w15 wp14">
+<w:ftr xmlns:ve="http://schemas.openxmlformats.org/markup-compatibility/2006" xmlns:o="urn:schemas-microsoft-com:office:office" xmlns:r="http://schemas.openxmlformats.org/officeDocument/2006/relationships" xmlns:m="http://schemas.openxmlformats.org/officeDocument/2006/math" xmlns:v="urn:schemas-microsoft-com:vml" xmlns:wp="http://schemas.openxmlformats.org/drawingml/2006/wordprocessingDrawing" xmlns:w10="urn:schemas-microsoft-com:office:word" xmlns:w="http://schemas.openxmlformats.org/wordprocessingml/2006/main" xmlns:wne="http://schemas.microsoft.com/office/word/2006/wordml">
   <w:p>
     <w:pPr>
       <w:pStyle w:val="Piedepgina"/>
@@ -1894,33 +1876,17 @@
                   </w:rPr>
                   <w:t xml:space="preserve"> de </w:t>
                 </w:r>
-                <w:r>
-                  <w:fldChar w:fldCharType="begin"/>
-                </w:r>
-                <w:r>
-                  <w:instrText>NUMPAGES  \* Arabic  \* MERGEFORMAT</w:instrText>
-                </w:r>
-                <w:r>
-                  <w:fldChar w:fldCharType="separate"/>
-                </w:r>
-                <w:r>
-                  <w:rPr>
-                    <w:rFonts w:ascii="Arial" w:hAnsi="Arial" w:cs="Arial"/>
-                    <w:b/>
-                    <w:noProof/>
-                    <w:lang w:val="es-ES"/>
-                  </w:rPr>
-                  <w:t>4</w:t>
-                </w:r>
-                <w:r>
-                  <w:rPr>
-                    <w:rFonts w:ascii="Arial" w:hAnsi="Arial" w:cs="Arial"/>
-                    <w:b/>
-                    <w:noProof/>
-                    <w:lang w:val="es-ES"/>
-                  </w:rPr>
-                  <w:fldChar w:fldCharType="end"/>
-                </w:r>
+                <w:fldSimple w:instr="NUMPAGES  \* Arabic  \* MERGEFORMAT">
+                  <w:r>
+                    <w:rPr>
+                      <w:rFonts w:ascii="Arial" w:hAnsi="Arial" w:cs="Arial"/>
+                      <w:b/>
+                      <w:noProof/>
+                      <w:lang w:val="es-ES"/>
+                    </w:rPr>
+                    <w:t>3</w:t>
+                  </w:r>
+                </w:fldSimple>
               </w:p>
             </w:txbxContent>
           </v:textbox>
@@ -1930,7 +1896,7 @@
     <w:r>
       <w:rPr>
         <w:noProof/>
-        <w:lang w:eastAsia="es-AR"/>
+        <w:lang w:eastAsia="ja-JP"/>
       </w:rPr>
       <w:drawing>
         <wp:anchor distT="0" distB="0" distL="114300" distR="114300" simplePos="0" relativeHeight="251664384" behindDoc="1" locked="0" layoutInCell="1" allowOverlap="1">
@@ -1961,7 +1927,7 @@
                   <a:blip r:embed="rId1">
                     <a:extLst>
                       <a:ext uri="{28A0092B-C50C-407E-A947-70E740481C1C}">
-                        <a14:useLocalDpi xmlns:a14="http://schemas.microsoft.com/office/drawing/2010/main" val="0"/>
+                        <a14:useLocalDpi xmlns:a14="http://schemas.microsoft.com/office/drawing/2010/main" xmlns:wps="http://schemas.microsoft.com/office/word/2010/wordprocessingShape" xmlns:wpi="http://schemas.microsoft.com/office/word/2010/wordprocessingInk" xmlns:wpg="http://schemas.microsoft.com/office/word/2010/wordprocessingGroup" xmlns:w15="http://schemas.microsoft.com/office/word/2012/wordml" xmlns:w14="http://schemas.microsoft.com/office/word/2010/wordml" xmlns:w="http://schemas.openxmlformats.org/wordprocessingml/2006/main" xmlns:w10="urn:schemas-microsoft-com:office:word" xmlns:wp14="http://schemas.microsoft.com/office/word/2010/wordprocessingDrawing" xmlns:v="urn:schemas-microsoft-com:vml" xmlns:o="urn:schemas-microsoft-com:office:office" xmlns:mc="http://schemas.openxmlformats.org/markup-compatibility/2006" xmlns:wpc="http://schemas.microsoft.com/office/word/2010/wordprocessingCanvas" xmlns="" val="0"/>
                       </a:ext>
                     </a:extLst>
                   </a:blip>
@@ -2046,7 +2012,7 @@
 </file>
 
 <file path=word/footer2.xml><?xml version="1.0" encoding="utf-8"?>
-<w:ftr xmlns:wpc="http://schemas.microsoft.com/office/word/2010/wordprocessingCanvas" xmlns:mc="http://schemas.openxmlformats.org/markup-compatibility/2006" xmlns:o="urn:schemas-microsoft-com:office:office" xmlns:r="http://schemas.openxmlformats.org/officeDocument/2006/relationships" xmlns:m="http://schemas.openxmlformats.org/officeDocument/2006/math" xmlns:v="urn:schemas-microsoft-com:vml" xmlns:wp14="http://schemas.microsoft.com/office/word/2010/wordprocessingDrawing" xmlns:wp="http://schemas.openxmlformats.org/drawingml/2006/wordprocessingDrawing" xmlns:w10="urn:schemas-microsoft-com:office:word" xmlns:w="http://schemas.openxmlformats.org/wordprocessingml/2006/main" xmlns:w14="http://schemas.microsoft.com/office/word/2010/wordml" xmlns:w15="http://schemas.microsoft.com/office/word/2012/wordml" xmlns:wpg="http://schemas.microsoft.com/office/word/2010/wordprocessingGroup" xmlns:wpi="http://schemas.microsoft.com/office/word/2010/wordprocessingInk" xmlns:wne="http://schemas.microsoft.com/office/word/2006/wordml" xmlns:wps="http://schemas.microsoft.com/office/word/2010/wordprocessingShape" mc:Ignorable="w14 w15 wp14">
+<w:ftr xmlns:ve="http://schemas.openxmlformats.org/markup-compatibility/2006" xmlns:o="urn:schemas-microsoft-com:office:office" xmlns:r="http://schemas.openxmlformats.org/officeDocument/2006/relationships" xmlns:m="http://schemas.openxmlformats.org/officeDocument/2006/math" xmlns:v="urn:schemas-microsoft-com:vml" xmlns:wp="http://schemas.openxmlformats.org/drawingml/2006/wordprocessingDrawing" xmlns:w10="urn:schemas-microsoft-com:office:word" xmlns:w="http://schemas.openxmlformats.org/wordprocessingml/2006/main" xmlns:wne="http://schemas.microsoft.com/office/word/2006/wordml">
   <w:p>
     <w:pPr>
       <w:pStyle w:val="Piedepgina"/>
@@ -2110,7 +2076,7 @@
     <w:r>
       <w:rPr>
         <w:noProof/>
-        <w:lang w:eastAsia="es-AR"/>
+        <w:lang w:eastAsia="ja-JP"/>
       </w:rPr>
       <w:drawing>
         <wp:anchor distT="0" distB="0" distL="114300" distR="114300" simplePos="0" relativeHeight="251670528" behindDoc="1" locked="0" layoutInCell="1" allowOverlap="1">
@@ -2141,7 +2107,7 @@
                   <a:blip r:embed="rId1">
                     <a:extLst>
                       <a:ext uri="{28A0092B-C50C-407E-A947-70E740481C1C}">
-                        <a14:useLocalDpi xmlns:a14="http://schemas.microsoft.com/office/drawing/2010/main" val="0"/>
+                        <a14:useLocalDpi xmlns:a14="http://schemas.microsoft.com/office/drawing/2010/main" xmlns:wps="http://schemas.microsoft.com/office/word/2010/wordprocessingShape" xmlns:wpi="http://schemas.microsoft.com/office/word/2010/wordprocessingInk" xmlns:wpg="http://schemas.microsoft.com/office/word/2010/wordprocessingGroup" xmlns:w15="http://schemas.microsoft.com/office/word/2012/wordml" xmlns:w14="http://schemas.microsoft.com/office/word/2010/wordml" xmlns:w="http://schemas.openxmlformats.org/wordprocessingml/2006/main" xmlns:w10="urn:schemas-microsoft-com:office:word" xmlns:wp14="http://schemas.microsoft.com/office/word/2010/wordprocessingDrawing" xmlns:v="urn:schemas-microsoft-com:vml" xmlns:o="urn:schemas-microsoft-com:office:office" xmlns:mc="http://schemas.openxmlformats.org/markup-compatibility/2006" xmlns:wpc="http://schemas.microsoft.com/office/word/2010/wordprocessingCanvas" xmlns="" val="0"/>
                       </a:ext>
                     </a:extLst>
                   </a:blip>
@@ -2239,33 +2205,17 @@
                   </w:rPr>
                   <w:t xml:space="preserve"> de </w:t>
                 </w:r>
-                <w:r>
-                  <w:fldChar w:fldCharType="begin"/>
-                </w:r>
-                <w:r>
-                  <w:instrText>NUMPAGES  \* Arabic  \* MERGEFORMAT</w:instrText>
-                </w:r>
-                <w:r>
-                  <w:fldChar w:fldCharType="separate"/>
-                </w:r>
-                <w:r>
-                  <w:rPr>
-                    <w:rFonts w:ascii="Arial" w:hAnsi="Arial" w:cs="Arial"/>
-                    <w:b/>
-                    <w:noProof/>
-                    <w:lang w:val="es-ES"/>
-                  </w:rPr>
-                  <w:t>4</w:t>
-                </w:r>
-                <w:r>
-                  <w:rPr>
-                    <w:rFonts w:ascii="Arial" w:hAnsi="Arial" w:cs="Arial"/>
-                    <w:b/>
-                    <w:noProof/>
-                    <w:lang w:val="es-ES"/>
-                  </w:rPr>
-                  <w:fldChar w:fldCharType="end"/>
-                </w:r>
+                <w:fldSimple w:instr="NUMPAGES  \* Arabic  \* MERGEFORMAT">
+                  <w:r>
+                    <w:rPr>
+                      <w:rFonts w:ascii="Arial" w:hAnsi="Arial" w:cs="Arial"/>
+                      <w:b/>
+                      <w:noProof/>
+                      <w:lang w:val="es-ES"/>
+                    </w:rPr>
+                    <w:t>3</w:t>
+                  </w:r>
+                </w:fldSimple>
               </w:p>
             </w:txbxContent>
           </v:textbox>
@@ -2277,7 +2227,7 @@
 </file>
 
 <file path=word/footer3.xml><?xml version="1.0" encoding="utf-8"?>
-<w:ftr xmlns:wpc="http://schemas.microsoft.com/office/word/2010/wordprocessingCanvas" xmlns:mc="http://schemas.openxmlformats.org/markup-compatibility/2006" xmlns:o="urn:schemas-microsoft-com:office:office" xmlns:r="http://schemas.openxmlformats.org/officeDocument/2006/relationships" xmlns:m="http://schemas.openxmlformats.org/officeDocument/2006/math" xmlns:v="urn:schemas-microsoft-com:vml" xmlns:wp14="http://schemas.microsoft.com/office/word/2010/wordprocessingDrawing" xmlns:wp="http://schemas.openxmlformats.org/drawingml/2006/wordprocessingDrawing" xmlns:w10="urn:schemas-microsoft-com:office:word" xmlns:w="http://schemas.openxmlformats.org/wordprocessingml/2006/main" xmlns:w14="http://schemas.microsoft.com/office/word/2010/wordml" xmlns:w15="http://schemas.microsoft.com/office/word/2012/wordml" xmlns:wpg="http://schemas.microsoft.com/office/word/2010/wordprocessingGroup" xmlns:wpi="http://schemas.microsoft.com/office/word/2010/wordprocessingInk" xmlns:wne="http://schemas.microsoft.com/office/word/2006/wordml" xmlns:wps="http://schemas.microsoft.com/office/word/2010/wordprocessingShape" mc:Ignorable="w14 w15 wp14">
+<w:ftr xmlns:ve="http://schemas.openxmlformats.org/markup-compatibility/2006" xmlns:o="urn:schemas-microsoft-com:office:office" xmlns:r="http://schemas.openxmlformats.org/officeDocument/2006/relationships" xmlns:m="http://schemas.openxmlformats.org/officeDocument/2006/math" xmlns:v="urn:schemas-microsoft-com:vml" xmlns:wp="http://schemas.openxmlformats.org/drawingml/2006/wordprocessingDrawing" xmlns:w10="urn:schemas-microsoft-com:office:word" xmlns:w="http://schemas.openxmlformats.org/wordprocessingml/2006/main" xmlns:wne="http://schemas.microsoft.com/office/word/2006/wordml">
   <w:p>
     <w:pPr>
       <w:pStyle w:val="Piedepgina"/>
@@ -2350,7 +2300,7 @@
     <w:r>
       <w:rPr>
         <w:noProof/>
-        <w:lang w:eastAsia="es-AR"/>
+        <w:lang w:eastAsia="ja-JP"/>
       </w:rPr>
       <w:drawing>
         <wp:anchor distT="0" distB="0" distL="114300" distR="114300" simplePos="0" relativeHeight="251660288" behindDoc="1" locked="0" layoutInCell="1" allowOverlap="1">
@@ -2381,7 +2331,7 @@
                   <a:blip r:embed="rId1">
                     <a:extLst>
                       <a:ext uri="{28A0092B-C50C-407E-A947-70E740481C1C}">
-                        <a14:useLocalDpi xmlns:a14="http://schemas.microsoft.com/office/drawing/2010/main" val="0"/>
+                        <a14:useLocalDpi xmlns:a14="http://schemas.microsoft.com/office/drawing/2010/main" xmlns:wps="http://schemas.microsoft.com/office/word/2010/wordprocessingShape" xmlns:wpi="http://schemas.microsoft.com/office/word/2010/wordprocessingInk" xmlns:wpg="http://schemas.microsoft.com/office/word/2010/wordprocessingGroup" xmlns:w15="http://schemas.microsoft.com/office/word/2012/wordml" xmlns:w14="http://schemas.microsoft.com/office/word/2010/wordml" xmlns:w="http://schemas.openxmlformats.org/wordprocessingml/2006/main" xmlns:w10="urn:schemas-microsoft-com:office:word" xmlns:wp14="http://schemas.microsoft.com/office/word/2010/wordprocessingDrawing" xmlns:v="urn:schemas-microsoft-com:vml" xmlns:o="urn:schemas-microsoft-com:office:office" xmlns:mc="http://schemas.openxmlformats.org/markup-compatibility/2006" xmlns:wpc="http://schemas.microsoft.com/office/word/2010/wordprocessingCanvas" xmlns="" val="0"/>
                       </a:ext>
                     </a:extLst>
                   </a:blip>
@@ -2414,7 +2364,7 @@
 </file>
 
 <file path=word/footnotes.xml><?xml version="1.0" encoding="utf-8"?>
-<w:footnotes xmlns:wpc="http://schemas.microsoft.com/office/word/2010/wordprocessingCanvas" xmlns:mc="http://schemas.openxmlformats.org/markup-compatibility/2006" xmlns:o="urn:schemas-microsoft-com:office:office" xmlns:r="http://schemas.openxmlformats.org/officeDocument/2006/relationships" xmlns:m="http://schemas.openxmlformats.org/officeDocument/2006/math" xmlns:v="urn:schemas-microsoft-com:vml" xmlns:wp14="http://schemas.microsoft.com/office/word/2010/wordprocessingDrawing" xmlns:wp="http://schemas.openxmlformats.org/drawingml/2006/wordprocessingDrawing" xmlns:w10="urn:schemas-microsoft-com:office:word" xmlns:w="http://schemas.openxmlformats.org/wordprocessingml/2006/main" xmlns:w14="http://schemas.microsoft.com/office/word/2010/wordml" xmlns:w15="http://schemas.microsoft.com/office/word/2012/wordml" xmlns:wpg="http://schemas.microsoft.com/office/word/2010/wordprocessingGroup" xmlns:wpi="http://schemas.microsoft.com/office/word/2010/wordprocessingInk" xmlns:wne="http://schemas.microsoft.com/office/word/2006/wordml" xmlns:wps="http://schemas.microsoft.com/office/word/2010/wordprocessingShape" mc:Ignorable="w14 w15 wp14">
+<w:footnotes xmlns:ve="http://schemas.openxmlformats.org/markup-compatibility/2006" xmlns:o="urn:schemas-microsoft-com:office:office" xmlns:r="http://schemas.openxmlformats.org/officeDocument/2006/relationships" xmlns:m="http://schemas.openxmlformats.org/officeDocument/2006/math" xmlns:v="urn:schemas-microsoft-com:vml" xmlns:wp="http://schemas.openxmlformats.org/drawingml/2006/wordprocessingDrawing" xmlns:w10="urn:schemas-microsoft-com:office:word" xmlns:w="http://schemas.openxmlformats.org/wordprocessingml/2006/main" xmlns:wne="http://schemas.microsoft.com/office/word/2006/wordml">
   <w:footnote w:type="separator" w:id="-1">
     <w:p>
       <w:pPr>
@@ -2439,7 +2389,7 @@
 </file>
 
 <file path=word/numbering.xml><?xml version="1.0" encoding="utf-8"?>
-<w:numbering xmlns:wpc="http://schemas.microsoft.com/office/word/2010/wordprocessingCanvas" xmlns:mc="http://schemas.openxmlformats.org/markup-compatibility/2006" xmlns:o="urn:schemas-microsoft-com:office:office" xmlns:r="http://schemas.openxmlformats.org/officeDocument/2006/relationships" xmlns:m="http://schemas.openxmlformats.org/officeDocument/2006/math" xmlns:v="urn:schemas-microsoft-com:vml" xmlns:wp14="http://schemas.microsoft.com/office/word/2010/wordprocessingDrawing" xmlns:wp="http://schemas.openxmlformats.org/drawingml/2006/wordprocessingDrawing" xmlns:w10="urn:schemas-microsoft-com:office:word" xmlns:w="http://schemas.openxmlformats.org/wordprocessingml/2006/main" xmlns:w14="http://schemas.microsoft.com/office/word/2010/wordml" xmlns:w15="http://schemas.microsoft.com/office/word/2012/wordml" xmlns:wpg="http://schemas.microsoft.com/office/word/2010/wordprocessingGroup" xmlns:wpi="http://schemas.microsoft.com/office/word/2010/wordprocessingInk" xmlns:wne="http://schemas.microsoft.com/office/word/2006/wordml" xmlns:wps="http://schemas.microsoft.com/office/word/2010/wordprocessingShape" mc:Ignorable="w14 w15 wp14">
+<w:numbering xmlns:ve="http://schemas.openxmlformats.org/markup-compatibility/2006" xmlns:o="urn:schemas-microsoft-com:office:office" xmlns:r="http://schemas.openxmlformats.org/officeDocument/2006/relationships" xmlns:m="http://schemas.openxmlformats.org/officeDocument/2006/math" xmlns:v="urn:schemas-microsoft-com:vml" xmlns:wp="http://schemas.openxmlformats.org/drawingml/2006/wordprocessingDrawing" xmlns:w10="urn:schemas-microsoft-com:office:word" xmlns:w="http://schemas.openxmlformats.org/wordprocessingml/2006/main" xmlns:wne="http://schemas.microsoft.com/office/word/2006/wordml">
   <w:abstractNum w:abstractNumId="0">
     <w:nsid w:val="1D544A12"/>
     <w:multiLevelType w:val="hybridMultilevel"/>
@@ -3347,7 +3297,7 @@
 </file>
 
 <file path=word/styles.xml><?xml version="1.0" encoding="utf-8"?>
-<w:styles xmlns:mc="http://schemas.openxmlformats.org/markup-compatibility/2006" xmlns:r="http://schemas.openxmlformats.org/officeDocument/2006/relationships" xmlns:w="http://schemas.openxmlformats.org/wordprocessingml/2006/main" xmlns:w14="http://schemas.microsoft.com/office/word/2010/wordml" xmlns:w15="http://schemas.microsoft.com/office/word/2012/wordml" mc:Ignorable="w14 w15">
+<w:styles xmlns:r="http://schemas.openxmlformats.org/officeDocument/2006/relationships" xmlns:w="http://schemas.openxmlformats.org/wordprocessingml/2006/main">
   <w:docDefaults>
     <w:rPrDefault>
       <w:rPr>
@@ -3363,378 +3313,144 @@
       </w:pPr>
     </w:pPrDefault>
   </w:docDefaults>
-  <w:latentStyles w:defLockedState="0" w:defUIPriority="99" w:defSemiHidden="0" w:defUnhideWhenUsed="0" w:defQFormat="0" w:count="371">
-    <w:lsdException w:name="Normal" w:uiPriority="0" w:qFormat="1"/>
-    <w:lsdException w:name="heading 1" w:uiPriority="9" w:qFormat="1"/>
-    <w:lsdException w:name="heading 2" w:semiHidden="1" w:uiPriority="9" w:unhideWhenUsed="1" w:qFormat="1"/>
-    <w:lsdException w:name="heading 3" w:semiHidden="1" w:uiPriority="9" w:unhideWhenUsed="1" w:qFormat="1"/>
-    <w:lsdException w:name="heading 4" w:semiHidden="1" w:uiPriority="9" w:unhideWhenUsed="1" w:qFormat="1"/>
-    <w:lsdException w:name="heading 5" w:semiHidden="1" w:uiPriority="9" w:unhideWhenUsed="1" w:qFormat="1"/>
-    <w:lsdException w:name="heading 6" w:semiHidden="1" w:uiPriority="9" w:unhideWhenUsed="1" w:qFormat="1"/>
-    <w:lsdException w:name="heading 7" w:semiHidden="1" w:uiPriority="9" w:unhideWhenUsed="1" w:qFormat="1"/>
-    <w:lsdException w:name="heading 8" w:semiHidden="1" w:uiPriority="9" w:unhideWhenUsed="1" w:qFormat="1"/>
-    <w:lsdException w:name="heading 9" w:semiHidden="1" w:uiPriority="9" w:unhideWhenUsed="1" w:qFormat="1"/>
-    <w:lsdException w:name="index 1" w:semiHidden="1" w:unhideWhenUsed="1"/>
-    <w:lsdException w:name="index 2" w:semiHidden="1" w:unhideWhenUsed="1"/>
-    <w:lsdException w:name="index 3" w:semiHidden="1" w:unhideWhenUsed="1"/>
-    <w:lsdException w:name="index 4" w:semiHidden="1" w:unhideWhenUsed="1"/>
-    <w:lsdException w:name="index 5" w:semiHidden="1" w:unhideWhenUsed="1"/>
-    <w:lsdException w:name="index 6" w:semiHidden="1" w:unhideWhenUsed="1"/>
-    <w:lsdException w:name="index 7" w:semiHidden="1" w:unhideWhenUsed="1"/>
-    <w:lsdException w:name="index 8" w:semiHidden="1" w:unhideWhenUsed="1"/>
-    <w:lsdException w:name="index 9" w:semiHidden="1" w:unhideWhenUsed="1"/>
-    <w:lsdException w:name="toc 1" w:semiHidden="1" w:uiPriority="39" w:unhideWhenUsed="1"/>
-    <w:lsdException w:name="toc 2" w:semiHidden="1" w:uiPriority="39" w:unhideWhenUsed="1"/>
-    <w:lsdException w:name="toc 3" w:semiHidden="1" w:uiPriority="39" w:unhideWhenUsed="1"/>
-    <w:lsdException w:name="toc 4" w:semiHidden="1" w:uiPriority="39" w:unhideWhenUsed="1"/>
-    <w:lsdException w:name="toc 5" w:semiHidden="1" w:uiPriority="39" w:unhideWhenUsed="1"/>
-    <w:lsdException w:name="toc 6" w:semiHidden="1" w:uiPriority="39" w:unhideWhenUsed="1"/>
-    <w:lsdException w:name="toc 7" w:semiHidden="1" w:uiPriority="39" w:unhideWhenUsed="1"/>
-    <w:lsdException w:name="toc 8" w:semiHidden="1" w:uiPriority="39" w:unhideWhenUsed="1"/>
-    <w:lsdException w:name="toc 9" w:semiHidden="1" w:uiPriority="39" w:unhideWhenUsed="1"/>
-    <w:lsdException w:name="Normal Indent" w:semiHidden="1" w:unhideWhenUsed="1"/>
-    <w:lsdException w:name="footnote text" w:semiHidden="1" w:unhideWhenUsed="1"/>
-    <w:lsdException w:name="annotation text" w:semiHidden="1" w:unhideWhenUsed="1"/>
-    <w:lsdException w:name="header" w:semiHidden="1" w:unhideWhenUsed="1"/>
-    <w:lsdException w:name="footer" w:semiHidden="1" w:unhideWhenUsed="1"/>
-    <w:lsdException w:name="index heading" w:semiHidden="1" w:unhideWhenUsed="1"/>
-    <w:lsdException w:name="caption" w:semiHidden="1" w:uiPriority="35" w:unhideWhenUsed="1" w:qFormat="1"/>
-    <w:lsdException w:name="table of figures" w:semiHidden="1" w:unhideWhenUsed="1"/>
-    <w:lsdException w:name="envelope address" w:semiHidden="1" w:unhideWhenUsed="1"/>
-    <w:lsdException w:name="envelope return" w:semiHidden="1" w:unhideWhenUsed="1"/>
-    <w:lsdException w:name="footnote reference" w:semiHidden="1" w:unhideWhenUsed="1"/>
-    <w:lsdException w:name="annotation reference" w:semiHidden="1" w:unhideWhenUsed="1"/>
-    <w:lsdException w:name="line number" w:semiHidden="1" w:unhideWhenUsed="1"/>
-    <w:lsdException w:name="page number" w:semiHidden="1" w:unhideWhenUsed="1"/>
-    <w:lsdException w:name="endnote reference" w:semiHidden="1" w:unhideWhenUsed="1"/>
-    <w:lsdException w:name="endnote text" w:semiHidden="1" w:unhideWhenUsed="1"/>
-    <w:lsdException w:name="table of authorities" w:semiHidden="1" w:unhideWhenUsed="1"/>
-    <w:lsdException w:name="macro" w:semiHidden="1" w:unhideWhenUsed="1"/>
-    <w:lsdException w:name="toa heading" w:semiHidden="1" w:unhideWhenUsed="1"/>
-    <w:lsdException w:name="List" w:semiHidden="1" w:unhideWhenUsed="1"/>
-    <w:lsdException w:name="List Bullet" w:semiHidden="1" w:unhideWhenUsed="1"/>
-    <w:lsdException w:name="List Number" w:semiHidden="1" w:unhideWhenUsed="1"/>
-    <w:lsdException w:name="List 2" w:semiHidden="1" w:unhideWhenUsed="1"/>
-    <w:lsdException w:name="List 3" w:semiHidden="1" w:unhideWhenUsed="1"/>
-    <w:lsdException w:name="List 4" w:semiHidden="1" w:unhideWhenUsed="1"/>
-    <w:lsdException w:name="List 5" w:semiHidden="1" w:unhideWhenUsed="1"/>
-    <w:lsdException w:name="List Bullet 2" w:semiHidden="1" w:unhideWhenUsed="1"/>
-    <w:lsdException w:name="List Bullet 3" w:semiHidden="1" w:unhideWhenUsed="1"/>
-    <w:lsdException w:name="List Bullet 4" w:semiHidden="1" w:unhideWhenUsed="1"/>
-    <w:lsdException w:name="List Bullet 5" w:semiHidden="1" w:unhideWhenUsed="1"/>
-    <w:lsdException w:name="List Number 2" w:semiHidden="1" w:unhideWhenUsed="1"/>
-    <w:lsdException w:name="List Number 3" w:semiHidden="1" w:unhideWhenUsed="1"/>
-    <w:lsdException w:name="List Number 4" w:semiHidden="1" w:unhideWhenUsed="1"/>
-    <w:lsdException w:name="List Number 5" w:semiHidden="1" w:unhideWhenUsed="1"/>
-    <w:lsdException w:name="Title" w:uiPriority="10" w:qFormat="1"/>
-    <w:lsdException w:name="Closing" w:semiHidden="1" w:unhideWhenUsed="1"/>
-    <w:lsdException w:name="Signature" w:semiHidden="1" w:unhideWhenUsed="1"/>
-    <w:lsdException w:name="Default Paragraph Font" w:semiHidden="1" w:uiPriority="1" w:unhideWhenUsed="1"/>
-    <w:lsdException w:name="Body Text" w:semiHidden="1" w:unhideWhenUsed="1"/>
-    <w:lsdException w:name="Body Text Indent" w:semiHidden="1" w:unhideWhenUsed="1"/>
-    <w:lsdException w:name="List Continue" w:semiHidden="1" w:unhideWhenUsed="1"/>
-    <w:lsdException w:name="List Continue 2" w:semiHidden="1" w:unhideWhenUsed="1"/>
-    <w:lsdException w:name="List Continue 3" w:semiHidden="1" w:unhideWhenUsed="1"/>
-    <w:lsdException w:name="List Continue 4" w:semiHidden="1" w:unhideWhenUsed="1"/>
-    <w:lsdException w:name="List Continue 5" w:semiHidden="1" w:unhideWhenUsed="1"/>
-    <w:lsdException w:name="Message Header" w:semiHidden="1" w:unhideWhenUsed="1"/>
-    <w:lsdException w:name="Subtitle" w:uiPriority="11" w:qFormat="1"/>
-    <w:lsdException w:name="Salutation" w:semiHidden="1" w:unhideWhenUsed="1"/>
-    <w:lsdException w:name="Date" w:semiHidden="1" w:unhideWhenUsed="1"/>
-    <w:lsdException w:name="Body Text First Indent" w:semiHidden="1" w:unhideWhenUsed="1"/>
-    <w:lsdException w:name="Body Text First Indent 2" w:semiHidden="1" w:unhideWhenUsed="1"/>
-    <w:lsdException w:name="Note Heading" w:semiHidden="1" w:unhideWhenUsed="1"/>
-    <w:lsdException w:name="Body Text 2" w:semiHidden="1" w:unhideWhenUsed="1"/>
-    <w:lsdException w:name="Body Text 3" w:semiHidden="1" w:unhideWhenUsed="1"/>
-    <w:lsdException w:name="Body Text Indent 2" w:semiHidden="1" w:unhideWhenUsed="1"/>
-    <w:lsdException w:name="Body Text Indent 3" w:semiHidden="1" w:unhideWhenUsed="1"/>
-    <w:lsdException w:name="Block Text" w:semiHidden="1" w:unhideWhenUsed="1"/>
-    <w:lsdException w:name="Hyperlink" w:semiHidden="1" w:unhideWhenUsed="1"/>
-    <w:lsdException w:name="FollowedHyperlink" w:semiHidden="1" w:unhideWhenUsed="1"/>
-    <w:lsdException w:name="Strong" w:uiPriority="22" w:qFormat="1"/>
-    <w:lsdException w:name="Emphasis" w:uiPriority="20" w:qFormat="1"/>
-    <w:lsdException w:name="Document Map" w:semiHidden="1" w:unhideWhenUsed="1"/>
-    <w:lsdException w:name="Plain Text" w:semiHidden="1" w:unhideWhenUsed="1"/>
-    <w:lsdException w:name="E-mail Signature" w:semiHidden="1" w:unhideWhenUsed="1"/>
-    <w:lsdException w:name="HTML Top of Form" w:semiHidden="1" w:unhideWhenUsed="1"/>
-    <w:lsdException w:name="HTML Bottom of Form" w:semiHidden="1" w:unhideWhenUsed="1"/>
-    <w:lsdException w:name="Normal (Web)" w:semiHidden="1" w:unhideWhenUsed="1"/>
-    <w:lsdException w:name="HTML Acronym" w:semiHidden="1" w:unhideWhenUsed="1"/>
-    <w:lsdException w:name="HTML Address" w:semiHidden="1" w:unhideWhenUsed="1"/>
-    <w:lsdException w:name="HTML Cite" w:semiHidden="1" w:unhideWhenUsed="1"/>
-    <w:lsdException w:name="HTML Code" w:semiHidden="1" w:unhideWhenUsed="1"/>
-    <w:lsdException w:name="HTML Definition" w:semiHidden="1" w:unhideWhenUsed="1"/>
-    <w:lsdException w:name="HTML Keyboard" w:semiHidden="1" w:unhideWhenUsed="1"/>
-    <w:lsdException w:name="HTML Preformatted" w:semiHidden="1" w:unhideWhenUsed="1"/>
-    <w:lsdException w:name="HTML Sample" w:semiHidden="1" w:unhideWhenUsed="1"/>
-    <w:lsdException w:name="HTML Typewriter" w:semiHidden="1" w:unhideWhenUsed="1"/>
-    <w:lsdException w:name="HTML Variable" w:semiHidden="1" w:unhideWhenUsed="1"/>
-    <w:lsdException w:name="Normal Table" w:semiHidden="1" w:unhideWhenUsed="1"/>
-    <w:lsdException w:name="annotation subject" w:semiHidden="1" w:unhideWhenUsed="1"/>
-    <w:lsdException w:name="No List" w:semiHidden="1" w:unhideWhenUsed="1"/>
-    <w:lsdException w:name="Outline List 1" w:semiHidden="1" w:unhideWhenUsed="1"/>
-    <w:lsdException w:name="Outline List 2" w:semiHidden="1" w:unhideWhenUsed="1"/>
-    <w:lsdException w:name="Outline List 3" w:semiHidden="1" w:unhideWhenUsed="1"/>
-    <w:lsdException w:name="Table Simple 1" w:semiHidden="1" w:unhideWhenUsed="1"/>
-    <w:lsdException w:name="Table Simple 2" w:semiHidden="1" w:unhideWhenUsed="1"/>
-    <w:lsdException w:name="Table Simple 3" w:semiHidden="1" w:unhideWhenUsed="1"/>
-    <w:lsdException w:name="Table Classic 1" w:semiHidden="1" w:unhideWhenUsed="1"/>
-    <w:lsdException w:name="Table Classic 2" w:semiHidden="1" w:unhideWhenUsed="1"/>
-    <w:lsdException w:name="Table Classic 3" w:semiHidden="1" w:unhideWhenUsed="1"/>
-    <w:lsdException w:name="Table Classic 4" w:semiHidden="1" w:unhideWhenUsed="1"/>
-    <w:lsdException w:name="Table Colorful 1" w:semiHidden="1" w:unhideWhenUsed="1"/>
-    <w:lsdException w:name="Table Colorful 2" w:semiHidden="1" w:unhideWhenUsed="1"/>
-    <w:lsdException w:name="Table Colorful 3" w:semiHidden="1" w:unhideWhenUsed="1"/>
-    <w:lsdException w:name="Table Columns 1" w:semiHidden="1" w:unhideWhenUsed="1"/>
-    <w:lsdException w:name="Table Columns 2" w:semiHidden="1" w:unhideWhenUsed="1"/>
-    <w:lsdException w:name="Table Columns 3" w:semiHidden="1" w:unhideWhenUsed="1"/>
-    <w:lsdException w:name="Table Columns 4" w:semiHidden="1" w:unhideWhenUsed="1"/>
-    <w:lsdException w:name="Table Columns 5" w:semiHidden="1" w:unhideWhenUsed="1"/>
-    <w:lsdException w:name="Table Grid 1" w:semiHidden="1" w:unhideWhenUsed="1"/>
-    <w:lsdException w:name="Table Grid 2" w:semiHidden="1" w:unhideWhenUsed="1"/>
-    <w:lsdException w:name="Table Grid 3" w:semiHidden="1" w:unhideWhenUsed="1"/>
-    <w:lsdException w:name="Table Grid 4" w:semiHidden="1" w:unhideWhenUsed="1"/>
-    <w:lsdException w:name="Table Grid 5" w:semiHidden="1" w:unhideWhenUsed="1"/>
-    <w:lsdException w:name="Table Grid 6" w:semiHidden="1" w:unhideWhenUsed="1"/>
-    <w:lsdException w:name="Table Grid 7" w:semiHidden="1" w:unhideWhenUsed="1"/>
-    <w:lsdException w:name="Table Grid 8" w:semiHidden="1" w:unhideWhenUsed="1"/>
-    <w:lsdException w:name="Table List 1" w:semiHidden="1" w:unhideWhenUsed="1"/>
-    <w:lsdException w:name="Table List 2" w:semiHidden="1" w:unhideWhenUsed="1"/>
-    <w:lsdException w:name="Table List 3" w:semiHidden="1" w:unhideWhenUsed="1"/>
-    <w:lsdException w:name="Table List 4" w:semiHidden="1" w:unhideWhenUsed="1"/>
-    <w:lsdException w:name="Table List 5" w:semiHidden="1" w:unhideWhenUsed="1"/>
-    <w:lsdException w:name="Table List 6" w:semiHidden="1" w:unhideWhenUsed="1"/>
-    <w:lsdException w:name="Table List 7" w:semiHidden="1" w:unhideWhenUsed="1"/>
-    <w:lsdException w:name="Table List 8" w:semiHidden="1" w:unhideWhenUsed="1"/>
-    <w:lsdException w:name="Table 3D effects 1" w:semiHidden="1" w:unhideWhenUsed="1"/>
-    <w:lsdException w:name="Table 3D effects 2" w:semiHidden="1" w:unhideWhenUsed="1"/>
-    <w:lsdException w:name="Table 3D effects 3" w:semiHidden="1" w:unhideWhenUsed="1"/>
-    <w:lsdException w:name="Table Contemporary" w:semiHidden="1" w:unhideWhenUsed="1"/>
-    <w:lsdException w:name="Table Elegant" w:semiHidden="1" w:unhideWhenUsed="1"/>
-    <w:lsdException w:name="Table Professional" w:semiHidden="1" w:unhideWhenUsed="1"/>
-    <w:lsdException w:name="Table Subtle 1" w:semiHidden="1" w:unhideWhenUsed="1"/>
-    <w:lsdException w:name="Table Subtle 2" w:semiHidden="1" w:unhideWhenUsed="1"/>
-    <w:lsdException w:name="Table Web 1" w:semiHidden="1" w:unhideWhenUsed="1"/>
-    <w:lsdException w:name="Table Web 2" w:semiHidden="1" w:unhideWhenUsed="1"/>
-    <w:lsdException w:name="Table Web 3" w:semiHidden="1" w:unhideWhenUsed="1"/>
-    <w:lsdException w:name="Balloon Text" w:semiHidden="1" w:unhideWhenUsed="1"/>
-    <w:lsdException w:name="Table Grid" w:uiPriority="59"/>
-    <w:lsdException w:name="Table Theme" w:semiHidden="1" w:unhideWhenUsed="1"/>
-    <w:lsdException w:name="Placeholder Text" w:semiHidden="1"/>
-    <w:lsdException w:name="No Spacing" w:uiPriority="1" w:qFormat="1"/>
-    <w:lsdException w:name="Light Shading" w:uiPriority="60"/>
-    <w:lsdException w:name="Light List" w:uiPriority="61"/>
-    <w:lsdException w:name="Light Grid" w:uiPriority="62"/>
-    <w:lsdException w:name="Medium Shading 1" w:uiPriority="63"/>
-    <w:lsdException w:name="Medium Shading 2" w:uiPriority="64"/>
-    <w:lsdException w:name="Medium List 1" w:uiPriority="65"/>
-    <w:lsdException w:name="Medium List 2" w:uiPriority="66"/>
-    <w:lsdException w:name="Medium Grid 1" w:uiPriority="67"/>
-    <w:lsdException w:name="Medium Grid 2" w:uiPriority="68"/>
-    <w:lsdException w:name="Medium Grid 3" w:uiPriority="69"/>
-    <w:lsdException w:name="Dark List" w:uiPriority="70"/>
-    <w:lsdException w:name="Colorful Shading" w:uiPriority="71"/>
-    <w:lsdException w:name="Colorful List" w:uiPriority="72"/>
-    <w:lsdException w:name="Colorful Grid" w:uiPriority="73"/>
-    <w:lsdException w:name="Light Shading Accent 1" w:uiPriority="60"/>
-    <w:lsdException w:name="Light List Accent 1" w:uiPriority="61"/>
-    <w:lsdException w:name="Light Grid Accent 1" w:uiPriority="62"/>
-    <w:lsdException w:name="Medium Shading 1 Accent 1" w:uiPriority="63"/>
-    <w:lsdException w:name="Medium Shading 2 Accent 1" w:uiPriority="64"/>
-    <w:lsdException w:name="Medium List 1 Accent 1" w:uiPriority="65"/>
-    <w:lsdException w:name="Revision" w:semiHidden="1"/>
-    <w:lsdException w:name="List Paragraph" w:uiPriority="34" w:qFormat="1"/>
-    <w:lsdException w:name="Quote" w:uiPriority="29" w:qFormat="1"/>
-    <w:lsdException w:name="Intense Quote" w:uiPriority="30" w:qFormat="1"/>
-    <w:lsdException w:name="Medium List 2 Accent 1" w:uiPriority="66"/>
-    <w:lsdException w:name="Medium Grid 1 Accent 1" w:uiPriority="67"/>
-    <w:lsdException w:name="Medium Grid 2 Accent 1" w:uiPriority="68"/>
-    <w:lsdException w:name="Medium Grid 3 Accent 1" w:uiPriority="69"/>
-    <w:lsdException w:name="Dark List Accent 1" w:uiPriority="70"/>
-    <w:lsdException w:name="Colorful Shading Accent 1" w:uiPriority="71"/>
-    <w:lsdException w:name="Colorful List Accent 1" w:uiPriority="72"/>
-    <w:lsdException w:name="Colorful Grid Accent 1" w:uiPriority="73"/>
-    <w:lsdException w:name="Light Shading Accent 2" w:uiPriority="60"/>
-    <w:lsdException w:name="Light List Accent 2" w:uiPriority="61"/>
-    <w:lsdException w:name="Light Grid Accent 2" w:uiPriority="62"/>
-    <w:lsdException w:name="Medium Shading 1 Accent 2" w:uiPriority="63"/>
-    <w:lsdException w:name="Medium Shading 2 Accent 2" w:uiPriority="64"/>
-    <w:lsdException w:name="Medium List 1 Accent 2" w:uiPriority="65"/>
-    <w:lsdException w:name="Medium List 2 Accent 2" w:uiPriority="66"/>
-    <w:lsdException w:name="Medium Grid 1 Accent 2" w:uiPriority="67"/>
-    <w:lsdException w:name="Medium Grid 2 Accent 2" w:uiPriority="68"/>
-    <w:lsdException w:name="Medium Grid 3 Accent 2" w:uiPriority="69"/>
-    <w:lsdException w:name="Dark List Accent 2" w:uiPriority="70"/>
-    <w:lsdException w:name="Colorful Shading Accent 2" w:uiPriority="71"/>
-    <w:lsdException w:name="Colorful List Accent 2" w:uiPriority="72"/>
-    <w:lsdException w:name="Colorful Grid Accent 2" w:uiPriority="73"/>
-    <w:lsdException w:name="Light Shading Accent 3" w:uiPriority="60"/>
-    <w:lsdException w:name="Light List Accent 3" w:uiPriority="61"/>
-    <w:lsdException w:name="Light Grid Accent 3" w:uiPriority="62"/>
-    <w:lsdException w:name="Medium Shading 1 Accent 3" w:uiPriority="63"/>
-    <w:lsdException w:name="Medium Shading 2 Accent 3" w:uiPriority="64"/>
-    <w:lsdException w:name="Medium List 1 Accent 3" w:uiPriority="65"/>
-    <w:lsdException w:name="Medium List 2 Accent 3" w:uiPriority="66"/>
-    <w:lsdException w:name="Medium Grid 1 Accent 3" w:uiPriority="67"/>
-    <w:lsdException w:name="Medium Grid 2 Accent 3" w:uiPriority="68"/>
-    <w:lsdException w:name="Medium Grid 3 Accent 3" w:uiPriority="69"/>
-    <w:lsdException w:name="Dark List Accent 3" w:uiPriority="70"/>
-    <w:lsdException w:name="Colorful Shading Accent 3" w:uiPriority="71"/>
-    <w:lsdException w:name="Colorful List Accent 3" w:uiPriority="72"/>
-    <w:lsdException w:name="Colorful Grid Accent 3" w:uiPriority="73"/>
-    <w:lsdException w:name="Light Shading Accent 4" w:uiPriority="60"/>
-    <w:lsdException w:name="Light List Accent 4" w:uiPriority="61"/>
-    <w:lsdException w:name="Light Grid Accent 4" w:uiPriority="62"/>
-    <w:lsdException w:name="Medium Shading 1 Accent 4" w:uiPriority="63"/>
-    <w:lsdException w:name="Medium Shading 2 Accent 4" w:uiPriority="64"/>
-    <w:lsdException w:name="Medium List 1 Accent 4" w:uiPriority="65"/>
-    <w:lsdException w:name="Medium List 2 Accent 4" w:uiPriority="66"/>
-    <w:lsdException w:name="Medium Grid 1 Accent 4" w:uiPriority="67"/>
-    <w:lsdException w:name="Medium Grid 2 Accent 4" w:uiPriority="68"/>
-    <w:lsdException w:name="Medium Grid 3 Accent 4" w:uiPriority="69"/>
-    <w:lsdException w:name="Dark List Accent 4" w:uiPriority="70"/>
-    <w:lsdException w:name="Colorful Shading Accent 4" w:uiPriority="71"/>
-    <w:lsdException w:name="Colorful List Accent 4" w:uiPriority="72"/>
-    <w:lsdException w:name="Colorful Grid Accent 4" w:uiPriority="73"/>
-    <w:lsdException w:name="Light Shading Accent 5" w:uiPriority="60"/>
-    <w:lsdException w:name="Light List Accent 5" w:uiPriority="61"/>
-    <w:lsdException w:name="Light Grid Accent 5" w:uiPriority="62"/>
-    <w:lsdException w:name="Medium Shading 1 Accent 5" w:uiPriority="63"/>
-    <w:lsdException w:name="Medium Shading 2 Accent 5" w:uiPriority="64"/>
-    <w:lsdException w:name="Medium List 1 Accent 5" w:uiPriority="65"/>
-    <w:lsdException w:name="Medium List 2 Accent 5" w:uiPriority="66"/>
-    <w:lsdException w:name="Medium Grid 1 Accent 5" w:uiPriority="67"/>
-    <w:lsdException w:name="Medium Grid 2 Accent 5" w:uiPriority="68"/>
-    <w:lsdException w:name="Medium Grid 3 Accent 5" w:uiPriority="69"/>
-    <w:lsdException w:name="Dark List Accent 5" w:uiPriority="70"/>
-    <w:lsdException w:name="Colorful Shading Accent 5" w:uiPriority="71"/>
-    <w:lsdException w:name="Colorful List Accent 5" w:uiPriority="72"/>
-    <w:lsdException w:name="Colorful Grid Accent 5" w:uiPriority="73"/>
-    <w:lsdException w:name="Light Shading Accent 6" w:uiPriority="60"/>
-    <w:lsdException w:name="Light List Accent 6" w:uiPriority="61"/>
-    <w:lsdException w:name="Light Grid Accent 6" w:uiPriority="62"/>
-    <w:lsdException w:name="Medium Shading 1 Accent 6" w:uiPriority="63"/>
-    <w:lsdException w:name="Medium Shading 2 Accent 6" w:uiPriority="64"/>
-    <w:lsdException w:name="Medium List 1 Accent 6" w:uiPriority="65"/>
-    <w:lsdException w:name="Medium List 2 Accent 6" w:uiPriority="66"/>
-    <w:lsdException w:name="Medium Grid 1 Accent 6" w:uiPriority="67"/>
-    <w:lsdException w:name="Medium Grid 2 Accent 6" w:uiPriority="68"/>
-    <w:lsdException w:name="Medium Grid 3 Accent 6" w:uiPriority="69"/>
-    <w:lsdException w:name="Dark List Accent 6" w:uiPriority="70"/>
-    <w:lsdException w:name="Colorful Shading Accent 6" w:uiPriority="71"/>
-    <w:lsdException w:name="Colorful List Accent 6" w:uiPriority="72"/>
-    <w:lsdException w:name="Colorful Grid Accent 6" w:uiPriority="73"/>
-    <w:lsdException w:name="Subtle Emphasis" w:uiPriority="19" w:qFormat="1"/>
-    <w:lsdException w:name="Intense Emphasis" w:uiPriority="21" w:qFormat="1"/>
-    <w:lsdException w:name="Subtle Reference" w:uiPriority="31" w:qFormat="1"/>
-    <w:lsdException w:name="Intense Reference" w:uiPriority="32" w:qFormat="1"/>
-    <w:lsdException w:name="Book Title" w:uiPriority="33" w:qFormat="1"/>
-    <w:lsdException w:name="Bibliography" w:semiHidden="1" w:uiPriority="37" w:unhideWhenUsed="1"/>
-    <w:lsdException w:name="TOC Heading" w:semiHidden="1" w:uiPriority="39" w:unhideWhenUsed="1" w:qFormat="1"/>
-    <w:lsdException w:name="Plain Table 1" w:uiPriority="41"/>
-    <w:lsdException w:name="Plain Table 2" w:uiPriority="42"/>
-    <w:lsdException w:name="Plain Table 3" w:uiPriority="43"/>
-    <w:lsdException w:name="Plain Table 4" w:uiPriority="44"/>
-    <w:lsdException w:name="Plain Table 5" w:uiPriority="45"/>
-    <w:lsdException w:name="Grid Table Light" w:uiPriority="40"/>
-    <w:lsdException w:name="Grid Table 1 Light" w:uiPriority="46"/>
-    <w:lsdException w:name="Grid Table 2" w:uiPriority="47"/>
-    <w:lsdException w:name="Grid Table 3" w:uiPriority="48"/>
-    <w:lsdException w:name="Grid Table 4" w:uiPriority="49"/>
-    <w:lsdException w:name="Grid Table 5 Dark" w:uiPriority="50"/>
-    <w:lsdException w:name="Grid Table 6 Colorful" w:uiPriority="51"/>
-    <w:lsdException w:name="Grid Table 7 Colorful" w:uiPriority="52"/>
-    <w:lsdException w:name="Grid Table 1 Light Accent 1" w:uiPriority="46"/>
-    <w:lsdException w:name="Grid Table 2 Accent 1" w:uiPriority="47"/>
-    <w:lsdException w:name="Grid Table 3 Accent 1" w:uiPriority="48"/>
-    <w:lsdException w:name="Grid Table 4 Accent 1" w:uiPriority="49"/>
-    <w:lsdException w:name="Grid Table 5 Dark Accent 1" w:uiPriority="50"/>
-    <w:lsdException w:name="Grid Table 6 Colorful Accent 1" w:uiPriority="51"/>
-    <w:lsdException w:name="Grid Table 7 Colorful Accent 1" w:uiPriority="52"/>
-    <w:lsdException w:name="Grid Table 1 Light Accent 2" w:uiPriority="46"/>
-    <w:lsdException w:name="Grid Table 2 Accent 2" w:uiPriority="47"/>
-    <w:lsdException w:name="Grid Table 3 Accent 2" w:uiPriority="48"/>
-    <w:lsdException w:name="Grid Table 4 Accent 2" w:uiPriority="49"/>
-    <w:lsdException w:name="Grid Table 5 Dark Accent 2" w:uiPriority="50"/>
-    <w:lsdException w:name="Grid Table 6 Colorful Accent 2" w:uiPriority="51"/>
-    <w:lsdException w:name="Grid Table 7 Colorful Accent 2" w:uiPriority="52"/>
-    <w:lsdException w:name="Grid Table 1 Light Accent 3" w:uiPriority="46"/>
-    <w:lsdException w:name="Grid Table 2 Accent 3" w:uiPriority="47"/>
-    <w:lsdException w:name="Grid Table 3 Accent 3" w:uiPriority="48"/>
-    <w:lsdException w:name="Grid Table 4 Accent 3" w:uiPriority="49"/>
-    <w:lsdException w:name="Grid Table 5 Dark Accent 3" w:uiPriority="50"/>
-    <w:lsdException w:name="Grid Table 6 Colorful Accent 3" w:uiPriority="51"/>
-    <w:lsdException w:name="Grid Table 7 Colorful Accent 3" w:uiPriority="52"/>
-    <w:lsdException w:name="Grid Table 1 Light Accent 4" w:uiPriority="46"/>
-    <w:lsdException w:name="Grid Table 2 Accent 4" w:uiPriority="47"/>
-    <w:lsdException w:name="Grid Table 3 Accent 4" w:uiPriority="48"/>
-    <w:lsdException w:name="Grid Table 4 Accent 4" w:uiPriority="49"/>
-    <w:lsdException w:name="Grid Table 5 Dark Accent 4" w:uiPriority="50"/>
-    <w:lsdException w:name="Grid Table 6 Colorful Accent 4" w:uiPriority="51"/>
-    <w:lsdException w:name="Grid Table 7 Colorful Accent 4" w:uiPriority="52"/>
-    <w:lsdException w:name="Grid Table 1 Light Accent 5" w:uiPriority="46"/>
-    <w:lsdException w:name="Grid Table 2 Accent 5" w:uiPriority="47"/>
-    <w:lsdException w:name="Grid Table 3 Accent 5" w:uiPriority="48"/>
-    <w:lsdException w:name="Grid Table 4 Accent 5" w:uiPriority="49"/>
-    <w:lsdException w:name="Grid Table 5 Dark Accent 5" w:uiPriority="50"/>
-    <w:lsdException w:name="Grid Table 6 Colorful Accent 5" w:uiPriority="51"/>
-    <w:lsdException w:name="Grid Table 7 Colorful Accent 5" w:uiPriority="52"/>
-    <w:lsdException w:name="Grid Table 1 Light Accent 6" w:uiPriority="46"/>
-    <w:lsdException w:name="Grid Table 2 Accent 6" w:uiPriority="47"/>
-    <w:lsdException w:name="Grid Table 3 Accent 6" w:uiPriority="48"/>
-    <w:lsdException w:name="Grid Table 4 Accent 6" w:uiPriority="49"/>
-    <w:lsdException w:name="Grid Table 5 Dark Accent 6" w:uiPriority="50"/>
-    <w:lsdException w:name="Grid Table 6 Colorful Accent 6" w:uiPriority="51"/>
-    <w:lsdException w:name="Grid Table 7 Colorful Accent 6" w:uiPriority="52"/>
-    <w:lsdException w:name="List Table 1 Light" w:uiPriority="46"/>
-    <w:lsdException w:name="List Table 2" w:uiPriority="47"/>
-    <w:lsdException w:name="List Table 3" w:uiPriority="48"/>
-    <w:lsdException w:name="List Table 4" w:uiPriority="49"/>
-    <w:lsdException w:name="List Table 5 Dark" w:uiPriority="50"/>
-    <w:lsdException w:name="List Table 6 Colorful" w:uiPriority="51"/>
-    <w:lsdException w:name="List Table 7 Colorful" w:uiPriority="52"/>
-    <w:lsdException w:name="List Table 1 Light Accent 1" w:uiPriority="46"/>
-    <w:lsdException w:name="List Table 2 Accent 1" w:uiPriority="47"/>
-    <w:lsdException w:name="List Table 3 Accent 1" w:uiPriority="48"/>
-    <w:lsdException w:name="List Table 4 Accent 1" w:uiPriority="49"/>
-    <w:lsdException w:name="List Table 5 Dark Accent 1" w:uiPriority="50"/>
-    <w:lsdException w:name="List Table 6 Colorful Accent 1" w:uiPriority="51"/>
-    <w:lsdException w:name="List Table 7 Colorful Accent 1" w:uiPriority="52"/>
-    <w:lsdException w:name="List Table 1 Light Accent 2" w:uiPriority="46"/>
-    <w:lsdException w:name="List Table 2 Accent 2" w:uiPriority="47"/>
-    <w:lsdException w:name="List Table 3 Accent 2" w:uiPriority="48"/>
-    <w:lsdException w:name="List Table 4 Accent 2" w:uiPriority="49"/>
-    <w:lsdException w:name="List Table 5 Dark Accent 2" w:uiPriority="50"/>
-    <w:lsdException w:name="List Table 6 Colorful Accent 2" w:uiPriority="51"/>
-    <w:lsdException w:name="List Table 7 Colorful Accent 2" w:uiPriority="52"/>
-    <w:lsdException w:name="List Table 1 Light Accent 3" w:uiPriority="46"/>
-    <w:lsdException w:name="List Table 2 Accent 3" w:uiPriority="47"/>
-    <w:lsdException w:name="List Table 3 Accent 3" w:uiPriority="48"/>
-    <w:lsdException w:name="List Table 4 Accent 3" w:uiPriority="49"/>
-    <w:lsdException w:name="List Table 5 Dark Accent 3" w:uiPriority="50"/>
-    <w:lsdException w:name="List Table 6 Colorful Accent 3" w:uiPriority="51"/>
-    <w:lsdException w:name="List Table 7 Colorful Accent 3" w:uiPriority="52"/>
-    <w:lsdException w:name="List Table 1 Light Accent 4" w:uiPriority="46"/>
-    <w:lsdException w:name="List Table 2 Accent 4" w:uiPriority="47"/>
-    <w:lsdException w:name="List Table 3 Accent 4" w:uiPriority="48"/>
-    <w:lsdException w:name="List Table 4 Accent 4" w:uiPriority="49"/>
-    <w:lsdException w:name="List Table 5 Dark Accent 4" w:uiPriority="50"/>
-    <w:lsdException w:name="List Table 6 Colorful Accent 4" w:uiPriority="51"/>
-    <w:lsdException w:name="List Table 7 Colorful Accent 4" w:uiPriority="52"/>
-    <w:lsdException w:name="List Table 1 Light Accent 5" w:uiPriority="46"/>
-    <w:lsdException w:name="List Table 2 Accent 5" w:uiPriority="47"/>
-    <w:lsdException w:name="List Table 3 Accent 5" w:uiPriority="48"/>
-    <w:lsdException w:name="List Table 4 Accent 5" w:uiPriority="49"/>
-    <w:lsdException w:name="List Table 5 Dark Accent 5" w:uiPriority="50"/>
-    <w:lsdException w:name="List Table 6 Colorful Accent 5" w:uiPriority="51"/>
-    <w:lsdException w:name="List Table 7 Colorful Accent 5" w:uiPriority="52"/>
-    <w:lsdException w:name="List Table 1 Light Accent 6" w:uiPriority="46"/>
-    <w:lsdException w:name="List Table 2 Accent 6" w:uiPriority="47"/>
-    <w:lsdException w:name="List Table 3 Accent 6" w:uiPriority="48"/>
-    <w:lsdException w:name="List Table 4 Accent 6" w:uiPriority="49"/>
-    <w:lsdException w:name="List Table 5 Dark Accent 6" w:uiPriority="50"/>
-    <w:lsdException w:name="List Table 6 Colorful Accent 6" w:uiPriority="51"/>
-    <w:lsdException w:name="List Table 7 Colorful Accent 6" w:uiPriority="52"/>
+  <w:latentStyles w:defLockedState="0" w:defUIPriority="99" w:defSemiHidden="1" w:defUnhideWhenUsed="1" w:defQFormat="0" w:count="267">
+    <w:lsdException w:name="Normal" w:semiHidden="0" w:uiPriority="0" w:unhideWhenUsed="0" w:qFormat="1"/>
+    <w:lsdException w:name="heading 1" w:semiHidden="0" w:uiPriority="9" w:unhideWhenUsed="0" w:qFormat="1"/>
+    <w:lsdException w:name="heading 2" w:uiPriority="9" w:qFormat="1"/>
+    <w:lsdException w:name="heading 3" w:uiPriority="9" w:qFormat="1"/>
+    <w:lsdException w:name="heading 4" w:uiPriority="9" w:qFormat="1"/>
+    <w:lsdException w:name="heading 5" w:uiPriority="9" w:qFormat="1"/>
+    <w:lsdException w:name="heading 6" w:uiPriority="9" w:qFormat="1"/>
+    <w:lsdException w:name="heading 7" w:uiPriority="9" w:qFormat="1"/>
+    <w:lsdException w:name="heading 8" w:uiPriority="9" w:qFormat="1"/>
+    <w:lsdException w:name="heading 9" w:uiPriority="9" w:qFormat="1"/>
+    <w:lsdException w:name="toc 1" w:uiPriority="39"/>
+    <w:lsdException w:name="toc 2" w:uiPriority="39"/>
+    <w:lsdException w:name="toc 3" w:uiPriority="39"/>
+    <w:lsdException w:name="toc 4" w:uiPriority="39"/>
+    <w:lsdException w:name="toc 5" w:uiPriority="39"/>
+    <w:lsdException w:name="toc 6" w:uiPriority="39"/>
+    <w:lsdException w:name="toc 7" w:uiPriority="39"/>
+    <w:lsdException w:name="toc 8" w:uiPriority="39"/>
+    <w:lsdException w:name="toc 9" w:uiPriority="39"/>
+    <w:lsdException w:name="caption" w:uiPriority="35" w:qFormat="1"/>
+    <w:lsdException w:name="Title" w:semiHidden="0" w:uiPriority="10" w:unhideWhenUsed="0" w:qFormat="1"/>
+    <w:lsdException w:name="Default Paragraph Font" w:uiPriority="1"/>
+    <w:lsdException w:name="Subtitle" w:semiHidden="0" w:uiPriority="11" w:unhideWhenUsed="0" w:qFormat="1"/>
+    <w:lsdException w:name="Strong" w:semiHidden="0" w:uiPriority="22" w:unhideWhenUsed="0" w:qFormat="1"/>
+    <w:lsdException w:name="Emphasis" w:semiHidden="0" w:uiPriority="20" w:unhideWhenUsed="0" w:qFormat="1"/>
+    <w:lsdException w:name="Table Grid" w:semiHidden="0" w:uiPriority="59" w:unhideWhenUsed="0"/>
+    <w:lsdException w:name="Placeholder Text" w:unhideWhenUsed="0"/>
+    <w:lsdException w:name="No Spacing" w:semiHidden="0" w:uiPriority="1" w:unhideWhenUsed="0" w:qFormat="1"/>
+    <w:lsdException w:name="Light Shading" w:semiHidden="0" w:uiPriority="60" w:unhideWhenUsed="0"/>
+    <w:lsdException w:name="Light List" w:semiHidden="0" w:uiPriority="61" w:unhideWhenUsed="0"/>
+    <w:lsdException w:name="Light Grid" w:semiHidden="0" w:uiPriority="62" w:unhideWhenUsed="0"/>
+    <w:lsdException w:name="Medium Shading 1" w:semiHidden="0" w:uiPriority="63" w:unhideWhenUsed="0"/>
+    <w:lsdException w:name="Medium Shading 2" w:semiHidden="0" w:uiPriority="64" w:unhideWhenUsed="0"/>
+    <w:lsdException w:name="Medium List 1" w:semiHidden="0" w:uiPriority="65" w:unhideWhenUsed="0"/>
+    <w:lsdException w:name="Medium List 2" w:semiHidden="0" w:uiPriority="66" w:unhideWhenUsed="0"/>
+    <w:lsdException w:name="Medium Grid 1" w:semiHidden="0" w:uiPriority="67" w:unhideWhenUsed="0"/>
+    <w:lsdException w:name="Medium Grid 2" w:semiHidden="0" w:uiPriority="68" w:unhideWhenUsed="0"/>
+    <w:lsdException w:name="Medium Grid 3" w:semiHidden="0" w:uiPriority="69" w:unhideWhenUsed="0"/>
+    <w:lsdException w:name="Dark List" w:semiHidden="0" w:uiPriority="70" w:unhideWhenUsed="0"/>
+    <w:lsdException w:name="Colorful Shading" w:semiHidden="0" w:uiPriority="71" w:unhideWhenUsed="0"/>
+    <w:lsdException w:name="Colorful List" w:semiHidden="0" w:uiPriority="72" w:unhideWhenUsed="0"/>
+    <w:lsdException w:name="Colorful Grid" w:semiHidden="0" w:uiPriority="73" w:unhideWhenUsed="0"/>
+    <w:lsdException w:name="Light Shading Accent 1" w:semiHidden="0" w:uiPriority="60" w:unhideWhenUsed="0"/>
+    <w:lsdException w:name="Light List Accent 1" w:semiHidden="0" w:uiPriority="61" w:unhideWhenUsed="0"/>
+    <w:lsdException w:name="Light Grid Accent 1" w:semiHidden="0" w:uiPriority="62" w:unhideWhenUsed="0"/>
+    <w:lsdException w:name="Medium Shading 1 Accent 1" w:semiHidden="0" w:uiPriority="63" w:unhideWhenUsed="0"/>
+    <w:lsdException w:name="Medium Shading 2 Accent 1" w:semiHidden="0" w:uiPriority="64" w:unhideWhenUsed="0"/>
+    <w:lsdException w:name="Medium List 1 Accent 1" w:semiHidden="0" w:uiPriority="65" w:unhideWhenUsed="0"/>
+    <w:lsdException w:name="Revision" w:unhideWhenUsed="0"/>
+    <w:lsdException w:name="List Paragraph" w:semiHidden="0" w:uiPriority="34" w:unhideWhenUsed="0" w:qFormat="1"/>
+    <w:lsdException w:name="Quote" w:semiHidden="0" w:uiPriority="29" w:unhideWhenUsed="0" w:qFormat="1"/>
+    <w:lsdException w:name="Intense Quote" w:semiHidden="0" w:uiPriority="30" w:unhideWhenUsed="0" w:qFormat="1"/>
+    <w:lsdException w:name="Medium List 2 Accent 1" w:semiHidden="0" w:uiPriority="66" w:unhideWhenUsed="0"/>
+    <w:lsdException w:name="Medium Grid 1 Accent 1" w:semiHidden="0" w:uiPriority="67" w:unhideWhenUsed="0"/>
+    <w:lsdException w:name="Medium Grid 2 Accent 1" w:semiHidden="0" w:uiPriority="68" w:unhideWhenUsed="0"/>
+    <w:lsdException w:name="Medium Grid 3 Accent 1" w:semiHidden="0" w:uiPriority="69" w:unhideWhenUsed="0"/>
+    <w:lsdException w:name="Dark List Accent 1" w:semiHidden="0" w:uiPriority="70" w:unhideWhenUsed="0"/>
+    <w:lsdException w:name="Colorful Shading Accent 1" w:semiHidden="0" w:uiPriority="71" w:unhideWhenUsed="0"/>
+    <w:lsdException w:name="Colorful List Accent 1" w:semiHidden="0" w:uiPriority="72" w:unhideWhenUsed="0"/>
+    <w:lsdException w:name="Colorful Grid Accent 1" w:semiHidden="0" w:uiPriority="73" w:unhideWhenUsed="0"/>
+    <w:lsdException w:name="Light Shading Accent 2" w:semiHidden="0" w:uiPriority="60" w:unhideWhenUsed="0"/>
+    <w:lsdException w:name="Light List Accent 2" w:semiHidden="0" w:uiPriority="61" w:unhideWhenUsed="0"/>
+    <w:lsdException w:name="Light Grid Accent 2" w:semiHidden="0" w:uiPriority="62" w:unhideWhenUsed="0"/>
+    <w:lsdException w:name="Medium Shading 1 Accent 2" w:semiHidden="0" w:uiPriority="63" w:unhideWhenUsed="0"/>
+    <w:lsdException w:name="Medium Shading 2 Accent 2" w:semiHidden="0" w:uiPriority="64" w:unhideWhenUsed="0"/>
+    <w:lsdException w:name="Medium List 1 Accent 2" w:semiHidden="0" w:uiPriority="65" w:unhideWhenUsed="0"/>
+    <w:lsdException w:name="Medium List 2 Accent 2" w:semiHidden="0" w:uiPriority="66" w:unhideWhenUsed="0"/>
+    <w:lsdException w:name="Medium Grid 1 Accent 2" w:semiHidden="0" w:uiPriority="67" w:unhideWhenUsed="0"/>
+    <w:lsdException w:name="Medium Grid 2 Accent 2" w:semiHidden="0" w:uiPriority="68" w:unhideWhenUsed="0"/>
+    <w:lsdException w:name="Medium Grid 3 Accent 2" w:semiHidden="0" w:uiPriority="69" w:unhideWhenUsed="0"/>
+    <w:lsdException w:name="Dark List Accent 2" w:semiHidden="0" w:uiPriority="70" w:unhideWhenUsed="0"/>
+    <w:lsdException w:name="Colorful Shading Accent 2" w:semiHidden="0" w:uiPriority="71" w:unhideWhenUsed="0"/>
+    <w:lsdException w:name="Colorful List Accent 2" w:semiHidden="0" w:uiPriority="72" w:unhideWhenUsed="0"/>
+    <w:lsdException w:name="Colorful Grid Accent 2" w:semiHidden="0" w:uiPriority="73" w:unhideWhenUsed="0"/>
+    <w:lsdException w:name="Light Shading Accent 3" w:semiHidden="0" w:uiPriority="60" w:unhideWhenUsed="0"/>
+    <w:lsdException w:name="Light List Accent 3" w:semiHidden="0" w:uiPriority="61" w:unhideWhenUsed="0"/>
+    <w:lsdException w:name="Light Grid Accent 3" w:semiHidden="0" w:uiPriority="62" w:unhideWhenUsed="0"/>
+    <w:lsdException w:name="Medium Shading 1 Accent 3" w:semiHidden="0" w:uiPriority="63" w:unhideWhenUsed="0"/>
+    <w:lsdException w:name="Medium Shading 2 Accent 3" w:semiHidden="0" w:uiPriority="64" w:unhideWhenUsed="0"/>
+    <w:lsdException w:name="Medium List 1 Accent 3" w:semiHidden="0" w:uiPriority="65" w:unhideWhenUsed="0"/>
+    <w:lsdException w:name="Medium List 2 Accent 3" w:semiHidden="0" w:uiPriority="66" w:unhideWhenUsed="0"/>
+    <w:lsdException w:name="Medium Grid 1 Accent 3" w:semiHidden="0" w:uiPriority="67" w:unhideWhenUsed="0"/>
+    <w:lsdException w:name="Medium Grid 2 Accent 3" w:semiHidden="0" w:uiPriority="68" w:unhideWhenUsed="0"/>
+    <w:lsdException w:name="Medium Grid 3 Accent 3" w:semiHidden="0" w:uiPriority="69" w:unhideWhenUsed="0"/>
+    <w:lsdException w:name="Dark List Accent 3" w:semiHidden="0" w:uiPriority="70" w:unhideWhenUsed="0"/>
+    <w:lsdException w:name="Colorful Shading Accent 3" w:semiHidden="0" w:uiPriority="71" w:unhideWhenUsed="0"/>
+    <w:lsdException w:name="Colorful List Accent 3" w:semiHidden="0" w:uiPriority="72" w:unhideWhenUsed="0"/>
+    <w:lsdException w:name="Colorful Grid Accent 3" w:semiHidden="0" w:uiPriority="73" w:unhideWhenUsed="0"/>
+    <w:lsdException w:name="Light Shading Accent 4" w:semiHidden="0" w:uiPriority="60" w:unhideWhenUsed="0"/>
+    <w:lsdException w:name="Light List Accent 4" w:semiHidden="0" w:uiPriority="61" w:unhideWhenUsed="0"/>
+    <w:lsdException w:name="Light Grid Accent 4" w:semiHidden="0" w:uiPriority="62" w:unhideWhenUsed="0"/>
+    <w:lsdException w:name="Medium Shading 1 Accent 4" w:semiHidden="0" w:uiPriority="63" w:unhideWhenUsed="0"/>
+    <w:lsdException w:name="Medium Shading 2 Accent 4" w:semiHidden="0" w:uiPriority="64" w:unhideWhenUsed="0"/>
+    <w:lsdException w:name="Medium List 1 Accent 4" w:semiHidden="0" w:uiPriority="65" w:unhideWhenUsed="0"/>
+    <w:lsdException w:name="Medium List 2 Accent 4" w:semiHidden="0" w:uiPriority="66" w:unhideWhenUsed="0"/>
+    <w:lsdException w:name="Medium Grid 1 Accent 4" w:semiHidden="0" w:uiPriority="67" w:unhideWhenUsed="0"/>
+    <w:lsdException w:name="Medium Grid 2 Accent 4" w:semiHidden="0" w:uiPriority="68" w:unhideWhenUsed="0"/>
+    <w:lsdException w:name="Medium Grid 3 Accent 4" w:semiHidden="0" w:uiPriority="69" w:unhideWhenUsed="0"/>
+    <w:lsdException w:name="Dark List Accent 4" w:semiHidden="0" w:uiPriority="70" w:unhideWhenUsed="0"/>
+    <w:lsdException w:name="Colorful Shading Accent 4" w:semiHidden="0" w:uiPriority="71" w:unhideWhenUsed="0"/>
+    <w:lsdException w:name="Colorful List Accent 4" w:semiHidden="0" w:uiPriority="72" w:unhideWhenUsed="0"/>
+    <w:lsdException w:name="Colorful Grid Accent 4" w:semiHidden="0" w:uiPriority="73" w:unhideWhenUsed="0"/>
+    <w:lsdException w:name="Light Shading Accent 5" w:semiHidden="0" w:uiPriority="60" w:unhideWhenUsed="0"/>
+    <w:lsdException w:name="Light List Accent 5" w:semiHidden="0" w:uiPriority="61" w:unhideWhenUsed="0"/>
+    <w:lsdException w:name="Light Grid Accent 5" w:semiHidden="0" w:uiPriority="62" w:unhideWhenUsed="0"/>
+    <w:lsdException w:name="Medium Shading 1 Accent 5" w:semiHidden="0" w:uiPriority="63" w:unhideWhenUsed="0"/>
+    <w:lsdException w:name="Medium Shading 2 Accent 5" w:semiHidden="0" w:uiPriority="64" w:unhideWhenUsed="0"/>
+    <w:lsdException w:name="Medium List 1 Accent 5" w:semiHidden="0" w:uiPriority="65" w:unhideWhenUsed="0"/>
+    <w:lsdException w:name="Medium List 2 Accent 5" w:semiHidden="0" w:uiPriority="66" w:unhideWhenUsed="0"/>
+    <w:lsdException w:name="Medium Grid 1 Accent 5" w:semiHidden="0" w:uiPriority="67" w:unhideWhenUsed="0"/>
+    <w:lsdException w:name="Medium Grid 2 Accent 5" w:semiHidden="0" w:uiPriority="68" w:unhideWhenUsed="0"/>
+    <w:lsdException w:name="Medium Grid 3 Accent 5" w:semiHidden="0" w:uiPriority="69" w:unhideWhenUsed="0"/>
+    <w:lsdException w:name="Dark List Accent 5" w:semiHidden="0" w:uiPriority="70" w:unhideWhenUsed="0"/>
+    <w:lsdException w:name="Colorful Shading Accent 5" w:semiHidden="0" w:uiPriority="71" w:unhideWhenUsed="0"/>
+    <w:lsdException w:name="Colorful List Accent 5" w:semiHidden="0" w:uiPriority="72" w:unhideWhenUsed="0"/>
+    <w:lsdException w:name="Colorful Grid Accent 5" w:semiHidden="0" w:uiPriority="73" w:unhideWhenUsed="0"/>
+    <w:lsdException w:name="Light Shading Accent 6" w:semiHidden="0" w:uiPriority="60" w:unhideWhenUsed="0"/>
+    <w:lsdException w:name="Light List Accent 6" w:semiHidden="0" w:uiPriority="61" w:unhideWhenUsed="0"/>
+    <w:lsdException w:name="Light Grid Accent 6" w:semiHidden="0" w:uiPriority="62" w:unhideWhenUsed="0"/>
+    <w:lsdException w:name="Medium Shading 1 Accent 6" w:semiHidden="0" w:uiPriority="63" w:unhideWhenUsed="0"/>
+    <w:lsdException w:name="Medium Shading 2 Accent 6" w:semiHidden="0" w:uiPriority="64" w:unhideWhenUsed="0"/>
+    <w:lsdException w:name="Medium List 1 Accent 6" w:semiHidden="0" w:uiPriority="65" w:unhideWhenUsed="0"/>
+    <w:lsdException w:name="Medium List 2 Accent 6" w:semiHidden="0" w:uiPriority="66" w:unhideWhenUsed="0"/>
+    <w:lsdException w:name="Medium Grid 1 Accent 6" w:semiHidden="0" w:uiPriority="67" w:unhideWhenUsed="0"/>
+    <w:lsdException w:name="Medium Grid 2 Accent 6" w:semiHidden="0" w:uiPriority="68" w:unhideWhenUsed="0"/>
+    <w:lsdException w:name="Medium Grid 3 Accent 6" w:semiHidden="0" w:uiPriority="69" w:unhideWhenUsed="0"/>
+    <w:lsdException w:name="Dark List Accent 6" w:semiHidden="0" w:uiPriority="70" w:unhideWhenUsed="0"/>
+    <w:lsdException w:name="Colorful Shading Accent 6" w:semiHidden="0" w:uiPriority="71" w:unhideWhenUsed="0"/>
+    <w:lsdException w:name="Colorful List Accent 6" w:semiHidden="0" w:uiPriority="72" w:unhideWhenUsed="0"/>
+    <w:lsdException w:name="Colorful Grid Accent 6" w:semiHidden="0" w:uiPriority="73" w:unhideWhenUsed="0"/>
+    <w:lsdException w:name="Subtle Emphasis" w:semiHidden="0" w:uiPriority="19" w:unhideWhenUsed="0" w:qFormat="1"/>
+    <w:lsdException w:name="Intense Emphasis" w:semiHidden="0" w:uiPriority="21" w:unhideWhenUsed="0" w:qFormat="1"/>
+    <w:lsdException w:name="Subtle Reference" w:semiHidden="0" w:uiPriority="31" w:unhideWhenUsed="0" w:qFormat="1"/>
+    <w:lsdException w:name="Intense Reference" w:semiHidden="0" w:uiPriority="32" w:unhideWhenUsed="0" w:qFormat="1"/>
+    <w:lsdException w:name="Book Title" w:semiHidden="0" w:uiPriority="33" w:unhideWhenUsed="0" w:qFormat="1"/>
+    <w:lsdException w:name="Bibliography" w:uiPriority="37"/>
+    <w:lsdException w:name="TOC Heading" w:uiPriority="39" w:qFormat="1"/>
   </w:latentStyles>
   <w:style w:type="paragraph" w:default="1" w:styleId="Normal">
     <w:name w:val="Normal"/>
@@ -3752,6 +3468,7 @@
     <w:uiPriority w:val="99"/>
     <w:semiHidden/>
     <w:unhideWhenUsed/>
+    <w:qFormat/>
     <w:tblPr>
       <w:tblInd w:w="0" w:type="dxa"/>
       <w:tblCellMar>
@@ -3807,6 +3524,7 @@
       <w:spacing w:after="0" w:line="240" w:lineRule="auto"/>
     </w:pPr>
     <w:tblPr>
+      <w:tblInd w:w="0" w:type="dxa"/>
       <w:tblBorders>
         <w:top w:val="single" w:sz="4" w:space="0" w:color="auto"/>
         <w:left w:val="single" w:sz="4" w:space="0" w:color="auto"/>
@@ -3815,6 +3533,12 @@
         <w:insideH w:val="single" w:sz="4" w:space="0" w:color="auto"/>
         <w:insideV w:val="single" w:sz="4" w:space="0" w:color="auto"/>
       </w:tblBorders>
+      <w:tblCellMar>
+        <w:top w:w="0" w:type="dxa"/>
+        <w:left w:w="108" w:type="dxa"/>
+        <w:bottom w:w="0" w:type="dxa"/>
+        <w:right w:w="108" w:type="dxa"/>
+      </w:tblCellMar>
     </w:tblPr>
   </w:style>
   <w:style w:type="paragraph" w:styleId="Encabezado">
@@ -4165,7 +3889,7 @@
 </file>
 
 <file path=customXml/itemProps1.xml><?xml version="1.0" encoding="utf-8"?>
-<ds:datastoreItem xmlns:ds="http://schemas.openxmlformats.org/officeDocument/2006/customXml" ds:itemID="{62E4F0F4-B65D-4833-B07D-971AE012818C}">
+<ds:datastoreItem xmlns:ds="http://schemas.openxmlformats.org/officeDocument/2006/customXml" ds:itemID="{C14CBA06-D3FD-4A37-AB45-B674C382D410}">
   <ds:schemaRefs>
     <ds:schemaRef ds:uri="http://schemas.openxmlformats.org/officeDocument/2006/bibliography"/>
   </ds:schemaRefs>

</xml_diff>